<commit_message>
Started with the 4dof model in english
</commit_message>
<xml_diff>
--- a/doc/theory/vehicleSimple4DOF.docx
+++ b/doc/theory/vehicleSimple4DOF.docx
@@ -1,6 +1,6 @@
 
 <file path=word/document.xml><?xml version="1.0" encoding="utf-8"?>
-<w:document xmlns:ve="http://schemas.openxmlformats.org/markup-compatibility/2006" xmlns:o="urn:schemas-microsoft-com:office:office" xmlns:r="http://schemas.openxmlformats.org/officeDocument/2006/relationships" xmlns:m="http://schemas.openxmlformats.org/officeDocument/2006/math" xmlns:v="urn:schemas-microsoft-com:vml" xmlns:wp="http://schemas.openxmlformats.org/drawingml/2006/wordprocessingDrawing" xmlns:w10="urn:schemas-microsoft-com:office:word" xmlns:w="http://schemas.openxmlformats.org/wordprocessingml/2006/main" xmlns:wne="http://schemas.microsoft.com/office/word/2006/wordml">
+<w:document xmlns:wpc="http://schemas.microsoft.com/office/word/2010/wordprocessingCanvas" xmlns:cx="http://schemas.microsoft.com/office/drawing/2014/chartex" xmlns:cx1="http://schemas.microsoft.com/office/drawing/2015/9/8/chartex" xmlns:cx2="http://schemas.microsoft.com/office/drawing/2015/10/21/chartex" xmlns:cx3="http://schemas.microsoft.com/office/drawing/2016/5/9/chartex" xmlns:cx4="http://schemas.microsoft.com/office/drawing/2016/5/10/chartex" xmlns:cx5="http://schemas.microsoft.com/office/drawing/2016/5/11/chartex" xmlns:cx6="http://schemas.microsoft.com/office/drawing/2016/5/12/chartex" xmlns:cx7="http://schemas.microsoft.com/office/drawing/2016/5/13/chartex" xmlns:cx8="http://schemas.microsoft.com/office/drawing/2016/5/14/chartex" xmlns:mc="http://schemas.openxmlformats.org/markup-compatibility/2006" xmlns:aink="http://schemas.microsoft.com/office/drawing/2016/ink" xmlns:am3d="http://schemas.microsoft.com/office/drawing/2017/model3d" xmlns:o="urn:schemas-microsoft-com:office:office" xmlns:r="http://schemas.openxmlformats.org/officeDocument/2006/relationships" xmlns:m="http://schemas.openxmlformats.org/officeDocument/2006/math" xmlns:v="urn:schemas-microsoft-com:vml" xmlns:wp14="http://schemas.microsoft.com/office/word/2010/wordprocessingDrawing" xmlns:wp="http://schemas.openxmlformats.org/drawingml/2006/wordprocessingDrawing" xmlns:w10="urn:schemas-microsoft-com:office:word" xmlns:w="http://schemas.openxmlformats.org/wordprocessingml/2006/main" xmlns:w14="http://schemas.microsoft.com/office/word/2010/wordml" xmlns:w15="http://schemas.microsoft.com/office/word/2012/wordml" xmlns:w16cid="http://schemas.microsoft.com/office/word/2016/wordml/cid" xmlns:w16se="http://schemas.microsoft.com/office/word/2015/wordml/symex" xmlns:wpg="http://schemas.microsoft.com/office/word/2010/wordprocessingGroup" xmlns:wpi="http://schemas.microsoft.com/office/word/2010/wordprocessingInk" xmlns:wne="http://schemas.microsoft.com/office/word/2006/wordml" xmlns:wps="http://schemas.microsoft.com/office/word/2010/wordprocessingShape" mc:Ignorable="w14 w15 w16se w16cid wp14">
   <w:body>
     <w:p/>
     <w:p>
@@ -22,7 +22,7 @@
       <w:tblPr>
         <w:tblStyle w:val="TableGrid"/>
         <w:tblW w:w="8784" w:type="dxa"/>
-        <w:tblLook w:val="04A0"/>
+        <w:tblLook w:val="04A0" w:firstRow="1" w:lastRow="0" w:firstColumn="1" w:lastColumn="0" w:noHBand="0" w:noVBand="1"/>
       </w:tblPr>
       <w:tblGrid>
         <w:gridCol w:w="495"/>
@@ -33,25 +33,13 @@
           <w:tcPr>
             <w:tcW w:w="495" w:type="dxa"/>
           </w:tcPr>
-          <w:p>
-            <w:pPr>
-              <w:rPr>
-                <w:lang/>
-              </w:rPr>
-            </w:pPr>
-          </w:p>
+          <w:p/>
         </w:tc>
         <w:tc>
           <w:tcPr>
             <w:tcW w:w="8289" w:type="dxa"/>
           </w:tcPr>
-          <w:p>
-            <w:pPr>
-              <w:rPr>
-                <w:lang/>
-              </w:rPr>
-            </w:pPr>
-          </w:p>
+          <w:p/>
         </w:tc>
       </w:tr>
       <w:tr>
@@ -60,6 +48,7 @@
             <w:tcW w:w="495" w:type="dxa"/>
           </w:tcPr>
           <w:p>
+            <w:bookmarkStart w:id="0" w:name="_GoBack" w:colFirst="0" w:colLast="1"/>
             <w:r>
               <w:t>0</w:t>
             </w:r>
@@ -840,15 +829,7 @@
             </w:r>
             <w:proofErr w:type="spellEnd"/>
             <w:r>
-              <w:t xml:space="preserve"> </w:t>
-            </w:r>
-            <w:proofErr w:type="spellStart"/>
-            <w:r>
-              <w:t>da</w:t>
-            </w:r>
-            <w:proofErr w:type="spellEnd"/>
-            <w:r>
-              <w:t xml:space="preserve"> base </w:t>
+              <w:t xml:space="preserve"> da base </w:t>
             </w:r>
             <w:proofErr w:type="spellStart"/>
             <w:r>
@@ -915,15 +896,7 @@
             <w:tcW w:w="495" w:type="dxa"/>
           </w:tcPr>
           <w:p>
-            <w:pPr>
-              <w:rPr>
-                <w:lang/>
-              </w:rPr>
-            </w:pPr>
-            <w:r>
-              <w:rPr>
-                <w:lang/>
-              </w:rPr>
+            <w:r>
               <w:t>O</w:t>
             </w:r>
           </w:p>
@@ -948,13 +921,11 @@
             <w:pPr>
               <w:rPr>
                 <w:b/>
-                <w:lang/>
               </w:rPr>
             </w:pPr>
             <w:r>
               <w:rPr>
                 <w:b/>
-                <w:lang/>
               </w:rPr>
               <w:t>P</w:t>
             </w:r>
@@ -986,13 +957,11 @@
             <w:pPr>
               <w:rPr>
                 <w:b/>
-                <w:lang/>
               </w:rPr>
             </w:pPr>
             <w:r>
               <w:rPr>
                 <w:b/>
-                <w:lang/>
               </w:rPr>
               <w:t>P</w:t>
             </w:r>
@@ -1015,15 +984,7 @@
             <w:tcW w:w="495" w:type="dxa"/>
           </w:tcPr>
           <w:p>
-            <w:pPr>
-              <w:rPr>
-                <w:lang/>
-              </w:rPr>
-            </w:pPr>
-            <w:r>
-              <w:rPr>
-                <w:lang/>
-              </w:rPr>
+            <w:r>
               <w:t>P</w:t>
             </w:r>
           </w:p>
@@ -1048,13 +1009,11 @@
             <w:pPr>
               <w:rPr>
                 <w:b/>
-                <w:lang/>
               </w:rPr>
             </w:pPr>
             <w:r>
               <w:rPr>
                 <w:b/>
-                <w:lang/>
               </w:rPr>
               <w:t>r</w:t>
             </w:r>
@@ -1077,15 +1036,7 @@
             <w:tcW w:w="495" w:type="dxa"/>
           </w:tcPr>
           <w:p>
-            <w:pPr>
-              <w:rPr>
-                <w:lang/>
-              </w:rPr>
-            </w:pPr>
-            <w:r>
-              <w:rPr>
-                <w:lang/>
-              </w:rPr>
+            <w:r>
               <w:t>RD</w:t>
             </w:r>
           </w:p>
@@ -1115,15 +1066,7 @@
             <w:tcW w:w="495" w:type="dxa"/>
           </w:tcPr>
           <w:p>
-            <w:pPr>
-              <w:rPr>
-                <w:lang/>
-              </w:rPr>
-            </w:pPr>
-            <w:r>
-              <w:rPr>
-                <w:lang/>
-              </w:rPr>
+            <w:r>
               <w:t>RE</w:t>
             </w:r>
           </w:p>
@@ -1145,15 +1088,7 @@
             <w:tcW w:w="495" w:type="dxa"/>
           </w:tcPr>
           <w:p>
-            <w:pPr>
-              <w:rPr>
-                <w:lang/>
-              </w:rPr>
-            </w:pPr>
-            <w:r>
-              <w:rPr>
-                <w:lang/>
-              </w:rPr>
+            <w:r>
               <w:t>s</w:t>
             </w:r>
           </w:p>
@@ -1177,15 +1112,7 @@
             </w:r>
             <w:proofErr w:type="spellEnd"/>
             <w:r>
-              <w:t xml:space="preserve"> </w:t>
-            </w:r>
-            <w:proofErr w:type="spellStart"/>
-            <w:r>
-              <w:t>da</w:t>
-            </w:r>
-            <w:proofErr w:type="spellEnd"/>
-            <w:r>
-              <w:t xml:space="preserve"> base </w:t>
+              <w:t xml:space="preserve"> da base </w:t>
             </w:r>
             <w:proofErr w:type="spellStart"/>
             <w:r>
@@ -1236,15 +1163,7 @@
             <w:tcW w:w="495" w:type="dxa"/>
           </w:tcPr>
           <w:p>
-            <w:pPr>
-              <w:rPr>
-                <w:lang/>
-              </w:rPr>
-            </w:pPr>
-            <w:r>
-              <w:rPr>
-                <w:lang/>
-              </w:rPr>
+            <w:r>
               <w:t>T</w:t>
             </w:r>
           </w:p>
@@ -1266,15 +1185,7 @@
             <w:tcW w:w="495" w:type="dxa"/>
           </w:tcPr>
           <w:p>
-            <w:pPr>
-              <w:rPr>
-                <w:lang/>
-              </w:rPr>
-            </w:pPr>
-            <w:r>
-              <w:rPr>
-                <w:lang/>
-              </w:rPr>
+            <w:r>
               <w:t>t</w:t>
             </w:r>
           </w:p>
@@ -1308,15 +1219,7 @@
             <w:tcW w:w="495" w:type="dxa"/>
           </w:tcPr>
           <w:p>
-            <w:pPr>
-              <w:rPr>
-                <w:lang/>
-              </w:rPr>
-            </w:pPr>
-            <w:r>
-              <w:rPr>
-                <w:lang/>
-              </w:rPr>
+            <w:r>
               <w:t>U</w:t>
             </w:r>
           </w:p>
@@ -1341,13 +1244,11 @@
             <w:pPr>
               <w:rPr>
                 <w:b/>
-                <w:lang/>
               </w:rPr>
             </w:pPr>
             <w:r>
               <w:rPr>
                 <w:b/>
-                <w:lang/>
               </w:rPr>
               <w:t>V</w:t>
             </w:r>
@@ -1370,15 +1271,7 @@
             <w:tcW w:w="495" w:type="dxa"/>
           </w:tcPr>
           <w:p>
-            <w:pPr>
-              <w:rPr>
-                <w:lang/>
-              </w:rPr>
-            </w:pPr>
-            <w:r>
-              <w:rPr>
-                <w:lang/>
-              </w:rPr>
+            <w:r>
               <w:lastRenderedPageBreak/>
               <w:t>u</w:t>
             </w:r>
@@ -1401,15 +1294,7 @@
             <w:tcW w:w="495" w:type="dxa"/>
           </w:tcPr>
           <w:p>
-            <w:pPr>
-              <w:rPr>
-                <w:lang/>
-              </w:rPr>
-            </w:pPr>
-            <w:r>
-              <w:rPr>
-                <w:lang/>
-              </w:rPr>
+            <w:r>
               <w:t>v</w:t>
             </w:r>
           </w:p>
@@ -1431,15 +1316,7 @@
             <w:tcW w:w="495" w:type="dxa"/>
           </w:tcPr>
           <w:p>
-            <w:pPr>
-              <w:rPr>
-                <w:lang/>
-              </w:rPr>
-            </w:pPr>
-            <w:r>
-              <w:rPr>
-                <w:lang/>
-              </w:rPr>
+            <w:r>
               <w:t>w</w:t>
             </w:r>
           </w:p>
@@ -1461,15 +1338,7 @@
             <w:tcW w:w="495" w:type="dxa"/>
           </w:tcPr>
           <w:p>
-            <w:pPr>
-              <w:rPr>
-                <w:lang/>
-              </w:rPr>
-            </w:pPr>
-            <w:r>
-              <w:rPr>
-                <w:lang/>
-              </w:rPr>
+            <w:r>
               <w:t>w</w:t>
             </w:r>
           </w:p>
@@ -1491,15 +1360,7 @@
             <w:tcW w:w="495" w:type="dxa"/>
           </w:tcPr>
           <w:p>
-            <w:pPr>
-              <w:rPr>
-                <w:lang/>
-              </w:rPr>
-            </w:pPr>
-            <w:r>
-              <w:rPr>
-                <w:lang/>
-              </w:rPr>
+            <w:r>
               <w:t>x</w:t>
             </w:r>
           </w:p>
@@ -1536,13 +1397,11 @@
             <w:pPr>
               <w:rPr>
                 <w:b/>
-                <w:lang/>
               </w:rPr>
             </w:pPr>
             <w:r>
               <w:rPr>
                 <w:b/>
-                <w:lang/>
               </w:rPr>
               <w:t>x</w:t>
             </w:r>
@@ -1565,15 +1424,7 @@
             <w:tcW w:w="495" w:type="dxa"/>
           </w:tcPr>
           <w:p>
-            <w:pPr>
-              <w:rPr>
-                <w:lang/>
-              </w:rPr>
-            </w:pPr>
-            <w:r>
-              <w:rPr>
-                <w:lang/>
-              </w:rPr>
+            <w:r>
               <w:t>y</w:t>
             </w:r>
           </w:p>
@@ -1598,13 +1449,11 @@
             <w:pPr>
               <w:rPr>
                 <w:b/>
-                <w:lang/>
               </w:rPr>
             </w:pPr>
             <w:r>
               <w:rPr>
                 <w:b/>
-                <w:lang/>
               </w:rPr>
               <w:t>Y</w:t>
             </w:r>
@@ -1618,13 +1467,6 @@
             <w:r>
               <w:t>And Vector of outputs.</w:t>
             </w:r>
-          </w:p>
-          <w:p>
-            <w:pPr>
-              <w:rPr>
-                <w:lang/>
-              </w:rPr>
-            </w:pPr>
           </w:p>
         </w:tc>
       </w:tr>
@@ -1634,15 +1476,7 @@
             <w:tcW w:w="495" w:type="dxa"/>
           </w:tcPr>
           <w:p>
-            <w:pPr>
-              <w:rPr>
-                <w:lang/>
-              </w:rPr>
-            </w:pPr>
-            <w:r>
-              <w:rPr>
-                <w:lang/>
-              </w:rPr>
+            <w:r>
               <w:t>z</w:t>
             </w:r>
           </w:p>
@@ -1664,15 +1498,7 @@
             <w:tcW w:w="495" w:type="dxa"/>
           </w:tcPr>
           <w:p>
-            <w:pPr>
-              <w:rPr>
-                <w:lang/>
-              </w:rPr>
-            </w:pPr>
-            <w:r>
-              <w:rPr>
-                <w:lang/>
-              </w:rPr>
+            <w:r>
               <w:t>b</w:t>
             </w:r>
           </w:p>
@@ -1898,6 +1724,7 @@
           </w:p>
         </w:tc>
       </w:tr>
+      <w:bookmarkEnd w:id="0"/>
     </w:tbl>
     <w:p/>
     <w:p>
@@ -1996,7 +1823,7 @@
                     <pic:cNvPicPr/>
                   </pic:nvPicPr>
                   <pic:blipFill>
-                    <a:blip r:embed="rId5" cstate="print"/>
+                    <a:blip r:embed="rId7" cstate="print"/>
                     <a:stretch>
                       <a:fillRect/>
                     </a:stretch>
@@ -2025,14 +1852,36 @@
       <w:r>
         <w:t xml:space="preserve">Figure </w:t>
       </w:r>
-      <w:fldSimple w:instr=" SEQ Figure \* ARABIC ">
-        <w:r>
-          <w:rPr>
-            <w:noProof/>
-          </w:rPr>
-          <w:t>1</w:t>
-        </w:r>
-      </w:fldSimple>
+      <w:r>
+        <w:rPr>
+          <w:noProof/>
+        </w:rPr>
+        <w:fldChar w:fldCharType="begin"/>
+      </w:r>
+      <w:r>
+        <w:rPr>
+          <w:noProof/>
+        </w:rPr>
+        <w:instrText xml:space="preserve"> SEQ Figure \* ARABIC </w:instrText>
+      </w:r>
+      <w:r>
+        <w:rPr>
+          <w:noProof/>
+        </w:rPr>
+        <w:fldChar w:fldCharType="separate"/>
+      </w:r>
+      <w:r>
+        <w:rPr>
+          <w:noProof/>
+        </w:rPr>
+        <w:t>1</w:t>
+      </w:r>
+      <w:r>
+        <w:rPr>
+          <w:noProof/>
+        </w:rPr>
+        <w:fldChar w:fldCharType="end"/>
+      </w:r>
       <w:r>
         <w:t xml:space="preserve"> - Model of the vehicle</w:t>
       </w:r>
@@ -2051,10 +1900,10 @@
         <w:t>Ω = {</w:t>
       </w:r>
       <w:proofErr w:type="spellStart"/>
+      <w:proofErr w:type="gramStart"/>
       <w:r>
         <w:t>O</w:t>
       </w:r>
-      <w:proofErr w:type="gramStart"/>
       <w:r>
         <w:t>,t</w:t>
       </w:r>
@@ -2199,10 +2048,10 @@
         <w:t>{</w:t>
       </w:r>
       <w:proofErr w:type="spellStart"/>
+      <w:proofErr w:type="gramStart"/>
       <w:r>
         <w:t>O</w:t>
       </w:r>
-      <w:proofErr w:type="gramStart"/>
       <w:r>
         <w:t>,t</w:t>
       </w:r>
@@ -2256,9 +2105,221 @@
         <w:t xml:space="preserve">y the point 0 and the vectors </w:t>
       </w:r>
       <w:proofErr w:type="spellStart"/>
+      <w:r>
+        <w:t>t</w:t>
+      </w:r>
+      <w:r>
+        <w:rPr>
+          <w:vertAlign w:val="subscript"/>
+        </w:rPr>
+        <w:t>x</w:t>
+      </w:r>
+      <w:proofErr w:type="spellEnd"/>
+      <w:r>
+        <w:t>, t</w:t>
+      </w:r>
+      <w:r>
+        <w:rPr>
+          <w:vertAlign w:val="subscript"/>
+        </w:rPr>
+        <w:t>y</w:t>
+      </w:r>
+      <w:r>
+        <w:t xml:space="preserve"> and </w:t>
+      </w:r>
+      <w:proofErr w:type="spellStart"/>
+      <w:r>
+        <w:t>t</w:t>
+      </w:r>
+      <w:r>
+        <w:rPr>
+          <w:vertAlign w:val="subscript"/>
+        </w:rPr>
+        <w:t>z</w:t>
+      </w:r>
+      <w:proofErr w:type="spellEnd"/>
+      <w:r>
+        <w:t xml:space="preserve"> point to the longitudinal, transverse and vertical direction</w:t>
+      </w:r>
+      <w:r>
+        <w:t>s, respectively. Reference system</w:t>
+      </w:r>
+      <w:r>
+        <w:t xml:space="preserve"> {P</w:t>
+      </w:r>
+      <w:r>
+        <w:t xml:space="preserve">, </w:t>
+      </w:r>
+      <w:proofErr w:type="spellStart"/>
+      <w:r>
+        <w:t>n</w:t>
+      </w:r>
+      <w:r>
+        <w:rPr>
+          <w:vertAlign w:val="subscript"/>
+        </w:rPr>
+        <w:t>x</w:t>
+      </w:r>
+      <w:proofErr w:type="spellEnd"/>
+      <w:r>
+        <w:t>,</w:t>
+      </w:r>
+      <w:r>
+        <w:t xml:space="preserve"> </w:t>
+      </w:r>
+      <w:proofErr w:type="spellStart"/>
+      <w:r>
+        <w:t>n</w:t>
+      </w:r>
+      <w:r>
+        <w:rPr>
+          <w:vertAlign w:val="subscript"/>
+        </w:rPr>
+        <w:t>y</w:t>
+      </w:r>
+      <w:proofErr w:type="spellEnd"/>
+      <w:r>
+        <w:t>,</w:t>
+      </w:r>
+      <w:r>
+        <w:t xml:space="preserve"> </w:t>
+      </w:r>
+      <w:proofErr w:type="spellStart"/>
+      <w:r>
+        <w:t>n</w:t>
+      </w:r>
+      <w:r>
+        <w:rPr>
+          <w:vertAlign w:val="subscript"/>
+        </w:rPr>
+        <w:t>z</w:t>
+      </w:r>
+      <w:proofErr w:type="spellEnd"/>
+      <w:r>
+        <w:t>}</w:t>
+      </w:r>
+      <w:r>
+        <w:t xml:space="preserve"> is coupled to </w:t>
+      </w:r>
+      <w:r>
+        <w:t>the non-suspended element. The origin coincides with point P</w:t>
+      </w:r>
+      <w:r>
+        <w:t xml:space="preserve"> </w:t>
+      </w:r>
+      <w:r>
+        <w:t>which exists</w:t>
+      </w:r>
+      <w:r>
+        <w:t xml:space="preserve"> in the plane </w:t>
+      </w:r>
+      <w:r>
+        <w:t xml:space="preserve">defined </w:t>
+      </w:r>
+      <w:r>
+        <w:t xml:space="preserve">by </w:t>
+      </w:r>
+      <w:r>
+        <w:t xml:space="preserve">vectors </w:t>
+      </w:r>
+      <w:proofErr w:type="spellStart"/>
+      <w:r>
+        <w:t>t</w:t>
+      </w:r>
+      <w:r>
+        <w:rPr>
+          <w:vertAlign w:val="subscript"/>
+        </w:rPr>
+        <w:t>x</w:t>
+      </w:r>
+      <w:proofErr w:type="spellEnd"/>
+      <w:r>
+        <w:t xml:space="preserve"> e t</w:t>
+      </w:r>
+      <w:r>
+        <w:rPr>
+          <w:vertAlign w:val="subscript"/>
+        </w:rPr>
+        <w:t>y</w:t>
+      </w:r>
+      <w:r>
+        <w:t xml:space="preserve">. The vector </w:t>
+      </w:r>
+      <w:proofErr w:type="spellStart"/>
+      <w:r>
+        <w:t>n</w:t>
+      </w:r>
+      <w:r>
+        <w:rPr>
+          <w:vertAlign w:val="subscript"/>
+        </w:rPr>
+        <w:t>x</w:t>
+      </w:r>
+      <w:proofErr w:type="spellEnd"/>
+      <w:r>
+        <w:t xml:space="preserve"> for</w:t>
+      </w:r>
+      <w:r>
+        <w:t xml:space="preserve">ms an angle ψ with the vector </w:t>
+      </w:r>
+      <w:proofErr w:type="spellStart"/>
+      <w:r>
+        <w:t>t</w:t>
+      </w:r>
+      <w:r>
+        <w:rPr>
+          <w:vertAlign w:val="subscript"/>
+        </w:rPr>
+        <w:t>x</w:t>
+      </w:r>
+      <w:proofErr w:type="spellEnd"/>
+      <w:r>
+        <w:t xml:space="preserve"> </w:t>
+      </w:r>
+      <w:r>
+        <w:t xml:space="preserve">and the vector </w:t>
+      </w:r>
+      <w:proofErr w:type="spellStart"/>
+      <w:r>
+        <w:t>t</w:t>
+      </w:r>
+      <w:r>
+        <w:rPr>
+          <w:vertAlign w:val="subscript"/>
+        </w:rPr>
+        <w:t>z</w:t>
+      </w:r>
+      <w:proofErr w:type="spellEnd"/>
+      <w:r>
+        <w:t xml:space="preserve"> is paralle</w:t>
+      </w:r>
+      <w:r>
+        <w:t xml:space="preserve">l to the vector </w:t>
+      </w:r>
+      <w:proofErr w:type="spellStart"/>
+      <w:r>
+        <w:t>n</w:t>
+      </w:r>
+      <w:r>
+        <w:rPr>
+          <w:vertAlign w:val="subscript"/>
+        </w:rPr>
+        <w:t>z</w:t>
+      </w:r>
+      <w:proofErr w:type="spellEnd"/>
+      <w:r>
+        <w:t xml:space="preserve">. The base </w:t>
+      </w:r>
+      <w:r>
+        <w:t>= {</w:t>
+      </w:r>
+      <w:proofErr w:type="spellStart"/>
       <w:proofErr w:type="gramStart"/>
       <w:r>
-        <w:t>t</w:t>
+        <w:t>P</w:t>
+      </w:r>
+      <w:r>
+        <w:t>,s</w:t>
       </w:r>
       <w:r>
         <w:rPr>
@@ -2269,11 +2330,11 @@
       <w:proofErr w:type="spellEnd"/>
       <w:proofErr w:type="gramEnd"/>
       <w:r>
-        <w:t xml:space="preserve">, </w:t>
+        <w:t xml:space="preserve"> </w:t>
       </w:r>
       <w:proofErr w:type="spellStart"/>
       <w:r>
-        <w:t>t</w:t>
+        <w:t>s</w:t>
       </w:r>
       <w:r>
         <w:rPr>
@@ -2281,32 +2342,72 @@
         </w:rPr>
         <w:t>y</w:t>
       </w:r>
+      <w:r>
+        <w:t>,s</w:t>
+      </w:r>
+      <w:r>
+        <w:rPr>
+          <w:vertAlign w:val="subscript"/>
+        </w:rPr>
+        <w:t>z</w:t>
+      </w:r>
       <w:proofErr w:type="spellEnd"/>
       <w:r>
-        <w:t xml:space="preserve"> and </w:t>
+        <w:t xml:space="preserve">}. </w:t>
+      </w:r>
+      <w:r>
+        <w:t>als</w:t>
+      </w:r>
+      <w:r>
+        <w:t xml:space="preserve">o has origin coincident with </w:t>
+      </w:r>
+      <w:r>
+        <w:t xml:space="preserve">point P. The vector </w:t>
       </w:r>
       <w:proofErr w:type="spellStart"/>
       <w:r>
-        <w:t>t</w:t>
+        <w:t>n</w:t>
       </w:r>
       <w:r>
         <w:rPr>
           <w:vertAlign w:val="subscript"/>
         </w:rPr>
+        <w:t>x</w:t>
+      </w:r>
+      <w:proofErr w:type="spellEnd"/>
+      <w:r>
+        <w:t xml:space="preserve"> is parallel to the vector </w:t>
+      </w:r>
+      <w:proofErr w:type="spellStart"/>
+      <w:r>
+        <w:t>s</w:t>
+      </w:r>
+      <w:r>
+        <w:rPr>
+          <w:vertAlign w:val="subscript"/>
+        </w:rPr>
+        <w:t>x</w:t>
+      </w:r>
+      <w:proofErr w:type="spellEnd"/>
+      <w:r>
+        <w:t xml:space="preserve">. The vector </w:t>
+      </w:r>
+      <w:proofErr w:type="spellStart"/>
+      <w:r>
+        <w:t>s</w:t>
+      </w:r>
+      <w:r>
+        <w:rPr>
+          <w:vertAlign w:val="subscript"/>
+        </w:rPr>
         <w:t>z</w:t>
       </w:r>
       <w:proofErr w:type="spellEnd"/>
       <w:r>
-        <w:t xml:space="preserve"> point to the longitudinal, transverse and vertical direction</w:t>
-      </w:r>
-      <w:r>
-        <w:t>s, respectively. Reference system</w:t>
-      </w:r>
-      <w:r>
-        <w:t xml:space="preserve"> {P</w:t>
-      </w:r>
-      <w:r>
-        <w:t xml:space="preserve">, </w:t>
+        <w:t xml:space="preserve"> forms an angle φ with respect to the vector</w:t>
+      </w:r>
+      <w:r>
+        <w:t xml:space="preserve"> </w:t>
       </w:r>
       <w:proofErr w:type="spellStart"/>
       <w:r>
@@ -2316,300 +2417,18 @@
         <w:rPr>
           <w:vertAlign w:val="subscript"/>
         </w:rPr>
-        <w:t>x</w:t>
+        <w:t>z</w:t>
       </w:r>
       <w:proofErr w:type="spellEnd"/>
       <w:r>
-        <w:t>,</w:t>
-      </w:r>
-      <w:r>
-        <w:t xml:space="preserve"> </w:t>
-      </w:r>
-      <w:proofErr w:type="spellStart"/>
-      <w:proofErr w:type="gramStart"/>
-      <w:r>
-        <w:t>n</w:t>
+        <w:t>. The angular coordinate α</w:t>
       </w:r>
       <w:r>
         <w:rPr>
           <w:vertAlign w:val="subscript"/>
         </w:rPr>
-        <w:t>y</w:t>
-      </w:r>
-      <w:proofErr w:type="spellEnd"/>
-      <w:proofErr w:type="gramEnd"/>
-      <w:r>
-        <w:t>,</w:t>
-      </w:r>
-      <w:r>
-        <w:t xml:space="preserve"> </w:t>
-      </w:r>
-      <w:proofErr w:type="spellStart"/>
-      <w:r>
-        <w:t>n</w:t>
-      </w:r>
-      <w:r>
-        <w:rPr>
-          <w:vertAlign w:val="subscript"/>
-        </w:rPr>
-        <w:t>z</w:t>
-      </w:r>
-      <w:proofErr w:type="spellEnd"/>
-      <w:r>
-        <w:t>}</w:t>
-      </w:r>
-      <w:r>
-        <w:t xml:space="preserve"> is coupled to </w:t>
-      </w:r>
-      <w:r>
-        <w:t>the non-suspended element. The origin coincides with point P</w:t>
-      </w:r>
-      <w:r>
-        <w:t xml:space="preserve"> </w:t>
-      </w:r>
-      <w:r>
-        <w:t>which exists</w:t>
-      </w:r>
-      <w:r>
-        <w:t xml:space="preserve"> in the plane </w:t>
-      </w:r>
-      <w:r>
-        <w:t xml:space="preserve">defined </w:t>
-      </w:r>
-      <w:r>
-        <w:t xml:space="preserve">by </w:t>
-      </w:r>
-      <w:r>
-        <w:t xml:space="preserve">vectors </w:t>
-      </w:r>
-      <w:proofErr w:type="spellStart"/>
-      <w:proofErr w:type="gramStart"/>
-      <w:r>
-        <w:t>t</w:t>
-      </w:r>
-      <w:r>
-        <w:rPr>
-          <w:vertAlign w:val="subscript"/>
-        </w:rPr>
-        <w:t>x</w:t>
-      </w:r>
-      <w:proofErr w:type="spellEnd"/>
-      <w:proofErr w:type="gramEnd"/>
-      <w:r>
-        <w:t xml:space="preserve"> e </w:t>
-      </w:r>
-      <w:proofErr w:type="spellStart"/>
-      <w:r>
-        <w:t>t</w:t>
-      </w:r>
-      <w:r>
-        <w:rPr>
-          <w:vertAlign w:val="subscript"/>
-        </w:rPr>
-        <w:t>y</w:t>
-      </w:r>
-      <w:proofErr w:type="spellEnd"/>
-      <w:r>
-        <w:t xml:space="preserve">. The vector </w:t>
-      </w:r>
-      <w:proofErr w:type="spellStart"/>
-      <w:r>
-        <w:t>n</w:t>
-      </w:r>
-      <w:r>
-        <w:rPr>
-          <w:vertAlign w:val="subscript"/>
-        </w:rPr>
-        <w:t>x</w:t>
-      </w:r>
-      <w:proofErr w:type="spellEnd"/>
-      <w:r>
-        <w:t xml:space="preserve"> for</w:t>
-      </w:r>
-      <w:r>
-        <w:t xml:space="preserve">ms an angle ψ with the vector </w:t>
-      </w:r>
-      <w:proofErr w:type="spellStart"/>
-      <w:proofErr w:type="gramStart"/>
-      <w:r>
-        <w:t>t</w:t>
-      </w:r>
-      <w:r>
-        <w:rPr>
-          <w:vertAlign w:val="subscript"/>
-        </w:rPr>
-        <w:t>x</w:t>
-      </w:r>
-      <w:proofErr w:type="spellEnd"/>
-      <w:proofErr w:type="gramEnd"/>
-      <w:r>
-        <w:t xml:space="preserve"> </w:t>
-      </w:r>
-      <w:r>
-        <w:t xml:space="preserve">and the vector </w:t>
-      </w:r>
-      <w:proofErr w:type="spellStart"/>
-      <w:r>
-        <w:t>t</w:t>
-      </w:r>
-      <w:r>
-        <w:rPr>
-          <w:vertAlign w:val="subscript"/>
-        </w:rPr>
-        <w:t>z</w:t>
-      </w:r>
-      <w:proofErr w:type="spellEnd"/>
-      <w:r>
-        <w:t xml:space="preserve"> is paralle</w:t>
-      </w:r>
-      <w:r>
-        <w:t xml:space="preserve">l to the vector </w:t>
-      </w:r>
-      <w:proofErr w:type="spellStart"/>
-      <w:r>
-        <w:t>n</w:t>
-      </w:r>
-      <w:r>
-        <w:rPr>
-          <w:vertAlign w:val="subscript"/>
-        </w:rPr>
-        <w:t>z</w:t>
-      </w:r>
-      <w:proofErr w:type="spellEnd"/>
-      <w:r>
-        <w:t xml:space="preserve">. The base </w:t>
-      </w:r>
-      <w:r>
-        <w:t>= {</w:t>
-      </w:r>
-      <w:proofErr w:type="spellStart"/>
-      <w:r>
         <w:t>P</w:t>
       </w:r>
-      <w:proofErr w:type="gramStart"/>
-      <w:r>
-        <w:t>,s</w:t>
-      </w:r>
-      <w:r>
-        <w:rPr>
-          <w:vertAlign w:val="subscript"/>
-        </w:rPr>
-        <w:t>x</w:t>
-      </w:r>
-      <w:proofErr w:type="spellEnd"/>
-      <w:proofErr w:type="gramEnd"/>
-      <w:r>
-        <w:t xml:space="preserve"> </w:t>
-      </w:r>
-      <w:proofErr w:type="spellStart"/>
-      <w:r>
-        <w:t>s</w:t>
-      </w:r>
-      <w:r>
-        <w:rPr>
-          <w:vertAlign w:val="subscript"/>
-        </w:rPr>
-        <w:t>y</w:t>
-      </w:r>
-      <w:r>
-        <w:t>,s</w:t>
-      </w:r>
-      <w:r>
-        <w:rPr>
-          <w:vertAlign w:val="subscript"/>
-        </w:rPr>
-        <w:t>z</w:t>
-      </w:r>
-      <w:proofErr w:type="spellEnd"/>
-      <w:r>
-        <w:t xml:space="preserve">}. </w:t>
-      </w:r>
-      <w:proofErr w:type="gramStart"/>
-      <w:r>
-        <w:t>als</w:t>
-      </w:r>
-      <w:r>
-        <w:t>o</w:t>
-      </w:r>
-      <w:proofErr w:type="gramEnd"/>
-      <w:r>
-        <w:t xml:space="preserve"> has origin coincident with </w:t>
-      </w:r>
-      <w:r>
-        <w:t xml:space="preserve">point P. The vector </w:t>
-      </w:r>
-      <w:proofErr w:type="spellStart"/>
-      <w:r>
-        <w:t>n</w:t>
-      </w:r>
-      <w:r>
-        <w:rPr>
-          <w:vertAlign w:val="subscript"/>
-        </w:rPr>
-        <w:t>x</w:t>
-      </w:r>
-      <w:proofErr w:type="spellEnd"/>
-      <w:r>
-        <w:t xml:space="preserve"> is parallel to the vector </w:t>
-      </w:r>
-      <w:proofErr w:type="spellStart"/>
-      <w:r>
-        <w:t>s</w:t>
-      </w:r>
-      <w:r>
-        <w:rPr>
-          <w:vertAlign w:val="subscript"/>
-        </w:rPr>
-        <w:t>x</w:t>
-      </w:r>
-      <w:proofErr w:type="spellEnd"/>
-      <w:r>
-        <w:t xml:space="preserve">. The vector </w:t>
-      </w:r>
-      <w:proofErr w:type="spellStart"/>
-      <w:r>
-        <w:t>s</w:t>
-      </w:r>
-      <w:r>
-        <w:rPr>
-          <w:vertAlign w:val="subscript"/>
-        </w:rPr>
-        <w:t>z</w:t>
-      </w:r>
-      <w:proofErr w:type="spellEnd"/>
-      <w:r>
-        <w:t xml:space="preserve"> forms an angle φ with respect to the vector</w:t>
-      </w:r>
-      <w:r>
-        <w:t xml:space="preserve"> </w:t>
-      </w:r>
-      <w:proofErr w:type="spellStart"/>
-      <w:r>
-        <w:t>n</w:t>
-      </w:r>
-      <w:r>
-        <w:rPr>
-          <w:vertAlign w:val="subscript"/>
-        </w:rPr>
-        <w:t>z</w:t>
-      </w:r>
-      <w:proofErr w:type="spellEnd"/>
-      <w:r>
-        <w:t xml:space="preserve">. The angular coordinate </w:t>
-      </w:r>
-      <w:proofErr w:type="spellStart"/>
-      <w:proofErr w:type="gramStart"/>
-      <w:r>
-        <w:t>α</w:t>
-      </w:r>
-      <w:r>
-        <w:rPr>
-          <w:vertAlign w:val="subscript"/>
-        </w:rPr>
-        <w:t>P</w:t>
-      </w:r>
-      <w:proofErr w:type="spellEnd"/>
-      <w:proofErr w:type="gramEnd"/>
       <w:r>
         <w:t xml:space="preserve"> indicates the orientation of t</w:t>
       </w:r>
@@ -2676,7 +2495,7 @@
                     </pic:cNvPicPr>
                   </pic:nvPicPr>
                   <pic:blipFill>
-                    <a:blip r:embed="rId6" cstate="print"/>
+                    <a:blip r:embed="rId8" cstate="print"/>
                     <a:srcRect/>
                     <a:stretch>
                       <a:fillRect/>
@@ -2743,7 +2562,7 @@
                     </pic:cNvPicPr>
                   </pic:nvPicPr>
                   <pic:blipFill>
-                    <a:blip r:embed="rId7" cstate="print"/>
+                    <a:blip r:embed="rId9" cstate="print"/>
                     <a:srcRect/>
                     <a:stretch>
                       <a:fillRect/>
@@ -2803,7 +2622,7 @@
                     </pic:cNvPicPr>
                   </pic:nvPicPr>
                   <pic:blipFill>
-                    <a:blip r:embed="rId8" cstate="print"/>
+                    <a:blip r:embed="rId10" cstate="print"/>
                     <a:srcRect/>
                     <a:stretch>
                       <a:fillRect/>
@@ -2863,7 +2682,7 @@
                     </pic:cNvPicPr>
                   </pic:nvPicPr>
                   <pic:blipFill>
-                    <a:blip r:embed="rId9" cstate="print"/>
+                    <a:blip r:embed="rId11" cstate="print"/>
                     <a:srcRect/>
                     <a:stretch>
                       <a:fillRect/>
@@ -2936,7 +2755,7 @@
                     </pic:cNvPicPr>
                   </pic:nvPicPr>
                   <pic:blipFill>
-                    <a:blip r:embed="rId10" cstate="print"/>
+                    <a:blip r:embed="rId12" cstate="print"/>
                     <a:srcRect/>
                     <a:stretch>
                       <a:fillRect/>
@@ -2996,7 +2815,7 @@
                     </pic:cNvPicPr>
                   </pic:nvPicPr>
                   <pic:blipFill>
-                    <a:blip r:embed="rId11" cstate="print"/>
+                    <a:blip r:embed="rId13" cstate="print"/>
                     <a:srcRect/>
                     <a:stretch>
                       <a:fillRect/>
@@ -3056,7 +2875,7 @@
                     </pic:cNvPicPr>
                   </pic:nvPicPr>
                   <pic:blipFill>
-                    <a:blip r:embed="rId12" cstate="print"/>
+                    <a:blip r:embed="rId14" cstate="print"/>
                     <a:srcRect/>
                     <a:stretch>
                       <a:fillRect/>
@@ -3127,7 +2946,7 @@
                     </pic:cNvPicPr>
                   </pic:nvPicPr>
                   <pic:blipFill>
-                    <a:blip r:embed="rId13" cstate="print"/>
+                    <a:blip r:embed="rId15" cstate="print"/>
                     <a:srcRect/>
                     <a:stretch>
                       <a:fillRect/>
@@ -3184,7 +3003,7 @@
                     </pic:cNvPicPr>
                   </pic:nvPicPr>
                   <pic:blipFill>
-                    <a:blip r:embed="rId14" cstate="print"/>
+                    <a:blip r:embed="rId16" cstate="print"/>
                     <a:srcRect/>
                     <a:stretch>
                       <a:fillRect/>
@@ -3241,7 +3060,7 @@
                     </pic:cNvPicPr>
                   </pic:nvPicPr>
                   <pic:blipFill>
-                    <a:blip r:embed="rId15" cstate="print"/>
+                    <a:blip r:embed="rId17" cstate="print"/>
                     <a:srcRect/>
                     <a:stretch>
                       <a:fillRect/>
@@ -3309,7 +3128,7 @@
                     </pic:cNvPicPr>
                   </pic:nvPicPr>
                   <pic:blipFill>
-                    <a:blip r:embed="rId16" cstate="print"/>
+                    <a:blip r:embed="rId18" cstate="print"/>
                     <a:srcRect/>
                     <a:stretch>
                       <a:fillRect/>
@@ -3382,7 +3201,7 @@
                     </pic:cNvPicPr>
                   </pic:nvPicPr>
                   <pic:blipFill>
-                    <a:blip r:embed="rId17" cstate="print"/>
+                    <a:blip r:embed="rId19" cstate="print"/>
                     <a:srcRect/>
                     <a:stretch>
                       <a:fillRect/>
@@ -3470,7 +3289,7 @@
                     </pic:cNvPicPr>
                   </pic:nvPicPr>
                   <pic:blipFill>
-                    <a:blip r:embed="rId18" cstate="print"/>
+                    <a:blip r:embed="rId20" cstate="print"/>
                     <a:srcRect/>
                     <a:stretch>
                       <a:fillRect/>
@@ -3540,7 +3359,7 @@
                     </pic:cNvPicPr>
                   </pic:nvPicPr>
                   <pic:blipFill>
-                    <a:blip r:embed="rId19" cstate="print"/>
+                    <a:blip r:embed="rId21" cstate="print"/>
                     <a:srcRect/>
                     <a:stretch>
                       <a:fillRect/>
@@ -3600,7 +3419,7 @@
                     </pic:cNvPicPr>
                   </pic:nvPicPr>
                   <pic:blipFill>
-                    <a:blip r:embed="rId20" cstate="print"/>
+                    <a:blip r:embed="rId22" cstate="print"/>
                     <a:srcRect/>
                     <a:stretch>
                       <a:fillRect/>
@@ -3672,7 +3491,7 @@
                     </pic:cNvPicPr>
                   </pic:nvPicPr>
                   <pic:blipFill>
-                    <a:blip r:embed="rId21" cstate="print"/>
+                    <a:blip r:embed="rId23" cstate="print"/>
                     <a:srcRect/>
                     <a:stretch>
                       <a:fillRect/>
@@ -3744,7 +3563,7 @@
                     </pic:cNvPicPr>
                   </pic:nvPicPr>
                   <pic:blipFill>
-                    <a:blip r:embed="rId22" cstate="print"/>
+                    <a:blip r:embed="rId24" cstate="print"/>
                     <a:srcRect/>
                     <a:stretch>
                       <a:fillRect/>
@@ -3804,7 +3623,7 @@
                     </pic:cNvPicPr>
                   </pic:nvPicPr>
                   <pic:blipFill>
-                    <a:blip r:embed="rId23" cstate="print"/>
+                    <a:blip r:embed="rId25" cstate="print"/>
                     <a:srcRect/>
                     <a:stretch>
                       <a:fillRect/>
@@ -3864,7 +3683,7 @@
                     </pic:cNvPicPr>
                   </pic:nvPicPr>
                   <pic:blipFill>
-                    <a:blip r:embed="rId24" cstate="print"/>
+                    <a:blip r:embed="rId26" cstate="print"/>
                     <a:srcRect/>
                     <a:stretch>
                       <a:fillRect/>
@@ -3924,7 +3743,7 @@
                     </pic:cNvPicPr>
                   </pic:nvPicPr>
                   <pic:blipFill>
-                    <a:blip r:embed="rId25" cstate="print"/>
+                    <a:blip r:embed="rId27" cstate="print"/>
                     <a:srcRect/>
                     <a:stretch>
                       <a:fillRect/>
@@ -3981,7 +3800,7 @@
                     </pic:cNvPicPr>
                   </pic:nvPicPr>
                   <pic:blipFill>
-                    <a:blip r:embed="rId26" cstate="print"/>
+                    <a:blip r:embed="rId28" cstate="print"/>
                     <a:srcRect/>
                     <a:stretch>
                       <a:fillRect/>
@@ -4010,15 +3829,7 @@
         </w:drawing>
       </w:r>
       <w:r>
-        <w:t xml:space="preserve">And the moment generated by the </w:t>
-      </w:r>
-      <w:proofErr w:type="spellStart"/>
-      <w:r>
-        <w:t>torsional</w:t>
-      </w:r>
-      <w:proofErr w:type="spellEnd"/>
-      <w:r>
-        <w:t xml:space="preserve"> spring is</w:t>
+        <w:t>And the moment generated by the torsional spring is</w:t>
       </w:r>
     </w:p>
     <w:p>
@@ -4048,7 +3859,7 @@
                     </pic:cNvPicPr>
                   </pic:nvPicPr>
                   <pic:blipFill>
-                    <a:blip r:embed="rId27" cstate="print"/>
+                    <a:blip r:embed="rId29" cstate="print"/>
                     <a:srcRect/>
                     <a:stretch>
                       <a:fillRect/>
@@ -4108,7 +3919,7 @@
                     </pic:cNvPicPr>
                   </pic:nvPicPr>
                   <pic:blipFill>
-                    <a:blip r:embed="rId28" cstate="print"/>
+                    <a:blip r:embed="rId30" cstate="print"/>
                     <a:srcRect/>
                     <a:stretch>
                       <a:fillRect/>
@@ -4174,7 +3985,7 @@
                     </pic:cNvPicPr>
                   </pic:nvPicPr>
                   <pic:blipFill>
-                    <a:blip r:embed="rId29" cstate="print"/>
+                    <a:blip r:embed="rId31" cstate="print"/>
                     <a:srcRect/>
                     <a:stretch>
                       <a:fillRect/>
@@ -4240,7 +4051,7 @@
                     </pic:cNvPicPr>
                   </pic:nvPicPr>
                   <pic:blipFill>
-                    <a:blip r:embed="rId30" cstate="print"/>
+                    <a:blip r:embed="rId32" cstate="print"/>
                     <a:srcRect/>
                     <a:stretch>
                       <a:fillRect/>
@@ -4307,7 +4118,7 @@
                     </pic:cNvPicPr>
                   </pic:nvPicPr>
                   <pic:blipFill>
-                    <a:blip r:embed="rId31" cstate="print"/>
+                    <a:blip r:embed="rId33" cstate="print"/>
                     <a:srcRect/>
                     <a:stretch>
                       <a:fillRect/>
@@ -4337,11 +4148,9 @@
       </w:r>
     </w:p>
     <w:p>
-      <w:proofErr w:type="gramStart"/>
       <w:r>
         <w:t>Where q are the unit vectors of any base.</w:t>
       </w:r>
-      <w:proofErr w:type="gramEnd"/>
     </w:p>
     <w:p>
       <w:r>
@@ -4395,7 +4204,7 @@
                     </pic:cNvPicPr>
                   </pic:nvPicPr>
                   <pic:blipFill>
-                    <a:blip r:embed="rId32" cstate="print"/>
+                    <a:blip r:embed="rId34" cstate="print"/>
                     <a:srcRect/>
                     <a:stretch>
                       <a:fillRect/>
@@ -4468,7 +4277,7 @@
                     </pic:cNvPicPr>
                   </pic:nvPicPr>
                   <pic:blipFill>
-                    <a:blip r:embed="rId33" cstate="print"/>
+                    <a:blip r:embed="rId35" cstate="print"/>
                     <a:srcRect/>
                     <a:stretch>
                       <a:fillRect/>
@@ -4517,17 +4326,12 @@
     </w:p>
     <w:p>
       <w:r>
-        <w:t xml:space="preserve">This model presents the variables and time </w:t>
-      </w:r>
-      <w:proofErr w:type="gramStart"/>
-      <w:r>
-        <w:t>derivatives</w:t>
+        <w:t>This model presents the variables and time derivatives</w:t>
       </w:r>
       <w:r>
         <w:t xml:space="preserve"> </w:t>
       </w:r>
       <m:oMath>
-        <w:proofErr w:type="gramEnd"/>
         <m:acc>
           <m:accPr>
             <m:chr m:val="̇"/>
@@ -5137,13 +4941,7 @@
             <w:rPr>
               <w:rFonts w:ascii="Cambria Math" w:hAnsi="Cambria Math"/>
             </w:rPr>
-            <m:t>=</m:t>
-          </m:r>
-          <m:r>
-            <w:rPr>
-              <w:rFonts w:ascii="Cambria Math" w:hAnsi="Cambria Math"/>
-            </w:rPr>
-            <m:t>f</m:t>
+            <m:t>=f</m:t>
           </m:r>
           <m:d>
             <m:dPr>
@@ -5638,7 +5436,7 @@
                     </pic:cNvPicPr>
                   </pic:nvPicPr>
                   <pic:blipFill>
-                    <a:blip r:embed="rId34" cstate="print"/>
+                    <a:blip r:embed="rId36" cstate="print"/>
                     <a:srcRect/>
                     <a:stretch>
                       <a:fillRect/>
@@ -5698,7 +5496,7 @@
                     </pic:cNvPicPr>
                   </pic:nvPicPr>
                   <pic:blipFill>
-                    <a:blip r:embed="rId35" cstate="print"/>
+                    <a:blip r:embed="rId37" cstate="print"/>
                     <a:srcRect/>
                     <a:stretch>
                       <a:fillRect/>
@@ -5753,14 +5551,9 @@
         </m:acc>
       </m:oMath>
       <w:r>
-        <w:t xml:space="preserve"> </w:t>
-      </w:r>
-      <w:proofErr w:type="gramStart"/>
-      <w:r>
-        <w:t xml:space="preserve">and </w:t>
+        <w:t xml:space="preserve"> and </w:t>
       </w:r>
       <m:oMath>
-        <w:proofErr w:type="gramEnd"/>
         <m:acc>
           <m:accPr>
             <m:chr m:val="̈"/>
@@ -5789,15 +5582,7 @@
     </w:p>
     <w:p>
       <w:r>
-        <w:t xml:space="preserve">The data used in the numerical integration are presented in table 1. The </w:t>
-      </w:r>
-      <w:proofErr w:type="spellStart"/>
-      <w:r>
-        <w:t>eigenvalues</w:t>
-      </w:r>
-      <w:proofErr w:type="spellEnd"/>
-      <w:r>
-        <w:t xml:space="preserve"> of the system, in this case are given by</w:t>
+        <w:t>The data used in the numerical integration are presented in table 1. The eigenvalues of the system, in this case are given by</w:t>
       </w:r>
     </w:p>
     <w:p>
@@ -5854,23 +5639,7 @@
     </w:p>
     <w:p>
       <w:r>
-        <w:t xml:space="preserve">Moreover, in this situation, the </w:t>
-      </w:r>
-      <w:proofErr w:type="spellStart"/>
-      <w:r>
-        <w:t>para</w:t>
-      </w:r>
-      <w:proofErr w:type="spellEnd"/>
-      <w:r>
-        <w:t xml:space="preserve"> (A, C) is completely observable, since the </w:t>
-      </w:r>
-      <w:proofErr w:type="spellStart"/>
-      <w:r>
-        <w:t>observability</w:t>
-      </w:r>
-      <w:proofErr w:type="spellEnd"/>
-      <w:r>
-        <w:t xml:space="preserve"> matrix</w:t>
+        <w:t>Moreover, in this situation, the para (A, C) is completely observable, since the observability matrix</w:t>
       </w:r>
     </w:p>
     <w:p>
@@ -5904,7 +5673,7 @@
                     </pic:cNvPicPr>
                   </pic:nvPicPr>
                   <pic:blipFill>
-                    <a:blip r:embed="rId36" cstate="print"/>
+                    <a:blip r:embed="rId38" cstate="print"/>
                     <a:srcRect/>
                     <a:stretch>
                       <a:fillRect/>
@@ -5934,16 +5703,11 @@
       </w:r>
     </w:p>
     <w:p>
-      <w:proofErr w:type="gramStart"/>
       <w:r>
         <w:t>p</w:t>
       </w:r>
       <w:r>
-        <w:t>resents</w:t>
-      </w:r>
-      <w:proofErr w:type="gramEnd"/>
-      <w:r>
-        <w:t xml:space="preserve"> full position.</w:t>
+        <w:t>resents full position.</w:t>
       </w:r>
     </w:p>
     <w:p>
@@ -5975,7 +5739,7 @@
                     </pic:cNvPicPr>
                   </pic:nvPicPr>
                   <pic:blipFill>
-                    <a:blip r:embed="rId37" cstate="print"/>
+                    <a:blip r:embed="rId39" cstate="print"/>
                     <a:srcRect/>
                     <a:stretch>
                       <a:fillRect/>
@@ -6161,7 +5925,7 @@
                     </pic:cNvPicPr>
                   </pic:nvPicPr>
                   <pic:blipFill>
-                    <a:blip r:embed="rId38" cstate="print"/>
+                    <a:blip r:embed="rId40" cstate="print"/>
                     <a:srcRect/>
                     <a:stretch>
                       <a:fillRect/>
@@ -6191,13 +5955,8 @@
       </w:r>
     </w:p>
     <w:p>
-      <w:proofErr w:type="gramStart"/>
-      <w:r>
-        <w:t>is</w:t>
-      </w:r>
-      <w:proofErr w:type="gramEnd"/>
-      <w:r>
-        <w:t xml:space="preserve"> shown in figure 2. In this figure it is possible to observe that all states converge to zero at a simulation time of less than two seconds.</w:t>
+      <w:r>
+        <w:t>is shown in figure 2. In this figure it is possible to observe that all states converge to zero at a simulation time of less than two seconds.</w:t>
       </w:r>
     </w:p>
     <w:p>
@@ -6227,7 +5986,7 @@
                     </pic:cNvPicPr>
                   </pic:nvPicPr>
                   <pic:blipFill>
-                    <a:blip r:embed="rId39" cstate="print"/>
+                    <a:blip r:embed="rId41" cstate="print"/>
                     <a:srcRect/>
                     <a:stretch>
                       <a:fillRect/>
@@ -6264,14 +6023,36 @@
       <w:r>
         <w:t xml:space="preserve">Figure </w:t>
       </w:r>
-      <w:fldSimple w:instr=" SEQ Figure \* ARABIC ">
-        <w:r>
-          <w:rPr>
-            <w:noProof/>
-          </w:rPr>
-          <w:t>2</w:t>
-        </w:r>
-      </w:fldSimple>
+      <w:r>
+        <w:rPr>
+          <w:noProof/>
+        </w:rPr>
+        <w:fldChar w:fldCharType="begin"/>
+      </w:r>
+      <w:r>
+        <w:rPr>
+          <w:noProof/>
+        </w:rPr>
+        <w:instrText xml:space="preserve"> SEQ Figure \* ARABIC </w:instrText>
+      </w:r>
+      <w:r>
+        <w:rPr>
+          <w:noProof/>
+        </w:rPr>
+        <w:fldChar w:fldCharType="separate"/>
+      </w:r>
+      <w:r>
+        <w:rPr>
+          <w:noProof/>
+        </w:rPr>
+        <w:t>2</w:t>
+      </w:r>
+      <w:r>
+        <w:rPr>
+          <w:noProof/>
+        </w:rPr>
+        <w:fldChar w:fldCharType="end"/>
+      </w:r>
       <w:r>
         <w:t xml:space="preserve"> - Evolution of the states for a given initial condition</w:t>
       </w:r>
@@ -6321,7 +6102,7 @@
                     </pic:cNvPicPr>
                   </pic:nvPicPr>
                   <pic:blipFill>
-                    <a:blip r:embed="rId40" cstate="print"/>
+                    <a:blip r:embed="rId42" cstate="print"/>
                     <a:srcRect/>
                     <a:stretch>
                       <a:fillRect/>
@@ -6358,14 +6139,36 @@
       <w:r>
         <w:t xml:space="preserve">Figure </w:t>
       </w:r>
-      <w:fldSimple w:instr=" SEQ Figure \* ARABIC ">
-        <w:r>
-          <w:rPr>
-            <w:noProof/>
-          </w:rPr>
-          <w:t>3</w:t>
-        </w:r>
-      </w:fldSimple>
+      <w:r>
+        <w:rPr>
+          <w:noProof/>
+        </w:rPr>
+        <w:fldChar w:fldCharType="begin"/>
+      </w:r>
+      <w:r>
+        <w:rPr>
+          <w:noProof/>
+        </w:rPr>
+        <w:instrText xml:space="preserve"> SEQ Figure \* ARABIC </w:instrText>
+      </w:r>
+      <w:r>
+        <w:rPr>
+          <w:noProof/>
+        </w:rPr>
+        <w:fldChar w:fldCharType="separate"/>
+      </w:r>
+      <w:r>
+        <w:rPr>
+          <w:noProof/>
+        </w:rPr>
+        <w:t>3</w:t>
+      </w:r>
+      <w:r>
+        <w:rPr>
+          <w:noProof/>
+        </w:rPr>
+        <w:fldChar w:fldCharType="end"/>
+      </w:r>
       <w:r>
         <w:t xml:space="preserve"> </w:t>
       </w:r>
@@ -6405,7 +6208,7 @@
                     </pic:cNvPicPr>
                   </pic:nvPicPr>
                   <pic:blipFill>
-                    <a:blip r:embed="rId41" cstate="print"/>
+                    <a:blip r:embed="rId43" cstate="print"/>
                     <a:srcRect/>
                     <a:stretch>
                       <a:fillRect/>
@@ -6435,13 +6238,8 @@
       </w:r>
     </w:p>
     <w:p>
-      <w:proofErr w:type="gramStart"/>
-      <w:r>
-        <w:t>where</w:t>
-      </w:r>
-      <w:proofErr w:type="gramEnd"/>
-      <w:r>
-        <w:t xml:space="preserve"> y is the vector of measured variables of </w:t>
+      <w:r>
+        <w:t xml:space="preserve">where y is the vector of measured variables of </w:t>
       </w:r>
       <w:r>
         <w:t xml:space="preserve">the </w:t>
@@ -6450,15 +6248,7 @@
         <w:t>system</w:t>
       </w:r>
       <w:r>
-        <w:t>(</w:t>
-      </w:r>
-      <w:proofErr w:type="spellStart"/>
-      <w:r>
-        <w:t>planta</w:t>
-      </w:r>
-      <w:proofErr w:type="spellEnd"/>
-      <w:r>
-        <w:t>) and u is the input vector. In this case, both are considered inputs from the observer model.</w:t>
+        <w:t>(planta) and u is the input vector. In this case, both are considered inputs from the observer model.</w:t>
       </w:r>
     </w:p>
     <w:p>
@@ -6492,7 +6282,7 @@
                     </pic:cNvPicPr>
                   </pic:nvPicPr>
                   <pic:blipFill>
-                    <a:blip r:embed="rId42" cstate="print"/>
+                    <a:blip r:embed="rId44" cstate="print"/>
                     <a:srcRect/>
                     <a:stretch>
                       <a:fillRect/>
@@ -6524,15 +6314,7 @@
     <w:p/>
     <w:p>
       <w:r>
-        <w:t xml:space="preserve">That is, e is equal to the estimation error. Through the matrix E, arbitrary, the </w:t>
-      </w:r>
-      <w:proofErr w:type="spellStart"/>
-      <w:r>
-        <w:t>eigenvalues</w:t>
-      </w:r>
-      <w:proofErr w:type="spellEnd"/>
-      <w:r>
-        <w:t xml:space="preserve"> of (A - EC) are adjusted. When the poles of equation (36) lie to the left of the imaginary axis the error converges to zero. The poles of the identity observer were chosen:</w:t>
+        <w:t>That is, e is equal to the estimation error. Through the matrix E, arbitrary, the eigenvalues of (A - EC) are adjusted. When the poles of equation (36) lie to the left of the imaginary axis the error converges to zero. The poles of the identity observer were chosen:</w:t>
       </w:r>
     </w:p>
     <w:p>
@@ -6618,7 +6400,7 @@
       <w:tblPr>
         <w:tblStyle w:val="TableGrid"/>
         <w:tblW w:w="0" w:type="auto"/>
-        <w:tblLook w:val="04A0"/>
+        <w:tblLook w:val="04A0" w:firstRow="1" w:lastRow="0" w:firstColumn="1" w:lastColumn="0" w:noHBand="0" w:noVBand="1"/>
       </w:tblPr>
       <w:tblGrid>
         <w:gridCol w:w="4428"/>
@@ -6694,15 +6476,7 @@
             </w:r>
             <w:proofErr w:type="spellEnd"/>
             <w:r>
-              <w:t xml:space="preserve"> 4. </w:t>
-            </w:r>
-            <w:proofErr w:type="spellStart"/>
-            <w:r>
-              <w:t>Nesta</w:t>
-            </w:r>
-            <w:proofErr w:type="spellEnd"/>
-            <w:r>
-              <w:t xml:space="preserve"> </w:t>
+              <w:t xml:space="preserve"> 4. Nesta </w:t>
             </w:r>
             <w:proofErr w:type="spellStart"/>
             <w:r>
@@ -6751,15 +6525,7 @@
             </w:r>
             <w:proofErr w:type="spellEnd"/>
             <w:r>
-              <w:t xml:space="preserve"> </w:t>
-            </w:r>
-            <w:proofErr w:type="spellStart"/>
-            <w:r>
-              <w:t>para</w:t>
-            </w:r>
-            <w:proofErr w:type="spellEnd"/>
-            <w:r>
-              <w:t xml:space="preserve"> a </w:t>
+              <w:t xml:space="preserve"> para a </w:t>
             </w:r>
             <w:proofErr w:type="spellStart"/>
             <w:r>
@@ -6865,35 +6631,35 @@
             </w:r>
             <w:proofErr w:type="spellEnd"/>
             <w:r>
-              <w:t xml:space="preserve"> (35) com </w:t>
+              <w:t xml:space="preserve"> (35) com entrada u </w:t>
             </w:r>
             <w:proofErr w:type="spellStart"/>
             <w:r>
-              <w:t>entrada</w:t>
+              <w:t>nula</w:t>
             </w:r>
             <w:proofErr w:type="spellEnd"/>
             <w:r>
-              <w:t xml:space="preserve"> u </w:t>
+              <w:t xml:space="preserve"> e y com as </w:t>
             </w:r>
             <w:proofErr w:type="spellStart"/>
             <w:r>
-              <w:t>nula</w:t>
+              <w:t>informações</w:t>
             </w:r>
             <w:proofErr w:type="spellEnd"/>
             <w:r>
-              <w:t xml:space="preserve"> e y com as </w:t>
+              <w:t xml:space="preserve"> de </w:t>
             </w:r>
             <w:proofErr w:type="spellStart"/>
             <w:r>
-              <w:t>informações</w:t>
+              <w:t>medição</w:t>
             </w:r>
             <w:proofErr w:type="spellEnd"/>
             <w:r>
-              <w:t xml:space="preserve"> de </w:t>
+              <w:t xml:space="preserve"> da planta. É </w:t>
             </w:r>
             <w:proofErr w:type="spellStart"/>
             <w:r>
-              <w:t>medição</w:t>
+              <w:t>possível</w:t>
             </w:r>
             <w:proofErr w:type="spellEnd"/>
             <w:r>
@@ -6901,23 +6667,31 @@
             </w:r>
             <w:proofErr w:type="spellStart"/>
             <w:r>
-              <w:t>da</w:t>
+              <w:t>observar</w:t>
             </w:r>
             <w:proofErr w:type="spellEnd"/>
             <w:r>
+              <w:t xml:space="preserve"> que </w:t>
+            </w:r>
+            <w:proofErr w:type="spellStart"/>
+            <w:r>
+              <w:t>em</w:t>
+            </w:r>
+            <w:proofErr w:type="spellEnd"/>
+            <w:r>
               <w:t xml:space="preserve"> </w:t>
             </w:r>
             <w:proofErr w:type="spellStart"/>
             <w:r>
-              <w:t>planta</w:t>
+              <w:t>menos</w:t>
             </w:r>
             <w:proofErr w:type="spellEnd"/>
             <w:r>
-              <w:t xml:space="preserve">. É </w:t>
+              <w:t xml:space="preserve"> de 0,2 </w:t>
             </w:r>
             <w:proofErr w:type="spellStart"/>
             <w:r>
-              <w:t>possível</w:t>
+              <w:t>segundos</w:t>
             </w:r>
             <w:proofErr w:type="spellEnd"/>
             <w:r>
@@ -6925,7 +6699,7 @@
             </w:r>
             <w:proofErr w:type="spellStart"/>
             <w:r>
-              <w:t>observar</w:t>
+              <w:t>os</w:t>
             </w:r>
             <w:proofErr w:type="spellEnd"/>
             <w:r>
@@ -6933,7 +6707,7 @@
             </w:r>
             <w:proofErr w:type="spellStart"/>
             <w:r>
-              <w:t>que</w:t>
+              <w:t>estados</w:t>
             </w:r>
             <w:proofErr w:type="spellEnd"/>
             <w:r>
@@ -6941,7 +6715,7 @@
             </w:r>
             <w:proofErr w:type="spellStart"/>
             <w:r>
-              <w:t>em</w:t>
+              <w:t>estimados</w:t>
             </w:r>
             <w:proofErr w:type="spellEnd"/>
             <w:r>
@@ -6949,23 +6723,15 @@
             </w:r>
             <w:proofErr w:type="spellStart"/>
             <w:r>
-              <w:t>menos</w:t>
+              <w:t>assumem</w:t>
             </w:r>
             <w:proofErr w:type="spellEnd"/>
             <w:r>
-              <w:t xml:space="preserve"> de 0</w:t>
-            </w:r>
-            <w:proofErr w:type="gramStart"/>
-            <w:r>
-              <w:t>,2</w:t>
-            </w:r>
-            <w:proofErr w:type="gramEnd"/>
-            <w:r>
               <w:t xml:space="preserve"> </w:t>
             </w:r>
             <w:proofErr w:type="spellStart"/>
             <w:r>
-              <w:t>segundos</w:t>
+              <w:t>os</w:t>
             </w:r>
             <w:proofErr w:type="spellEnd"/>
             <w:r>
@@ -6973,7 +6739,7 @@
             </w:r>
             <w:proofErr w:type="spellStart"/>
             <w:r>
-              <w:t>os</w:t>
+              <w:t>mesmos</w:t>
             </w:r>
             <w:proofErr w:type="spellEnd"/>
             <w:r>
@@ -6981,107 +6747,43 @@
             </w:r>
             <w:proofErr w:type="spellStart"/>
             <w:r>
+              <w:t>valores</w:t>
+            </w:r>
+            <w:proofErr w:type="spellEnd"/>
+            <w:r>
+              <w:t xml:space="preserve"> dos </w:t>
+            </w:r>
+            <w:proofErr w:type="spellStart"/>
+            <w:r>
               <w:t>estados</w:t>
             </w:r>
             <w:proofErr w:type="spellEnd"/>
             <w:r>
-              <w:t xml:space="preserve"> </w:t>
+              <w:t xml:space="preserve"> da </w:t>
             </w:r>
             <w:proofErr w:type="spellStart"/>
             <w:r>
-              <w:t>estimados</w:t>
+              <w:t>integração</w:t>
             </w:r>
             <w:proofErr w:type="spellEnd"/>
             <w:r>
-              <w:t xml:space="preserve"> </w:t>
+              <w:t xml:space="preserve"> do </w:t>
             </w:r>
             <w:proofErr w:type="spellStart"/>
             <w:r>
-              <w:t>assumem</w:t>
+              <w:t>modelo</w:t>
             </w:r>
             <w:proofErr w:type="spellEnd"/>
             <w:r>
-              <w:t xml:space="preserve"> </w:t>
+              <w:t xml:space="preserve"> linear que </w:t>
             </w:r>
             <w:proofErr w:type="spellStart"/>
             <w:r>
-              <w:t>os</w:t>
+              <w:t>simula</w:t>
             </w:r>
             <w:proofErr w:type="spellEnd"/>
             <w:r>
-              <w:t xml:space="preserve"> </w:t>
-            </w:r>
-            <w:proofErr w:type="spellStart"/>
-            <w:r>
-              <w:t>mesmos</w:t>
-            </w:r>
-            <w:proofErr w:type="spellEnd"/>
-            <w:r>
-              <w:t xml:space="preserve"> </w:t>
-            </w:r>
-            <w:proofErr w:type="spellStart"/>
-            <w:r>
-              <w:t>valores</w:t>
-            </w:r>
-            <w:proofErr w:type="spellEnd"/>
-            <w:r>
-              <w:t xml:space="preserve"> dos </w:t>
-            </w:r>
-            <w:proofErr w:type="spellStart"/>
-            <w:r>
-              <w:t>estados</w:t>
-            </w:r>
-            <w:proofErr w:type="spellEnd"/>
-            <w:r>
-              <w:t xml:space="preserve"> </w:t>
-            </w:r>
-            <w:proofErr w:type="spellStart"/>
-            <w:r>
-              <w:t>da</w:t>
-            </w:r>
-            <w:proofErr w:type="spellEnd"/>
-            <w:r>
-              <w:t xml:space="preserve"> </w:t>
-            </w:r>
-            <w:proofErr w:type="spellStart"/>
-            <w:r>
-              <w:t>integração</w:t>
-            </w:r>
-            <w:proofErr w:type="spellEnd"/>
-            <w:r>
-              <w:t xml:space="preserve"> do </w:t>
-            </w:r>
-            <w:proofErr w:type="spellStart"/>
-            <w:r>
-              <w:t>modelo</w:t>
-            </w:r>
-            <w:proofErr w:type="spellEnd"/>
-            <w:r>
-              <w:t xml:space="preserve"> linear </w:t>
-            </w:r>
-            <w:proofErr w:type="spellStart"/>
-            <w:r>
-              <w:t>que</w:t>
-            </w:r>
-            <w:proofErr w:type="spellEnd"/>
-            <w:r>
-              <w:t xml:space="preserve"> </w:t>
-            </w:r>
-            <w:proofErr w:type="spellStart"/>
-            <w:r>
-              <w:t>simula</w:t>
-            </w:r>
-            <w:proofErr w:type="spellEnd"/>
-            <w:r>
-              <w:t xml:space="preserve"> a </w:t>
-            </w:r>
-            <w:proofErr w:type="spellStart"/>
-            <w:r>
-              <w:t>planta</w:t>
-            </w:r>
-            <w:proofErr w:type="spellEnd"/>
-            <w:r>
-              <w:t>.</w:t>
+              <w:t xml:space="preserve"> a planta.</w:t>
             </w:r>
           </w:p>
         </w:tc>
@@ -7102,15 +6804,7 @@
             </w:r>
             <w:r>
               <w:lastRenderedPageBreak/>
-              <w:t xml:space="preserve">the same integration shown in figure 2 and the dashed lines indicate the estimates of the </w:t>
-            </w:r>
-            <w:proofErr w:type="spellStart"/>
-            <w:r>
-              <w:t>states</w:t>
-            </w:r>
-            <w:proofErr w:type="spellEnd"/>
-            <w:r>
-              <w:t xml:space="preserve"> z obtained integrating the equation (35) with input </w:t>
+              <w:t xml:space="preserve">the same integration shown in figure 2 and the dashed lines indicate the estimates of the states z obtained integrating the equation (35) with input </w:t>
             </w:r>
             <w:r>
               <w:rPr>
@@ -7134,15 +6828,7 @@
               <w:t xml:space="preserve">with the </w:t>
             </w:r>
             <w:r>
-              <w:t>system (</w:t>
-            </w:r>
-            <w:proofErr w:type="spellStart"/>
-            <w:r>
-              <w:t>planta</w:t>
-            </w:r>
-            <w:proofErr w:type="spellEnd"/>
-            <w:r>
-              <w:t xml:space="preserve">) </w:t>
+              <w:t xml:space="preserve">system (planta) </w:t>
             </w:r>
             <w:r>
               <w:t xml:space="preserve">measurement information. It is possible to observe that in less than 0.2 seconds the estimated states assume the same values of the integration states of the linear model that simulates the </w:t>
@@ -7200,7 +6886,7 @@
                     </pic:cNvPicPr>
                   </pic:nvPicPr>
                   <pic:blipFill>
-                    <a:blip r:embed="rId43" cstate="print"/>
+                    <a:blip r:embed="rId45" cstate="print"/>
                     <a:srcRect/>
                     <a:stretch>
                       <a:fillRect/>
@@ -7237,14 +6923,36 @@
       <w:r>
         <w:t xml:space="preserve">Figure </w:t>
       </w:r>
-      <w:fldSimple w:instr=" SEQ Figure \* ARABIC ">
-        <w:r>
-          <w:rPr>
-            <w:noProof/>
-          </w:rPr>
-          <w:t>4</w:t>
-        </w:r>
-      </w:fldSimple>
+      <w:r>
+        <w:rPr>
+          <w:noProof/>
+        </w:rPr>
+        <w:fldChar w:fldCharType="begin"/>
+      </w:r>
+      <w:r>
+        <w:rPr>
+          <w:noProof/>
+        </w:rPr>
+        <w:instrText xml:space="preserve"> SEQ Figure \* ARABIC </w:instrText>
+      </w:r>
+      <w:r>
+        <w:rPr>
+          <w:noProof/>
+        </w:rPr>
+        <w:fldChar w:fldCharType="separate"/>
+      </w:r>
+      <w:r>
+        <w:rPr>
+          <w:noProof/>
+        </w:rPr>
+        <w:t>4</w:t>
+      </w:r>
+      <w:r>
+        <w:rPr>
+          <w:noProof/>
+        </w:rPr>
+        <w:fldChar w:fldCharType="end"/>
+      </w:r>
       <w:r>
         <w:t xml:space="preserve">- </w:t>
       </w:r>
@@ -7277,8 +6985,6 @@
       <w:pPr>
         <w:jc w:val="right"/>
       </w:pPr>
-      <w:bookmarkStart w:id="0" w:name="_GoBack"/>
-      <w:bookmarkEnd w:id="0"/>
       <w:r>
         <w:rPr>
           <w:noProof/>
@@ -7301,7 +7007,7 @@
                     </pic:cNvPicPr>
                   </pic:nvPicPr>
                   <pic:blipFill>
-                    <a:blip r:embed="rId44" cstate="print"/>
+                    <a:blip r:embed="rId46" cstate="print"/>
                     <a:srcRect/>
                     <a:stretch>
                       <a:fillRect/>
@@ -7331,7 +7037,6 @@
       </w:r>
     </w:p>
     <w:p>
-      <w:proofErr w:type="gramStart"/>
       <w:r>
         <w:lastRenderedPageBreak/>
         <w:t>Where V must be chosen in such a way that the matrix P has the same size as A and</w:t>
@@ -7342,7 +7047,6 @@
       <w:r>
         <w:t xml:space="preserve"> reversible.</w:t>
       </w:r>
-      <w:proofErr w:type="gramEnd"/>
     </w:p>
     <w:p>
       <w:r>
@@ -7375,7 +7079,7 @@
                     </pic:cNvPicPr>
                   </pic:nvPicPr>
                   <pic:blipFill>
-                    <a:blip r:embed="rId45" cstate="print"/>
+                    <a:blip r:embed="rId47" cstate="print"/>
                     <a:srcRect/>
                     <a:stretch>
                       <a:fillRect/>
@@ -7435,7 +7139,7 @@
                     </pic:cNvPicPr>
                   </pic:nvPicPr>
                   <pic:blipFill>
-                    <a:blip r:embed="rId46" cstate="print"/>
+                    <a:blip r:embed="rId48" cstate="print"/>
                     <a:srcRect/>
                     <a:stretch>
                       <a:fillRect/>
@@ -7519,7 +7223,7 @@
                     </pic:cNvPicPr>
                   </pic:nvPicPr>
                   <pic:blipFill>
-                    <a:blip r:embed="rId47" cstate="print"/>
+                    <a:blip r:embed="rId49" cstate="print"/>
                     <a:srcRect/>
                     <a:stretch>
                       <a:fillRect/>
@@ -7579,7 +7283,7 @@
                     </pic:cNvPicPr>
                   </pic:nvPicPr>
                   <pic:blipFill>
-                    <a:blip r:embed="rId48" cstate="print"/>
+                    <a:blip r:embed="rId50" cstate="print"/>
                     <a:srcRect/>
                     <a:stretch>
                       <a:fillRect/>
@@ -7639,7 +7343,7 @@
                     </pic:cNvPicPr>
                   </pic:nvPicPr>
                   <pic:blipFill>
-                    <a:blip r:embed="rId49" cstate="print"/>
+                    <a:blip r:embed="rId51" cstate="print"/>
                     <a:srcRect/>
                     <a:stretch>
                       <a:fillRect/>
@@ -7692,15 +7396,7 @@
         <w:t>E</w:t>
       </w:r>
       <w:r>
-        <w:t xml:space="preserve">. The </w:t>
-      </w:r>
-      <w:proofErr w:type="spellStart"/>
-      <w:r>
-        <w:t>eigenvalues</w:t>
-      </w:r>
-      <w:proofErr w:type="spellEnd"/>
-      <w:r>
-        <w:t xml:space="preserve"> of</w:t>
+        <w:t>. The eigenvalues of</w:t>
       </w:r>
       <w:r>
         <w:t xml:space="preserve"> </w:t>
@@ -7897,7 +7593,7 @@
                     </pic:cNvPicPr>
                   </pic:nvPicPr>
                   <pic:blipFill>
-                    <a:blip r:embed="rId50" cstate="print"/>
+                    <a:blip r:embed="rId52" cstate="print"/>
                     <a:srcRect/>
                     <a:stretch>
                       <a:fillRect/>
@@ -7933,14 +7629,42 @@
       <w:r>
         <w:t xml:space="preserve">Figure </w:t>
       </w:r>
-      <w:fldSimple w:instr=" SEQ Figure \* ARABIC ">
-        <w:r>
-          <w:rPr>
-            <w:noProof/>
-          </w:rPr>
-          <w:t>5</w:t>
-        </w:r>
-      </w:fldSimple>
+      <w:r>
+        <w:rPr>
+          <w:noProof/>
+        </w:rPr>
+        <w:fldChar w:fldCharType="begin"/>
+      </w:r>
+      <w:r>
+        <w:rPr>
+          <w:noProof/>
+        </w:rPr>
+        <w:instrText xml:space="preserve"> SEQ Figure \* ARABI</w:instrText>
+      </w:r>
+      <w:r>
+        <w:rPr>
+          <w:noProof/>
+        </w:rPr>
+        <w:instrText xml:space="preserve">C </w:instrText>
+      </w:r>
+      <w:r>
+        <w:rPr>
+          <w:noProof/>
+        </w:rPr>
+        <w:fldChar w:fldCharType="separate"/>
+      </w:r>
+      <w:r>
+        <w:rPr>
+          <w:noProof/>
+        </w:rPr>
+        <w:t>5</w:t>
+      </w:r>
+      <w:r>
+        <w:rPr>
+          <w:noProof/>
+        </w:rPr>
+        <w:fldChar w:fldCharType="end"/>
+      </w:r>
       <w:r>
         <w:t xml:space="preserve"> </w:t>
       </w:r>
@@ -7957,6 +7681,7 @@
       </w:r>
     </w:p>
     <w:sectPr>
+      <w:footerReference w:type="default" r:id="rId53"/>
       <w:pgSz w:w="12240" w:h="15840"/>
       <w:pgMar w:top="1440" w:right="1800" w:bottom="1440" w:left="1800" w:header="720" w:footer="720" w:gutter="0"/>
       <w:cols w:space="720"/>
@@ -7966,9 +7691,112 @@
 </w:document>
 </file>
 
+<file path=word/endnotes.xml><?xml version="1.0" encoding="utf-8"?>
+<w:endnotes xmlns:wpc="http://schemas.microsoft.com/office/word/2010/wordprocessingCanvas" xmlns:cx="http://schemas.microsoft.com/office/drawing/2014/chartex" xmlns:cx1="http://schemas.microsoft.com/office/drawing/2015/9/8/chartex" xmlns:cx2="http://schemas.microsoft.com/office/drawing/2015/10/21/chartex" xmlns:cx3="http://schemas.microsoft.com/office/drawing/2016/5/9/chartex" xmlns:cx4="http://schemas.microsoft.com/office/drawing/2016/5/10/chartex" xmlns:cx5="http://schemas.microsoft.com/office/drawing/2016/5/11/chartex" xmlns:cx6="http://schemas.microsoft.com/office/drawing/2016/5/12/chartex" xmlns:cx7="http://schemas.microsoft.com/office/drawing/2016/5/13/chartex" xmlns:cx8="http://schemas.microsoft.com/office/drawing/2016/5/14/chartex" xmlns:mc="http://schemas.openxmlformats.org/markup-compatibility/2006" xmlns:aink="http://schemas.microsoft.com/office/drawing/2016/ink" xmlns:am3d="http://schemas.microsoft.com/office/drawing/2017/model3d" xmlns:o="urn:schemas-microsoft-com:office:office" xmlns:r="http://schemas.openxmlformats.org/officeDocument/2006/relationships" xmlns:m="http://schemas.openxmlformats.org/officeDocument/2006/math" xmlns:v="urn:schemas-microsoft-com:vml" xmlns:wp14="http://schemas.microsoft.com/office/word/2010/wordprocessingDrawing" xmlns:wp="http://schemas.openxmlformats.org/drawingml/2006/wordprocessingDrawing" xmlns:w10="urn:schemas-microsoft-com:office:word" xmlns:w="http://schemas.openxmlformats.org/wordprocessingml/2006/main" xmlns:w14="http://schemas.microsoft.com/office/word/2010/wordml" xmlns:w15="http://schemas.microsoft.com/office/word/2012/wordml" xmlns:w16cid="http://schemas.microsoft.com/office/word/2016/wordml/cid" xmlns:w16se="http://schemas.microsoft.com/office/word/2015/wordml/symex" xmlns:wpg="http://schemas.microsoft.com/office/word/2010/wordprocessingGroup" xmlns:wpi="http://schemas.microsoft.com/office/word/2010/wordprocessingInk" xmlns:wne="http://schemas.microsoft.com/office/word/2006/wordml" xmlns:wps="http://schemas.microsoft.com/office/word/2010/wordprocessingShape" mc:Ignorable="w14 w15 w16se w16cid wp14">
+  <w:endnote w:type="separator" w:id="-1">
+    <w:p>
+      <w:pPr>
+        <w:spacing w:after="0" w:line="240" w:lineRule="auto"/>
+      </w:pPr>
+      <w:r>
+        <w:separator/>
+      </w:r>
+    </w:p>
+  </w:endnote>
+  <w:endnote w:type="continuationSeparator" w:id="0">
+    <w:p>
+      <w:pPr>
+        <w:spacing w:after="0" w:line="240" w:lineRule="auto"/>
+      </w:pPr>
+      <w:r>
+        <w:continuationSeparator/>
+      </w:r>
+    </w:p>
+  </w:endnote>
+</w:endnotes>
+</file>
+
+<file path=word/footer1.xml><?xml version="1.0" encoding="utf-8"?>
+<w:ftr xmlns:wpc="http://schemas.microsoft.com/office/word/2010/wordprocessingCanvas" xmlns:cx="http://schemas.microsoft.com/office/drawing/2014/chartex" xmlns:cx1="http://schemas.microsoft.com/office/drawing/2015/9/8/chartex" xmlns:cx2="http://schemas.microsoft.com/office/drawing/2015/10/21/chartex" xmlns:cx3="http://schemas.microsoft.com/office/drawing/2016/5/9/chartex" xmlns:cx4="http://schemas.microsoft.com/office/drawing/2016/5/10/chartex" xmlns:cx5="http://schemas.microsoft.com/office/drawing/2016/5/11/chartex" xmlns:cx6="http://schemas.microsoft.com/office/drawing/2016/5/12/chartex" xmlns:cx7="http://schemas.microsoft.com/office/drawing/2016/5/13/chartex" xmlns:cx8="http://schemas.microsoft.com/office/drawing/2016/5/14/chartex" xmlns:mc="http://schemas.openxmlformats.org/markup-compatibility/2006" xmlns:aink="http://schemas.microsoft.com/office/drawing/2016/ink" xmlns:am3d="http://schemas.microsoft.com/office/drawing/2017/model3d" xmlns:o="urn:schemas-microsoft-com:office:office" xmlns:r="http://schemas.openxmlformats.org/officeDocument/2006/relationships" xmlns:m="http://schemas.openxmlformats.org/officeDocument/2006/math" xmlns:v="urn:schemas-microsoft-com:vml" xmlns:wp14="http://schemas.microsoft.com/office/word/2010/wordprocessingDrawing" xmlns:wp="http://schemas.openxmlformats.org/drawingml/2006/wordprocessingDrawing" xmlns:w10="urn:schemas-microsoft-com:office:word" xmlns:w="http://schemas.openxmlformats.org/wordprocessingml/2006/main" xmlns:w14="http://schemas.microsoft.com/office/word/2010/wordml" xmlns:w15="http://schemas.microsoft.com/office/word/2012/wordml" xmlns:w16cid="http://schemas.microsoft.com/office/word/2016/wordml/cid" xmlns:w16se="http://schemas.microsoft.com/office/word/2015/wordml/symex" xmlns:wpg="http://schemas.microsoft.com/office/word/2010/wordprocessingGroup" xmlns:wpi="http://schemas.microsoft.com/office/word/2010/wordprocessingInk" xmlns:wne="http://schemas.microsoft.com/office/word/2006/wordml" xmlns:wps="http://schemas.microsoft.com/office/word/2010/wordprocessingShape" mc:Ignorable="w14 w15 w16se w16cid wp14">
+  <w:sdt>
+    <w:sdtPr>
+      <w:id w:val="375974505"/>
+      <w:docPartObj>
+        <w:docPartGallery w:val="Page Numbers (Bottom of Page)"/>
+        <w:docPartUnique/>
+      </w:docPartObj>
+    </w:sdtPr>
+    <w:sdtEndPr>
+      <w:rPr>
+        <w:noProof/>
+      </w:rPr>
+    </w:sdtEndPr>
+    <w:sdtContent>
+      <w:p>
+        <w:pPr>
+          <w:pStyle w:val="Footer"/>
+          <w:jc w:val="right"/>
+        </w:pPr>
+        <w:r>
+          <w:fldChar w:fldCharType="begin"/>
+        </w:r>
+        <w:r>
+          <w:instrText xml:space="preserve"> PAGE   \* MERGEFORMAT </w:instrText>
+        </w:r>
+        <w:r>
+          <w:fldChar w:fldCharType="separate"/>
+        </w:r>
+        <w:r>
+          <w:rPr>
+            <w:noProof/>
+          </w:rPr>
+          <w:t>2</w:t>
+        </w:r>
+        <w:r>
+          <w:rPr>
+            <w:noProof/>
+          </w:rPr>
+          <w:fldChar w:fldCharType="end"/>
+        </w:r>
+      </w:p>
+    </w:sdtContent>
+  </w:sdt>
+  <w:p>
+    <w:pPr>
+      <w:pStyle w:val="Footer"/>
+    </w:pPr>
+  </w:p>
+</w:ftr>
+</file>
+
+<file path=word/footnotes.xml><?xml version="1.0" encoding="utf-8"?>
+<w:footnotes xmlns:wpc="http://schemas.microsoft.com/office/word/2010/wordprocessingCanvas" xmlns:cx="http://schemas.microsoft.com/office/drawing/2014/chartex" xmlns:cx1="http://schemas.microsoft.com/office/drawing/2015/9/8/chartex" xmlns:cx2="http://schemas.microsoft.com/office/drawing/2015/10/21/chartex" xmlns:cx3="http://schemas.microsoft.com/office/drawing/2016/5/9/chartex" xmlns:cx4="http://schemas.microsoft.com/office/drawing/2016/5/10/chartex" xmlns:cx5="http://schemas.microsoft.com/office/drawing/2016/5/11/chartex" xmlns:cx6="http://schemas.microsoft.com/office/drawing/2016/5/12/chartex" xmlns:cx7="http://schemas.microsoft.com/office/drawing/2016/5/13/chartex" xmlns:cx8="http://schemas.microsoft.com/office/drawing/2016/5/14/chartex" xmlns:mc="http://schemas.openxmlformats.org/markup-compatibility/2006" xmlns:aink="http://schemas.microsoft.com/office/drawing/2016/ink" xmlns:am3d="http://schemas.microsoft.com/office/drawing/2017/model3d" xmlns:o="urn:schemas-microsoft-com:office:office" xmlns:r="http://schemas.openxmlformats.org/officeDocument/2006/relationships" xmlns:m="http://schemas.openxmlformats.org/officeDocument/2006/math" xmlns:v="urn:schemas-microsoft-com:vml" xmlns:wp14="http://schemas.microsoft.com/office/word/2010/wordprocessingDrawing" xmlns:wp="http://schemas.openxmlformats.org/drawingml/2006/wordprocessingDrawing" xmlns:w10="urn:schemas-microsoft-com:office:word" xmlns:w="http://schemas.openxmlformats.org/wordprocessingml/2006/main" xmlns:w14="http://schemas.microsoft.com/office/word/2010/wordml" xmlns:w15="http://schemas.microsoft.com/office/word/2012/wordml" xmlns:w16cid="http://schemas.microsoft.com/office/word/2016/wordml/cid" xmlns:w16se="http://schemas.microsoft.com/office/word/2015/wordml/symex" xmlns:wpg="http://schemas.microsoft.com/office/word/2010/wordprocessingGroup" xmlns:wpi="http://schemas.microsoft.com/office/word/2010/wordprocessingInk" xmlns:wne="http://schemas.microsoft.com/office/word/2006/wordml" xmlns:wps="http://schemas.microsoft.com/office/word/2010/wordprocessingShape" mc:Ignorable="w14 w15 w16se w16cid wp14">
+  <w:footnote w:type="separator" w:id="-1">
+    <w:p>
+      <w:pPr>
+        <w:spacing w:after="0" w:line="240" w:lineRule="auto"/>
+      </w:pPr>
+      <w:r>
+        <w:separator/>
+      </w:r>
+    </w:p>
+  </w:footnote>
+  <w:footnote w:type="continuationSeparator" w:id="0">
+    <w:p>
+      <w:pPr>
+        <w:spacing w:after="0" w:line="240" w:lineRule="auto"/>
+      </w:pPr>
+      <w:r>
+        <w:continuationSeparator/>
+      </w:r>
+    </w:p>
+  </w:footnote>
+</w:footnotes>
+</file>
+
 <file path=word/numbering.xml><?xml version="1.0" encoding="utf-8"?>
-<w:numbering xmlns:ve="http://schemas.openxmlformats.org/markup-compatibility/2006" xmlns:o="urn:schemas-microsoft-com:office:office" xmlns:r="http://schemas.openxmlformats.org/officeDocument/2006/relationships" xmlns:m="http://schemas.openxmlformats.org/officeDocument/2006/math" xmlns:v="urn:schemas-microsoft-com:vml" xmlns:wp="http://schemas.openxmlformats.org/drawingml/2006/wordprocessingDrawing" xmlns:w10="urn:schemas-microsoft-com:office:word" xmlns:w="http://schemas.openxmlformats.org/wordprocessingml/2006/main" xmlns:wne="http://schemas.microsoft.com/office/word/2006/wordml">
-  <w:abstractNum w:abstractNumId="0">
+<w:numbering xmlns:wpc="http://schemas.microsoft.com/office/word/2010/wordprocessingCanvas" xmlns:cx="http://schemas.microsoft.com/office/drawing/2014/chartex" xmlns:cx1="http://schemas.microsoft.com/office/drawing/2015/9/8/chartex" xmlns:cx2="http://schemas.microsoft.com/office/drawing/2015/10/21/chartex" xmlns:cx3="http://schemas.microsoft.com/office/drawing/2016/5/9/chartex" xmlns:cx4="http://schemas.microsoft.com/office/drawing/2016/5/10/chartex" xmlns:cx5="http://schemas.microsoft.com/office/drawing/2016/5/11/chartex" xmlns:cx6="http://schemas.microsoft.com/office/drawing/2016/5/12/chartex" xmlns:cx7="http://schemas.microsoft.com/office/drawing/2016/5/13/chartex" xmlns:cx8="http://schemas.microsoft.com/office/drawing/2016/5/14/chartex" xmlns:mc="http://schemas.openxmlformats.org/markup-compatibility/2006" xmlns:aink="http://schemas.microsoft.com/office/drawing/2016/ink" xmlns:am3d="http://schemas.microsoft.com/office/drawing/2017/model3d" xmlns:o="urn:schemas-microsoft-com:office:office" xmlns:r="http://schemas.openxmlformats.org/officeDocument/2006/relationships" xmlns:m="http://schemas.openxmlformats.org/officeDocument/2006/math" xmlns:v="urn:schemas-microsoft-com:vml" xmlns:wp14="http://schemas.microsoft.com/office/word/2010/wordprocessingDrawing" xmlns:wp="http://schemas.openxmlformats.org/drawingml/2006/wordprocessingDrawing" xmlns:w10="urn:schemas-microsoft-com:office:word" xmlns:w="http://schemas.openxmlformats.org/wordprocessingml/2006/main" xmlns:w14="http://schemas.microsoft.com/office/word/2010/wordml" xmlns:w15="http://schemas.microsoft.com/office/word/2012/wordml" xmlns:w16cid="http://schemas.microsoft.com/office/word/2016/wordml/cid" xmlns:w16se="http://schemas.microsoft.com/office/word/2015/wordml/symex" xmlns:wpg="http://schemas.microsoft.com/office/word/2010/wordprocessingGroup" xmlns:wpi="http://schemas.microsoft.com/office/word/2010/wordprocessingInk" xmlns:wne="http://schemas.microsoft.com/office/word/2006/wordml" xmlns:wps="http://schemas.microsoft.com/office/word/2010/wordprocessingShape" mc:Ignorable="w14 w15 w16se w16cid wp14">
+  <w:abstractNum w:abstractNumId="0" w15:restartNumberingAfterBreak="0">
     <w:nsid w:val="5E4B1E4E"/>
     <w:multiLevelType w:val="multilevel"/>
     <w:tmpl w:val="08090025"/>
@@ -8070,7 +7898,7 @@
 </file>
 
 <file path=word/styles.xml><?xml version="1.0" encoding="utf-8"?>
-<w:styles xmlns:r="http://schemas.openxmlformats.org/officeDocument/2006/relationships" xmlns:w="http://schemas.openxmlformats.org/wordprocessingml/2006/main">
+<w:styles xmlns:mc="http://schemas.openxmlformats.org/markup-compatibility/2006" xmlns:r="http://schemas.openxmlformats.org/officeDocument/2006/relationships" xmlns:w="http://schemas.openxmlformats.org/wordprocessingml/2006/main" xmlns:w14="http://schemas.microsoft.com/office/word/2010/wordml" xmlns:w15="http://schemas.microsoft.com/office/word/2012/wordml" xmlns:w16cid="http://schemas.microsoft.com/office/word/2016/wordml/cid" xmlns:w16se="http://schemas.microsoft.com/office/word/2015/wordml/symex" mc:Ignorable="w14 w15 w16se w16cid">
   <w:docDefaults>
     <w:rPrDefault>
       <w:rPr>
@@ -8086,144 +7914,382 @@
       </w:pPr>
     </w:pPrDefault>
   </w:docDefaults>
-  <w:latentStyles w:defLockedState="0" w:defUIPriority="99" w:defSemiHidden="1" w:defUnhideWhenUsed="1" w:defQFormat="0" w:count="267">
-    <w:lsdException w:name="Normal" w:semiHidden="0" w:uiPriority="0" w:unhideWhenUsed="0" w:qFormat="1"/>
-    <w:lsdException w:name="heading 1" w:semiHidden="0" w:uiPriority="9" w:unhideWhenUsed="0" w:qFormat="1"/>
-    <w:lsdException w:name="heading 2" w:uiPriority="9" w:qFormat="1"/>
-    <w:lsdException w:name="heading 3" w:uiPriority="9" w:qFormat="1"/>
-    <w:lsdException w:name="heading 4" w:uiPriority="9" w:qFormat="1"/>
-    <w:lsdException w:name="heading 5" w:uiPriority="9" w:qFormat="1"/>
-    <w:lsdException w:name="heading 6" w:uiPriority="9" w:qFormat="1"/>
-    <w:lsdException w:name="heading 7" w:uiPriority="9" w:qFormat="1"/>
-    <w:lsdException w:name="heading 8" w:uiPriority="9" w:qFormat="1"/>
-    <w:lsdException w:name="heading 9" w:uiPriority="9" w:qFormat="1"/>
-    <w:lsdException w:name="toc 1" w:uiPriority="39"/>
-    <w:lsdException w:name="toc 2" w:uiPriority="39"/>
-    <w:lsdException w:name="toc 3" w:uiPriority="39"/>
-    <w:lsdException w:name="toc 4" w:uiPriority="39"/>
-    <w:lsdException w:name="toc 5" w:uiPriority="39"/>
-    <w:lsdException w:name="toc 6" w:uiPriority="39"/>
-    <w:lsdException w:name="toc 7" w:uiPriority="39"/>
-    <w:lsdException w:name="toc 8" w:uiPriority="39"/>
-    <w:lsdException w:name="toc 9" w:uiPriority="39"/>
-    <w:lsdException w:name="caption" w:uiPriority="35" w:qFormat="1"/>
-    <w:lsdException w:name="Title" w:semiHidden="0" w:uiPriority="10" w:unhideWhenUsed="0" w:qFormat="1"/>
-    <w:lsdException w:name="Default Paragraph Font" w:uiPriority="1"/>
-    <w:lsdException w:name="Subtitle" w:semiHidden="0" w:uiPriority="11" w:unhideWhenUsed="0" w:qFormat="1"/>
-    <w:lsdException w:name="Strong" w:semiHidden="0" w:uiPriority="22" w:unhideWhenUsed="0" w:qFormat="1"/>
-    <w:lsdException w:name="Emphasis" w:semiHidden="0" w:uiPriority="20" w:unhideWhenUsed="0" w:qFormat="1"/>
-    <w:lsdException w:name="Table Grid" w:semiHidden="0" w:uiPriority="59" w:unhideWhenUsed="0"/>
-    <w:lsdException w:name="Placeholder Text" w:unhideWhenUsed="0"/>
-    <w:lsdException w:name="No Spacing" w:semiHidden="0" w:uiPriority="1" w:unhideWhenUsed="0" w:qFormat="1"/>
-    <w:lsdException w:name="Light Shading" w:semiHidden="0" w:uiPriority="60" w:unhideWhenUsed="0"/>
-    <w:lsdException w:name="Light List" w:semiHidden="0" w:uiPriority="61" w:unhideWhenUsed="0"/>
-    <w:lsdException w:name="Light Grid" w:semiHidden="0" w:uiPriority="62" w:unhideWhenUsed="0"/>
-    <w:lsdException w:name="Medium Shading 1" w:semiHidden="0" w:uiPriority="63" w:unhideWhenUsed="0"/>
-    <w:lsdException w:name="Medium Shading 2" w:semiHidden="0" w:uiPriority="64" w:unhideWhenUsed="0"/>
-    <w:lsdException w:name="Medium List 1" w:semiHidden="0" w:uiPriority="65" w:unhideWhenUsed="0"/>
-    <w:lsdException w:name="Medium List 2" w:semiHidden="0" w:uiPriority="66" w:unhideWhenUsed="0"/>
-    <w:lsdException w:name="Medium Grid 1" w:semiHidden="0" w:uiPriority="67" w:unhideWhenUsed="0"/>
-    <w:lsdException w:name="Medium Grid 2" w:semiHidden="0" w:uiPriority="68" w:unhideWhenUsed="0"/>
-    <w:lsdException w:name="Medium Grid 3" w:semiHidden="0" w:uiPriority="69" w:unhideWhenUsed="0"/>
-    <w:lsdException w:name="Dark List" w:semiHidden="0" w:uiPriority="70" w:unhideWhenUsed="0"/>
-    <w:lsdException w:name="Colorful Shading" w:semiHidden="0" w:uiPriority="71" w:unhideWhenUsed="0"/>
-    <w:lsdException w:name="Colorful List" w:semiHidden="0" w:uiPriority="72" w:unhideWhenUsed="0"/>
-    <w:lsdException w:name="Colorful Grid" w:semiHidden="0" w:uiPriority="73" w:unhideWhenUsed="0"/>
-    <w:lsdException w:name="Light Shading Accent 1" w:semiHidden="0" w:uiPriority="60" w:unhideWhenUsed="0"/>
-    <w:lsdException w:name="Light List Accent 1" w:semiHidden="0" w:uiPriority="61" w:unhideWhenUsed="0"/>
-    <w:lsdException w:name="Light Grid Accent 1" w:semiHidden="0" w:uiPriority="62" w:unhideWhenUsed="0"/>
-    <w:lsdException w:name="Medium Shading 1 Accent 1" w:semiHidden="0" w:uiPriority="63" w:unhideWhenUsed="0"/>
-    <w:lsdException w:name="Medium Shading 2 Accent 1" w:semiHidden="0" w:uiPriority="64" w:unhideWhenUsed="0"/>
-    <w:lsdException w:name="Medium List 1 Accent 1" w:semiHidden="0" w:uiPriority="65" w:unhideWhenUsed="0"/>
-    <w:lsdException w:name="Revision" w:unhideWhenUsed="0"/>
-    <w:lsdException w:name="List Paragraph" w:semiHidden="0" w:uiPriority="34" w:unhideWhenUsed="0" w:qFormat="1"/>
-    <w:lsdException w:name="Quote" w:semiHidden="0" w:uiPriority="29" w:unhideWhenUsed="0" w:qFormat="1"/>
-    <w:lsdException w:name="Intense Quote" w:semiHidden="0" w:uiPriority="30" w:unhideWhenUsed="0" w:qFormat="1"/>
-    <w:lsdException w:name="Medium List 2 Accent 1" w:semiHidden="0" w:uiPriority="66" w:unhideWhenUsed="0"/>
-    <w:lsdException w:name="Medium Grid 1 Accent 1" w:semiHidden="0" w:uiPriority="67" w:unhideWhenUsed="0"/>
-    <w:lsdException w:name="Medium Grid 2 Accent 1" w:semiHidden="0" w:uiPriority="68" w:unhideWhenUsed="0"/>
-    <w:lsdException w:name="Medium Grid 3 Accent 1" w:semiHidden="0" w:uiPriority="69" w:unhideWhenUsed="0"/>
-    <w:lsdException w:name="Dark List Accent 1" w:semiHidden="0" w:uiPriority="70" w:unhideWhenUsed="0"/>
-    <w:lsdException w:name="Colorful Shading Accent 1" w:semiHidden="0" w:uiPriority="71" w:unhideWhenUsed="0"/>
-    <w:lsdException w:name="Colorful List Accent 1" w:semiHidden="0" w:uiPriority="72" w:unhideWhenUsed="0"/>
-    <w:lsdException w:name="Colorful Grid Accent 1" w:semiHidden="0" w:uiPriority="73" w:unhideWhenUsed="0"/>
-    <w:lsdException w:name="Light Shading Accent 2" w:semiHidden="0" w:uiPriority="60" w:unhideWhenUsed="0"/>
-    <w:lsdException w:name="Light List Accent 2" w:semiHidden="0" w:uiPriority="61" w:unhideWhenUsed="0"/>
-    <w:lsdException w:name="Light Grid Accent 2" w:semiHidden="0" w:uiPriority="62" w:unhideWhenUsed="0"/>
-    <w:lsdException w:name="Medium Shading 1 Accent 2" w:semiHidden="0" w:uiPriority="63" w:unhideWhenUsed="0"/>
-    <w:lsdException w:name="Medium Shading 2 Accent 2" w:semiHidden="0" w:uiPriority="64" w:unhideWhenUsed="0"/>
-    <w:lsdException w:name="Medium List 1 Accent 2" w:semiHidden="0" w:uiPriority="65" w:unhideWhenUsed="0"/>
-    <w:lsdException w:name="Medium List 2 Accent 2" w:semiHidden="0" w:uiPriority="66" w:unhideWhenUsed="0"/>
-    <w:lsdException w:name="Medium Grid 1 Accent 2" w:semiHidden="0" w:uiPriority="67" w:unhideWhenUsed="0"/>
-    <w:lsdException w:name="Medium Grid 2 Accent 2" w:semiHidden="0" w:uiPriority="68" w:unhideWhenUsed="0"/>
-    <w:lsdException w:name="Medium Grid 3 Accent 2" w:semiHidden="0" w:uiPriority="69" w:unhideWhenUsed="0"/>
-    <w:lsdException w:name="Dark List Accent 2" w:semiHidden="0" w:uiPriority="70" w:unhideWhenUsed="0"/>
-    <w:lsdException w:name="Colorful Shading Accent 2" w:semiHidden="0" w:uiPriority="71" w:unhideWhenUsed="0"/>
-    <w:lsdException w:name="Colorful List Accent 2" w:semiHidden="0" w:uiPriority="72" w:unhideWhenUsed="0"/>
-    <w:lsdException w:name="Colorful Grid Accent 2" w:semiHidden="0" w:uiPriority="73" w:unhideWhenUsed="0"/>
-    <w:lsdException w:name="Light Shading Accent 3" w:semiHidden="0" w:uiPriority="60" w:unhideWhenUsed="0"/>
-    <w:lsdException w:name="Light List Accent 3" w:semiHidden="0" w:uiPriority="61" w:unhideWhenUsed="0"/>
-    <w:lsdException w:name="Light Grid Accent 3" w:semiHidden="0" w:uiPriority="62" w:unhideWhenUsed="0"/>
-    <w:lsdException w:name="Medium Shading 1 Accent 3" w:semiHidden="0" w:uiPriority="63" w:unhideWhenUsed="0"/>
-    <w:lsdException w:name="Medium Shading 2 Accent 3" w:semiHidden="0" w:uiPriority="64" w:unhideWhenUsed="0"/>
-    <w:lsdException w:name="Medium List 1 Accent 3" w:semiHidden="0" w:uiPriority="65" w:unhideWhenUsed="0"/>
-    <w:lsdException w:name="Medium List 2 Accent 3" w:semiHidden="0" w:uiPriority="66" w:unhideWhenUsed="0"/>
-    <w:lsdException w:name="Medium Grid 1 Accent 3" w:semiHidden="0" w:uiPriority="67" w:unhideWhenUsed="0"/>
-    <w:lsdException w:name="Medium Grid 2 Accent 3" w:semiHidden="0" w:uiPriority="68" w:unhideWhenUsed="0"/>
-    <w:lsdException w:name="Medium Grid 3 Accent 3" w:semiHidden="0" w:uiPriority="69" w:unhideWhenUsed="0"/>
-    <w:lsdException w:name="Dark List Accent 3" w:semiHidden="0" w:uiPriority="70" w:unhideWhenUsed="0"/>
-    <w:lsdException w:name="Colorful Shading Accent 3" w:semiHidden="0" w:uiPriority="71" w:unhideWhenUsed="0"/>
-    <w:lsdException w:name="Colorful List Accent 3" w:semiHidden="0" w:uiPriority="72" w:unhideWhenUsed="0"/>
-    <w:lsdException w:name="Colorful Grid Accent 3" w:semiHidden="0" w:uiPriority="73" w:unhideWhenUsed="0"/>
-    <w:lsdException w:name="Light Shading Accent 4" w:semiHidden="0" w:uiPriority="60" w:unhideWhenUsed="0"/>
-    <w:lsdException w:name="Light List Accent 4" w:semiHidden="0" w:uiPriority="61" w:unhideWhenUsed="0"/>
-    <w:lsdException w:name="Light Grid Accent 4" w:semiHidden="0" w:uiPriority="62" w:unhideWhenUsed="0"/>
-    <w:lsdException w:name="Medium Shading 1 Accent 4" w:semiHidden="0" w:uiPriority="63" w:unhideWhenUsed="0"/>
-    <w:lsdException w:name="Medium Shading 2 Accent 4" w:semiHidden="0" w:uiPriority="64" w:unhideWhenUsed="0"/>
-    <w:lsdException w:name="Medium List 1 Accent 4" w:semiHidden="0" w:uiPriority="65" w:unhideWhenUsed="0"/>
-    <w:lsdException w:name="Medium List 2 Accent 4" w:semiHidden="0" w:uiPriority="66" w:unhideWhenUsed="0"/>
-    <w:lsdException w:name="Medium Grid 1 Accent 4" w:semiHidden="0" w:uiPriority="67" w:unhideWhenUsed="0"/>
-    <w:lsdException w:name="Medium Grid 2 Accent 4" w:semiHidden="0" w:uiPriority="68" w:unhideWhenUsed="0"/>
-    <w:lsdException w:name="Medium Grid 3 Accent 4" w:semiHidden="0" w:uiPriority="69" w:unhideWhenUsed="0"/>
-    <w:lsdException w:name="Dark List Accent 4" w:semiHidden="0" w:uiPriority="70" w:unhideWhenUsed="0"/>
-    <w:lsdException w:name="Colorful Shading Accent 4" w:semiHidden="0" w:uiPriority="71" w:unhideWhenUsed="0"/>
-    <w:lsdException w:name="Colorful List Accent 4" w:semiHidden="0" w:uiPriority="72" w:unhideWhenUsed="0"/>
-    <w:lsdException w:name="Colorful Grid Accent 4" w:semiHidden="0" w:uiPriority="73" w:unhideWhenUsed="0"/>
-    <w:lsdException w:name="Light Shading Accent 5" w:semiHidden="0" w:uiPriority="60" w:unhideWhenUsed="0"/>
-    <w:lsdException w:name="Light List Accent 5" w:semiHidden="0" w:uiPriority="61" w:unhideWhenUsed="0"/>
-    <w:lsdException w:name="Light Grid Accent 5" w:semiHidden="0" w:uiPriority="62" w:unhideWhenUsed="0"/>
-    <w:lsdException w:name="Medium Shading 1 Accent 5" w:semiHidden="0" w:uiPriority="63" w:unhideWhenUsed="0"/>
-    <w:lsdException w:name="Medium Shading 2 Accent 5" w:semiHidden="0" w:uiPriority="64" w:unhideWhenUsed="0"/>
-    <w:lsdException w:name="Medium List 1 Accent 5" w:semiHidden="0" w:uiPriority="65" w:unhideWhenUsed="0"/>
-    <w:lsdException w:name="Medium List 2 Accent 5" w:semiHidden="0" w:uiPriority="66" w:unhideWhenUsed="0"/>
-    <w:lsdException w:name="Medium Grid 1 Accent 5" w:semiHidden="0" w:uiPriority="67" w:unhideWhenUsed="0"/>
-    <w:lsdException w:name="Medium Grid 2 Accent 5" w:semiHidden="0" w:uiPriority="68" w:unhideWhenUsed="0"/>
-    <w:lsdException w:name="Medium Grid 3 Accent 5" w:semiHidden="0" w:uiPriority="69" w:unhideWhenUsed="0"/>
-    <w:lsdException w:name="Dark List Accent 5" w:semiHidden="0" w:uiPriority="70" w:unhideWhenUsed="0"/>
-    <w:lsdException w:name="Colorful Shading Accent 5" w:semiHidden="0" w:uiPriority="71" w:unhideWhenUsed="0"/>
-    <w:lsdException w:name="Colorful List Accent 5" w:semiHidden="0" w:uiPriority="72" w:unhideWhenUsed="0"/>
-    <w:lsdException w:name="Colorful Grid Accent 5" w:semiHidden="0" w:uiPriority="73" w:unhideWhenUsed="0"/>
-    <w:lsdException w:name="Light Shading Accent 6" w:semiHidden="0" w:uiPriority="60" w:unhideWhenUsed="0"/>
-    <w:lsdException w:name="Light List Accent 6" w:semiHidden="0" w:uiPriority="61" w:unhideWhenUsed="0"/>
-    <w:lsdException w:name="Light Grid Accent 6" w:semiHidden="0" w:uiPriority="62" w:unhideWhenUsed="0"/>
-    <w:lsdException w:name="Medium Shading 1 Accent 6" w:semiHidden="0" w:uiPriority="63" w:unhideWhenUsed="0"/>
-    <w:lsdException w:name="Medium Shading 2 Accent 6" w:semiHidden="0" w:uiPriority="64" w:unhideWhenUsed="0"/>
-    <w:lsdException w:name="Medium List 1 Accent 6" w:semiHidden="0" w:uiPriority="65" w:unhideWhenUsed="0"/>
-    <w:lsdException w:name="Medium List 2 Accent 6" w:semiHidden="0" w:uiPriority="66" w:unhideWhenUsed="0"/>
-    <w:lsdException w:name="Medium Grid 1 Accent 6" w:semiHidden="0" w:uiPriority="67" w:unhideWhenUsed="0"/>
-    <w:lsdException w:name="Medium Grid 2 Accent 6" w:semiHidden="0" w:uiPriority="68" w:unhideWhenUsed="0"/>
-    <w:lsdException w:name="Medium Grid 3 Accent 6" w:semiHidden="0" w:uiPriority="69" w:unhideWhenUsed="0"/>
-    <w:lsdException w:name="Dark List Accent 6" w:semiHidden="0" w:uiPriority="70" w:unhideWhenUsed="0"/>
-    <w:lsdException w:name="Colorful Shading Accent 6" w:semiHidden="0" w:uiPriority="71" w:unhideWhenUsed="0"/>
-    <w:lsdException w:name="Colorful List Accent 6" w:semiHidden="0" w:uiPriority="72" w:unhideWhenUsed="0"/>
-    <w:lsdException w:name="Colorful Grid Accent 6" w:semiHidden="0" w:uiPriority="73" w:unhideWhenUsed="0"/>
-    <w:lsdException w:name="Subtle Emphasis" w:semiHidden="0" w:uiPriority="19" w:unhideWhenUsed="0" w:qFormat="1"/>
-    <w:lsdException w:name="Intense Emphasis" w:semiHidden="0" w:uiPriority="21" w:unhideWhenUsed="0" w:qFormat="1"/>
-    <w:lsdException w:name="Subtle Reference" w:semiHidden="0" w:uiPriority="31" w:unhideWhenUsed="0" w:qFormat="1"/>
-    <w:lsdException w:name="Intense Reference" w:semiHidden="0" w:uiPriority="32" w:unhideWhenUsed="0" w:qFormat="1"/>
-    <w:lsdException w:name="Book Title" w:semiHidden="0" w:uiPriority="33" w:unhideWhenUsed="0" w:qFormat="1"/>
-    <w:lsdException w:name="Bibliography" w:uiPriority="37"/>
-    <w:lsdException w:name="TOC Heading" w:uiPriority="39" w:qFormat="1"/>
+  <w:latentStyles w:defLockedState="0" w:defUIPriority="99" w:defSemiHidden="0" w:defUnhideWhenUsed="0" w:defQFormat="0" w:count="375">
+    <w:lsdException w:name="Normal" w:uiPriority="0" w:qFormat="1"/>
+    <w:lsdException w:name="heading 1" w:uiPriority="9" w:qFormat="1"/>
+    <w:lsdException w:name="heading 2" w:semiHidden="1" w:uiPriority="9" w:unhideWhenUsed="1" w:qFormat="1"/>
+    <w:lsdException w:name="heading 3" w:semiHidden="1" w:uiPriority="9" w:unhideWhenUsed="1" w:qFormat="1"/>
+    <w:lsdException w:name="heading 4" w:semiHidden="1" w:uiPriority="9" w:unhideWhenUsed="1" w:qFormat="1"/>
+    <w:lsdException w:name="heading 5" w:semiHidden="1" w:uiPriority="9" w:unhideWhenUsed="1" w:qFormat="1"/>
+    <w:lsdException w:name="heading 6" w:semiHidden="1" w:uiPriority="9" w:unhideWhenUsed="1" w:qFormat="1"/>
+    <w:lsdException w:name="heading 7" w:semiHidden="1" w:uiPriority="9" w:unhideWhenUsed="1" w:qFormat="1"/>
+    <w:lsdException w:name="heading 8" w:semiHidden="1" w:uiPriority="9" w:unhideWhenUsed="1" w:qFormat="1"/>
+    <w:lsdException w:name="heading 9" w:semiHidden="1" w:uiPriority="9" w:unhideWhenUsed="1" w:qFormat="1"/>
+    <w:lsdException w:name="index 1" w:semiHidden="1" w:unhideWhenUsed="1"/>
+    <w:lsdException w:name="index 2" w:semiHidden="1" w:unhideWhenUsed="1"/>
+    <w:lsdException w:name="index 3" w:semiHidden="1" w:unhideWhenUsed="1"/>
+    <w:lsdException w:name="index 4" w:semiHidden="1" w:unhideWhenUsed="1"/>
+    <w:lsdException w:name="index 5" w:semiHidden="1" w:unhideWhenUsed="1"/>
+    <w:lsdException w:name="index 6" w:semiHidden="1" w:unhideWhenUsed="1"/>
+    <w:lsdException w:name="index 7" w:semiHidden="1" w:unhideWhenUsed="1"/>
+    <w:lsdException w:name="index 8" w:semiHidden="1" w:unhideWhenUsed="1"/>
+    <w:lsdException w:name="index 9" w:semiHidden="1" w:unhideWhenUsed="1"/>
+    <w:lsdException w:name="toc 1" w:semiHidden="1" w:uiPriority="39" w:unhideWhenUsed="1"/>
+    <w:lsdException w:name="toc 2" w:semiHidden="1" w:uiPriority="39" w:unhideWhenUsed="1"/>
+    <w:lsdException w:name="toc 3" w:semiHidden="1" w:uiPriority="39" w:unhideWhenUsed="1"/>
+    <w:lsdException w:name="toc 4" w:semiHidden="1" w:uiPriority="39" w:unhideWhenUsed="1"/>
+    <w:lsdException w:name="toc 5" w:semiHidden="1" w:uiPriority="39" w:unhideWhenUsed="1"/>
+    <w:lsdException w:name="toc 6" w:semiHidden="1" w:uiPriority="39" w:unhideWhenUsed="1"/>
+    <w:lsdException w:name="toc 7" w:semiHidden="1" w:uiPriority="39" w:unhideWhenUsed="1"/>
+    <w:lsdException w:name="toc 8" w:semiHidden="1" w:uiPriority="39" w:unhideWhenUsed="1"/>
+    <w:lsdException w:name="toc 9" w:semiHidden="1" w:uiPriority="39" w:unhideWhenUsed="1"/>
+    <w:lsdException w:name="Normal Indent" w:semiHidden="1" w:unhideWhenUsed="1"/>
+    <w:lsdException w:name="footnote text" w:semiHidden="1" w:unhideWhenUsed="1"/>
+    <w:lsdException w:name="annotation text" w:semiHidden="1" w:unhideWhenUsed="1"/>
+    <w:lsdException w:name="header" w:semiHidden="1" w:unhideWhenUsed="1"/>
+    <w:lsdException w:name="footer" w:semiHidden="1" w:unhideWhenUsed="1"/>
+    <w:lsdException w:name="index heading" w:semiHidden="1" w:unhideWhenUsed="1"/>
+    <w:lsdException w:name="caption" w:semiHidden="1" w:uiPriority="35" w:unhideWhenUsed="1" w:qFormat="1"/>
+    <w:lsdException w:name="table of figures" w:semiHidden="1" w:unhideWhenUsed="1"/>
+    <w:lsdException w:name="envelope address" w:semiHidden="1" w:unhideWhenUsed="1"/>
+    <w:lsdException w:name="envelope return" w:semiHidden="1" w:unhideWhenUsed="1"/>
+    <w:lsdException w:name="footnote reference" w:semiHidden="1" w:unhideWhenUsed="1"/>
+    <w:lsdException w:name="annotation reference" w:semiHidden="1" w:unhideWhenUsed="1"/>
+    <w:lsdException w:name="line number" w:semiHidden="1" w:unhideWhenUsed="1"/>
+    <w:lsdException w:name="page number" w:semiHidden="1" w:unhideWhenUsed="1"/>
+    <w:lsdException w:name="endnote reference" w:semiHidden="1" w:unhideWhenUsed="1"/>
+    <w:lsdException w:name="endnote text" w:semiHidden="1" w:unhideWhenUsed="1"/>
+    <w:lsdException w:name="table of authorities" w:semiHidden="1" w:unhideWhenUsed="1"/>
+    <w:lsdException w:name="macro" w:semiHidden="1" w:unhideWhenUsed="1"/>
+    <w:lsdException w:name="toa heading" w:semiHidden="1" w:unhideWhenUsed="1"/>
+    <w:lsdException w:name="List" w:semiHidden="1" w:unhideWhenUsed="1"/>
+    <w:lsdException w:name="List Bullet" w:semiHidden="1" w:unhideWhenUsed="1"/>
+    <w:lsdException w:name="List Number" w:semiHidden="1" w:unhideWhenUsed="1"/>
+    <w:lsdException w:name="List 2" w:semiHidden="1" w:unhideWhenUsed="1"/>
+    <w:lsdException w:name="List 3" w:semiHidden="1" w:unhideWhenUsed="1"/>
+    <w:lsdException w:name="List 4" w:semiHidden="1" w:unhideWhenUsed="1"/>
+    <w:lsdException w:name="List 5" w:semiHidden="1" w:unhideWhenUsed="1"/>
+    <w:lsdException w:name="List Bullet 2" w:semiHidden="1" w:unhideWhenUsed="1"/>
+    <w:lsdException w:name="List Bullet 3" w:semiHidden="1" w:unhideWhenUsed="1"/>
+    <w:lsdException w:name="List Bullet 4" w:semiHidden="1" w:unhideWhenUsed="1"/>
+    <w:lsdException w:name="List Bullet 5" w:semiHidden="1" w:unhideWhenUsed="1"/>
+    <w:lsdException w:name="List Number 2" w:semiHidden="1" w:unhideWhenUsed="1"/>
+    <w:lsdException w:name="List Number 3" w:semiHidden="1" w:unhideWhenUsed="1"/>
+    <w:lsdException w:name="List Number 4" w:semiHidden="1" w:unhideWhenUsed="1"/>
+    <w:lsdException w:name="List Number 5" w:semiHidden="1" w:unhideWhenUsed="1"/>
+    <w:lsdException w:name="Title" w:uiPriority="10" w:qFormat="1"/>
+    <w:lsdException w:name="Closing" w:semiHidden="1" w:unhideWhenUsed="1"/>
+    <w:lsdException w:name="Signature" w:semiHidden="1" w:unhideWhenUsed="1"/>
+    <w:lsdException w:name="Default Paragraph Font" w:semiHidden="1" w:uiPriority="1" w:unhideWhenUsed="1"/>
+    <w:lsdException w:name="Body Text" w:semiHidden="1" w:unhideWhenUsed="1"/>
+    <w:lsdException w:name="Body Text Indent" w:semiHidden="1" w:unhideWhenUsed="1"/>
+    <w:lsdException w:name="List Continue" w:semiHidden="1" w:unhideWhenUsed="1"/>
+    <w:lsdException w:name="List Continue 2" w:semiHidden="1" w:unhideWhenUsed="1"/>
+    <w:lsdException w:name="List Continue 3" w:semiHidden="1" w:unhideWhenUsed="1"/>
+    <w:lsdException w:name="List Continue 4" w:semiHidden="1" w:unhideWhenUsed="1"/>
+    <w:lsdException w:name="List Continue 5" w:semiHidden="1" w:unhideWhenUsed="1"/>
+    <w:lsdException w:name="Message Header" w:semiHidden="1" w:unhideWhenUsed="1"/>
+    <w:lsdException w:name="Subtitle" w:uiPriority="11" w:qFormat="1"/>
+    <w:lsdException w:name="Salutation" w:semiHidden="1" w:unhideWhenUsed="1"/>
+    <w:lsdException w:name="Date" w:semiHidden="1" w:unhideWhenUsed="1"/>
+    <w:lsdException w:name="Body Text First Indent" w:semiHidden="1" w:unhideWhenUsed="1"/>
+    <w:lsdException w:name="Body Text First Indent 2" w:semiHidden="1" w:unhideWhenUsed="1"/>
+    <w:lsdException w:name="Note Heading" w:semiHidden="1" w:unhideWhenUsed="1"/>
+    <w:lsdException w:name="Body Text 2" w:semiHidden="1" w:unhideWhenUsed="1"/>
+    <w:lsdException w:name="Body Text 3" w:semiHidden="1" w:unhideWhenUsed="1"/>
+    <w:lsdException w:name="Body Text Indent 2" w:semiHidden="1" w:unhideWhenUsed="1"/>
+    <w:lsdException w:name="Body Text Indent 3" w:semiHidden="1" w:unhideWhenUsed="1"/>
+    <w:lsdException w:name="Block Text" w:semiHidden="1" w:unhideWhenUsed="1"/>
+    <w:lsdException w:name="Hyperlink" w:semiHidden="1" w:unhideWhenUsed="1"/>
+    <w:lsdException w:name="FollowedHyperlink" w:semiHidden="1" w:unhideWhenUsed="1"/>
+    <w:lsdException w:name="Strong" w:uiPriority="22" w:qFormat="1"/>
+    <w:lsdException w:name="Emphasis" w:uiPriority="20" w:qFormat="1"/>
+    <w:lsdException w:name="Document Map" w:semiHidden="1" w:unhideWhenUsed="1"/>
+    <w:lsdException w:name="Plain Text" w:semiHidden="1" w:unhideWhenUsed="1"/>
+    <w:lsdException w:name="E-mail Signature" w:semiHidden="1" w:unhideWhenUsed="1"/>
+    <w:lsdException w:name="HTML Top of Form" w:semiHidden="1" w:unhideWhenUsed="1"/>
+    <w:lsdException w:name="HTML Bottom of Form" w:semiHidden="1" w:unhideWhenUsed="1"/>
+    <w:lsdException w:name="Normal (Web)" w:semiHidden="1" w:unhideWhenUsed="1"/>
+    <w:lsdException w:name="HTML Acronym" w:semiHidden="1" w:unhideWhenUsed="1"/>
+    <w:lsdException w:name="HTML Address" w:semiHidden="1" w:unhideWhenUsed="1"/>
+    <w:lsdException w:name="HTML Cite" w:semiHidden="1" w:unhideWhenUsed="1"/>
+    <w:lsdException w:name="HTML Code" w:semiHidden="1" w:unhideWhenUsed="1"/>
+    <w:lsdException w:name="HTML Definition" w:semiHidden="1" w:unhideWhenUsed="1"/>
+    <w:lsdException w:name="HTML Keyboard" w:semiHidden="1" w:unhideWhenUsed="1"/>
+    <w:lsdException w:name="HTML Preformatted" w:semiHidden="1" w:unhideWhenUsed="1"/>
+    <w:lsdException w:name="HTML Sample" w:semiHidden="1" w:unhideWhenUsed="1"/>
+    <w:lsdException w:name="HTML Typewriter" w:semiHidden="1" w:unhideWhenUsed="1"/>
+    <w:lsdException w:name="HTML Variable" w:semiHidden="1" w:unhideWhenUsed="1"/>
+    <w:lsdException w:name="Normal Table" w:semiHidden="1" w:unhideWhenUsed="1"/>
+    <w:lsdException w:name="annotation subject" w:semiHidden="1" w:unhideWhenUsed="1"/>
+    <w:lsdException w:name="No List" w:semiHidden="1" w:unhideWhenUsed="1"/>
+    <w:lsdException w:name="Outline List 1" w:semiHidden="1" w:unhideWhenUsed="1"/>
+    <w:lsdException w:name="Outline List 2" w:semiHidden="1" w:unhideWhenUsed="1"/>
+    <w:lsdException w:name="Outline List 3" w:semiHidden="1" w:unhideWhenUsed="1"/>
+    <w:lsdException w:name="Table Simple 1" w:semiHidden="1" w:unhideWhenUsed="1"/>
+    <w:lsdException w:name="Table Simple 2" w:semiHidden="1" w:unhideWhenUsed="1"/>
+    <w:lsdException w:name="Table Simple 3" w:semiHidden="1" w:unhideWhenUsed="1"/>
+    <w:lsdException w:name="Table Classic 1" w:semiHidden="1" w:unhideWhenUsed="1"/>
+    <w:lsdException w:name="Table Classic 2" w:semiHidden="1" w:unhideWhenUsed="1"/>
+    <w:lsdException w:name="Table Classic 3" w:semiHidden="1" w:unhideWhenUsed="1"/>
+    <w:lsdException w:name="Table Classic 4" w:semiHidden="1" w:unhideWhenUsed="1"/>
+    <w:lsdException w:name="Table Colorful 1" w:semiHidden="1" w:unhideWhenUsed="1"/>
+    <w:lsdException w:name="Table Colorful 2" w:semiHidden="1" w:unhideWhenUsed="1"/>
+    <w:lsdException w:name="Table Colorful 3" w:semiHidden="1" w:unhideWhenUsed="1"/>
+    <w:lsdException w:name="Table Columns 1" w:semiHidden="1" w:unhideWhenUsed="1"/>
+    <w:lsdException w:name="Table Columns 2" w:semiHidden="1" w:unhideWhenUsed="1"/>
+    <w:lsdException w:name="Table Columns 3" w:semiHidden="1" w:unhideWhenUsed="1"/>
+    <w:lsdException w:name="Table Columns 4" w:semiHidden="1" w:unhideWhenUsed="1"/>
+    <w:lsdException w:name="Table Columns 5" w:semiHidden="1" w:unhideWhenUsed="1"/>
+    <w:lsdException w:name="Table Grid 1" w:semiHidden="1" w:unhideWhenUsed="1"/>
+    <w:lsdException w:name="Table Grid 2" w:semiHidden="1" w:unhideWhenUsed="1"/>
+    <w:lsdException w:name="Table Grid 3" w:semiHidden="1" w:unhideWhenUsed="1"/>
+    <w:lsdException w:name="Table Grid 4" w:semiHidden="1" w:unhideWhenUsed="1"/>
+    <w:lsdException w:name="Table Grid 5" w:semiHidden="1" w:unhideWhenUsed="1"/>
+    <w:lsdException w:name="Table Grid 6" w:semiHidden="1" w:unhideWhenUsed="1"/>
+    <w:lsdException w:name="Table Grid 7" w:semiHidden="1" w:unhideWhenUsed="1"/>
+    <w:lsdException w:name="Table Grid 8" w:semiHidden="1" w:unhideWhenUsed="1"/>
+    <w:lsdException w:name="Table List 1" w:semiHidden="1" w:unhideWhenUsed="1"/>
+    <w:lsdException w:name="Table List 2" w:semiHidden="1" w:unhideWhenUsed="1"/>
+    <w:lsdException w:name="Table List 3" w:semiHidden="1" w:unhideWhenUsed="1"/>
+    <w:lsdException w:name="Table List 4" w:semiHidden="1" w:unhideWhenUsed="1"/>
+    <w:lsdException w:name="Table List 5" w:semiHidden="1" w:unhideWhenUsed="1"/>
+    <w:lsdException w:name="Table List 6" w:semiHidden="1" w:unhideWhenUsed="1"/>
+    <w:lsdException w:name="Table List 7" w:semiHidden="1" w:unhideWhenUsed="1"/>
+    <w:lsdException w:name="Table List 8" w:semiHidden="1" w:unhideWhenUsed="1"/>
+    <w:lsdException w:name="Table 3D effects 1" w:semiHidden="1" w:unhideWhenUsed="1"/>
+    <w:lsdException w:name="Table 3D effects 2" w:semiHidden="1" w:unhideWhenUsed="1"/>
+    <w:lsdException w:name="Table 3D effects 3" w:semiHidden="1" w:unhideWhenUsed="1"/>
+    <w:lsdException w:name="Table Contemporary" w:semiHidden="1" w:unhideWhenUsed="1"/>
+    <w:lsdException w:name="Table Elegant" w:semiHidden="1" w:unhideWhenUsed="1"/>
+    <w:lsdException w:name="Table Professional" w:semiHidden="1" w:unhideWhenUsed="1"/>
+    <w:lsdException w:name="Table Subtle 1" w:semiHidden="1" w:unhideWhenUsed="1"/>
+    <w:lsdException w:name="Table Subtle 2" w:semiHidden="1" w:unhideWhenUsed="1"/>
+    <w:lsdException w:name="Table Web 1" w:semiHidden="1" w:unhideWhenUsed="1"/>
+    <w:lsdException w:name="Table Web 2" w:semiHidden="1" w:unhideWhenUsed="1"/>
+    <w:lsdException w:name="Table Web 3" w:semiHidden="1" w:unhideWhenUsed="1"/>
+    <w:lsdException w:name="Balloon Text" w:semiHidden="1" w:unhideWhenUsed="1"/>
+    <w:lsdException w:name="Table Grid" w:semiHidden="1" w:uiPriority="59" w:unhideWhenUsed="1"/>
+    <w:lsdException w:name="Table Theme" w:semiHidden="1" w:unhideWhenUsed="1"/>
+    <w:lsdException w:name="Placeholder Text" w:semiHidden="1"/>
+    <w:lsdException w:name="No Spacing" w:uiPriority="1" w:qFormat="1"/>
+    <w:lsdException w:name="Light Shading" w:uiPriority="60"/>
+    <w:lsdException w:name="Light List" w:uiPriority="61"/>
+    <w:lsdException w:name="Light Grid" w:uiPriority="62"/>
+    <w:lsdException w:name="Medium Shading 1" w:uiPriority="63"/>
+    <w:lsdException w:name="Medium Shading 2" w:uiPriority="64"/>
+    <w:lsdException w:name="Medium List 1" w:uiPriority="65"/>
+    <w:lsdException w:name="Medium List 2" w:uiPriority="66"/>
+    <w:lsdException w:name="Medium Grid 1" w:uiPriority="67"/>
+    <w:lsdException w:name="Medium Grid 2" w:uiPriority="68"/>
+    <w:lsdException w:name="Medium Grid 3" w:uiPriority="69"/>
+    <w:lsdException w:name="Dark List" w:uiPriority="70"/>
+    <w:lsdException w:name="Colorful Shading" w:uiPriority="71"/>
+    <w:lsdException w:name="Colorful List" w:uiPriority="72"/>
+    <w:lsdException w:name="Colorful Grid" w:uiPriority="73"/>
+    <w:lsdException w:name="Light Shading Accent 1" w:uiPriority="60"/>
+    <w:lsdException w:name="Light List Accent 1" w:uiPriority="61"/>
+    <w:lsdException w:name="Light Grid Accent 1" w:uiPriority="62"/>
+    <w:lsdException w:name="Medium Shading 1 Accent 1" w:uiPriority="63"/>
+    <w:lsdException w:name="Medium Shading 2 Accent 1" w:uiPriority="64"/>
+    <w:lsdException w:name="Medium List 1 Accent 1" w:uiPriority="65"/>
+    <w:lsdException w:name="Revision" w:semiHidden="1"/>
+    <w:lsdException w:name="List Paragraph" w:uiPriority="34" w:qFormat="1"/>
+    <w:lsdException w:name="Quote" w:uiPriority="29" w:qFormat="1"/>
+    <w:lsdException w:name="Intense Quote" w:uiPriority="30" w:qFormat="1"/>
+    <w:lsdException w:name="Medium List 2 Accent 1" w:uiPriority="66"/>
+    <w:lsdException w:name="Medium Grid 1 Accent 1" w:uiPriority="67"/>
+    <w:lsdException w:name="Medium Grid 2 Accent 1" w:uiPriority="68"/>
+    <w:lsdException w:name="Medium Grid 3 Accent 1" w:uiPriority="69"/>
+    <w:lsdException w:name="Dark List Accent 1" w:uiPriority="70"/>
+    <w:lsdException w:name="Colorful Shading Accent 1" w:uiPriority="71"/>
+    <w:lsdException w:name="Colorful List Accent 1" w:uiPriority="72"/>
+    <w:lsdException w:name="Colorful Grid Accent 1" w:uiPriority="73"/>
+    <w:lsdException w:name="Light Shading Accent 2" w:uiPriority="60"/>
+    <w:lsdException w:name="Light List Accent 2" w:uiPriority="61"/>
+    <w:lsdException w:name="Light Grid Accent 2" w:uiPriority="62"/>
+    <w:lsdException w:name="Medium Shading 1 Accent 2" w:uiPriority="63"/>
+    <w:lsdException w:name="Medium Shading 2 Accent 2" w:uiPriority="64"/>
+    <w:lsdException w:name="Medium List 1 Accent 2" w:uiPriority="65"/>
+    <w:lsdException w:name="Medium List 2 Accent 2" w:uiPriority="66"/>
+    <w:lsdException w:name="Medium Grid 1 Accent 2" w:uiPriority="67"/>
+    <w:lsdException w:name="Medium Grid 2 Accent 2" w:uiPriority="68"/>
+    <w:lsdException w:name="Medium Grid 3 Accent 2" w:uiPriority="69"/>
+    <w:lsdException w:name="Dark List Accent 2" w:uiPriority="70"/>
+    <w:lsdException w:name="Colorful Shading Accent 2" w:uiPriority="71"/>
+    <w:lsdException w:name="Colorful List Accent 2" w:uiPriority="72"/>
+    <w:lsdException w:name="Colorful Grid Accent 2" w:uiPriority="73"/>
+    <w:lsdException w:name="Light Shading Accent 3" w:uiPriority="60"/>
+    <w:lsdException w:name="Light List Accent 3" w:uiPriority="61"/>
+    <w:lsdException w:name="Light Grid Accent 3" w:uiPriority="62"/>
+    <w:lsdException w:name="Medium Shading 1 Accent 3" w:uiPriority="63"/>
+    <w:lsdException w:name="Medium Shading 2 Accent 3" w:uiPriority="64"/>
+    <w:lsdException w:name="Medium List 1 Accent 3" w:uiPriority="65"/>
+    <w:lsdException w:name="Medium List 2 Accent 3" w:uiPriority="66"/>
+    <w:lsdException w:name="Medium Grid 1 Accent 3" w:uiPriority="67"/>
+    <w:lsdException w:name="Medium Grid 2 Accent 3" w:uiPriority="68"/>
+    <w:lsdException w:name="Medium Grid 3 Accent 3" w:uiPriority="69"/>
+    <w:lsdException w:name="Dark List Accent 3" w:uiPriority="70"/>
+    <w:lsdException w:name="Colorful Shading Accent 3" w:uiPriority="71"/>
+    <w:lsdException w:name="Colorful List Accent 3" w:uiPriority="72"/>
+    <w:lsdException w:name="Colorful Grid Accent 3" w:uiPriority="73"/>
+    <w:lsdException w:name="Light Shading Accent 4" w:uiPriority="60"/>
+    <w:lsdException w:name="Light List Accent 4" w:uiPriority="61"/>
+    <w:lsdException w:name="Light Grid Accent 4" w:uiPriority="62"/>
+    <w:lsdException w:name="Medium Shading 1 Accent 4" w:uiPriority="63"/>
+    <w:lsdException w:name="Medium Shading 2 Accent 4" w:uiPriority="64"/>
+    <w:lsdException w:name="Medium List 1 Accent 4" w:uiPriority="65"/>
+    <w:lsdException w:name="Medium List 2 Accent 4" w:uiPriority="66"/>
+    <w:lsdException w:name="Medium Grid 1 Accent 4" w:uiPriority="67"/>
+    <w:lsdException w:name="Medium Grid 2 Accent 4" w:uiPriority="68"/>
+    <w:lsdException w:name="Medium Grid 3 Accent 4" w:uiPriority="69"/>
+    <w:lsdException w:name="Dark List Accent 4" w:uiPriority="70"/>
+    <w:lsdException w:name="Colorful Shading Accent 4" w:uiPriority="71"/>
+    <w:lsdException w:name="Colorful List Accent 4" w:uiPriority="72"/>
+    <w:lsdException w:name="Colorful Grid Accent 4" w:uiPriority="73"/>
+    <w:lsdException w:name="Light Shading Accent 5" w:uiPriority="60"/>
+    <w:lsdException w:name="Light List Accent 5" w:uiPriority="61"/>
+    <w:lsdException w:name="Light Grid Accent 5" w:uiPriority="62"/>
+    <w:lsdException w:name="Medium Shading 1 Accent 5" w:uiPriority="63"/>
+    <w:lsdException w:name="Medium Shading 2 Accent 5" w:uiPriority="64"/>
+    <w:lsdException w:name="Medium List 1 Accent 5" w:uiPriority="65"/>
+    <w:lsdException w:name="Medium List 2 Accent 5" w:uiPriority="66"/>
+    <w:lsdException w:name="Medium Grid 1 Accent 5" w:uiPriority="67"/>
+    <w:lsdException w:name="Medium Grid 2 Accent 5" w:uiPriority="68"/>
+    <w:lsdException w:name="Medium Grid 3 Accent 5" w:uiPriority="69"/>
+    <w:lsdException w:name="Dark List Accent 5" w:uiPriority="70"/>
+    <w:lsdException w:name="Colorful Shading Accent 5" w:uiPriority="71"/>
+    <w:lsdException w:name="Colorful List Accent 5" w:uiPriority="72"/>
+    <w:lsdException w:name="Colorful Grid Accent 5" w:uiPriority="73"/>
+    <w:lsdException w:name="Light Shading Accent 6" w:uiPriority="60"/>
+    <w:lsdException w:name="Light List Accent 6" w:uiPriority="61"/>
+    <w:lsdException w:name="Light Grid Accent 6" w:uiPriority="62"/>
+    <w:lsdException w:name="Medium Shading 1 Accent 6" w:uiPriority="63"/>
+    <w:lsdException w:name="Medium Shading 2 Accent 6" w:uiPriority="64"/>
+    <w:lsdException w:name="Medium List 1 Accent 6" w:uiPriority="65"/>
+    <w:lsdException w:name="Medium List 2 Accent 6" w:uiPriority="66"/>
+    <w:lsdException w:name="Medium Grid 1 Accent 6" w:uiPriority="67"/>
+    <w:lsdException w:name="Medium Grid 2 Accent 6" w:uiPriority="68"/>
+    <w:lsdException w:name="Medium Grid 3 Accent 6" w:uiPriority="69"/>
+    <w:lsdException w:name="Dark List Accent 6" w:uiPriority="70"/>
+    <w:lsdException w:name="Colorful Shading Accent 6" w:uiPriority="71"/>
+    <w:lsdException w:name="Colorful List Accent 6" w:uiPriority="72"/>
+    <w:lsdException w:name="Colorful Grid Accent 6" w:uiPriority="73"/>
+    <w:lsdException w:name="Subtle Emphasis" w:uiPriority="19" w:qFormat="1"/>
+    <w:lsdException w:name="Intense Emphasis" w:uiPriority="21" w:qFormat="1"/>
+    <w:lsdException w:name="Subtle Reference" w:uiPriority="31" w:qFormat="1"/>
+    <w:lsdException w:name="Intense Reference" w:uiPriority="32" w:qFormat="1"/>
+    <w:lsdException w:name="Book Title" w:uiPriority="33" w:qFormat="1"/>
+    <w:lsdException w:name="Bibliography" w:semiHidden="1" w:uiPriority="37" w:unhideWhenUsed="1"/>
+    <w:lsdException w:name="TOC Heading" w:semiHidden="1" w:uiPriority="39" w:unhideWhenUsed="1" w:qFormat="1"/>
+    <w:lsdException w:name="Plain Table 1" w:uiPriority="41"/>
+    <w:lsdException w:name="Plain Table 2" w:uiPriority="42"/>
+    <w:lsdException w:name="Plain Table 3" w:uiPriority="43"/>
+    <w:lsdException w:name="Plain Table 4" w:uiPriority="44"/>
+    <w:lsdException w:name="Plain Table 5" w:uiPriority="45"/>
+    <w:lsdException w:name="Grid Table Light" w:uiPriority="40"/>
+    <w:lsdException w:name="Grid Table 1 Light" w:uiPriority="46"/>
+    <w:lsdException w:name="Grid Table 2" w:uiPriority="47"/>
+    <w:lsdException w:name="Grid Table 3" w:uiPriority="48"/>
+    <w:lsdException w:name="Grid Table 4" w:uiPriority="49"/>
+    <w:lsdException w:name="Grid Table 5 Dark" w:uiPriority="50"/>
+    <w:lsdException w:name="Grid Table 6 Colorful" w:uiPriority="51"/>
+    <w:lsdException w:name="Grid Table 7 Colorful" w:uiPriority="52"/>
+    <w:lsdException w:name="Grid Table 1 Light Accent 1" w:uiPriority="46"/>
+    <w:lsdException w:name="Grid Table 2 Accent 1" w:uiPriority="47"/>
+    <w:lsdException w:name="Grid Table 3 Accent 1" w:uiPriority="48"/>
+    <w:lsdException w:name="Grid Table 4 Accent 1" w:uiPriority="49"/>
+    <w:lsdException w:name="Grid Table 5 Dark Accent 1" w:uiPriority="50"/>
+    <w:lsdException w:name="Grid Table 6 Colorful Accent 1" w:uiPriority="51"/>
+    <w:lsdException w:name="Grid Table 7 Colorful Accent 1" w:uiPriority="52"/>
+    <w:lsdException w:name="Grid Table 1 Light Accent 2" w:uiPriority="46"/>
+    <w:lsdException w:name="Grid Table 2 Accent 2" w:uiPriority="47"/>
+    <w:lsdException w:name="Grid Table 3 Accent 2" w:uiPriority="48"/>
+    <w:lsdException w:name="Grid Table 4 Accent 2" w:uiPriority="49"/>
+    <w:lsdException w:name="Grid Table 5 Dark Accent 2" w:uiPriority="50"/>
+    <w:lsdException w:name="Grid Table 6 Colorful Accent 2" w:uiPriority="51"/>
+    <w:lsdException w:name="Grid Table 7 Colorful Accent 2" w:uiPriority="52"/>
+    <w:lsdException w:name="Grid Table 1 Light Accent 3" w:uiPriority="46"/>
+    <w:lsdException w:name="Grid Table 2 Accent 3" w:uiPriority="47"/>
+    <w:lsdException w:name="Grid Table 3 Accent 3" w:uiPriority="48"/>
+    <w:lsdException w:name="Grid Table 4 Accent 3" w:uiPriority="49"/>
+    <w:lsdException w:name="Grid Table 5 Dark Accent 3" w:uiPriority="50"/>
+    <w:lsdException w:name="Grid Table 6 Colorful Accent 3" w:uiPriority="51"/>
+    <w:lsdException w:name="Grid Table 7 Colorful Accent 3" w:uiPriority="52"/>
+    <w:lsdException w:name="Grid Table 1 Light Accent 4" w:uiPriority="46"/>
+    <w:lsdException w:name="Grid Table 2 Accent 4" w:uiPriority="47"/>
+    <w:lsdException w:name="Grid Table 3 Accent 4" w:uiPriority="48"/>
+    <w:lsdException w:name="Grid Table 4 Accent 4" w:uiPriority="49"/>
+    <w:lsdException w:name="Grid Table 5 Dark Accent 4" w:uiPriority="50"/>
+    <w:lsdException w:name="Grid Table 6 Colorful Accent 4" w:uiPriority="51"/>
+    <w:lsdException w:name="Grid Table 7 Colorful Accent 4" w:uiPriority="52"/>
+    <w:lsdException w:name="Grid Table 1 Light Accent 5" w:uiPriority="46"/>
+    <w:lsdException w:name="Grid Table 2 Accent 5" w:uiPriority="47"/>
+    <w:lsdException w:name="Grid Table 3 Accent 5" w:uiPriority="48"/>
+    <w:lsdException w:name="Grid Table 4 Accent 5" w:uiPriority="49"/>
+    <w:lsdException w:name="Grid Table 5 Dark Accent 5" w:uiPriority="50"/>
+    <w:lsdException w:name="Grid Table 6 Colorful Accent 5" w:uiPriority="51"/>
+    <w:lsdException w:name="Grid Table 7 Colorful Accent 5" w:uiPriority="52"/>
+    <w:lsdException w:name="Grid Table 1 Light Accent 6" w:uiPriority="46"/>
+    <w:lsdException w:name="Grid Table 2 Accent 6" w:uiPriority="47"/>
+    <w:lsdException w:name="Grid Table 3 Accent 6" w:uiPriority="48"/>
+    <w:lsdException w:name="Grid Table 4 Accent 6" w:uiPriority="49"/>
+    <w:lsdException w:name="Grid Table 5 Dark Accent 6" w:uiPriority="50"/>
+    <w:lsdException w:name="Grid Table 6 Colorful Accent 6" w:uiPriority="51"/>
+    <w:lsdException w:name="Grid Table 7 Colorful Accent 6" w:uiPriority="52"/>
+    <w:lsdException w:name="List Table 1 Light" w:uiPriority="46"/>
+    <w:lsdException w:name="List Table 2" w:uiPriority="47"/>
+    <w:lsdException w:name="List Table 3" w:uiPriority="48"/>
+    <w:lsdException w:name="List Table 4" w:uiPriority="49"/>
+    <w:lsdException w:name="List Table 5 Dark" w:uiPriority="50"/>
+    <w:lsdException w:name="List Table 6 Colorful" w:uiPriority="51"/>
+    <w:lsdException w:name="List Table 7 Colorful" w:uiPriority="52"/>
+    <w:lsdException w:name="List Table 1 Light Accent 1" w:uiPriority="46"/>
+    <w:lsdException w:name="List Table 2 Accent 1" w:uiPriority="47"/>
+    <w:lsdException w:name="List Table 3 Accent 1" w:uiPriority="48"/>
+    <w:lsdException w:name="List Table 4 Accent 1" w:uiPriority="49"/>
+    <w:lsdException w:name="List Table 5 Dark Accent 1" w:uiPriority="50"/>
+    <w:lsdException w:name="List Table 6 Colorful Accent 1" w:uiPriority="51"/>
+    <w:lsdException w:name="List Table 7 Colorful Accent 1" w:uiPriority="52"/>
+    <w:lsdException w:name="List Table 1 Light Accent 2" w:uiPriority="46"/>
+    <w:lsdException w:name="List Table 2 Accent 2" w:uiPriority="47"/>
+    <w:lsdException w:name="List Table 3 Accent 2" w:uiPriority="48"/>
+    <w:lsdException w:name="List Table 4 Accent 2" w:uiPriority="49"/>
+    <w:lsdException w:name="List Table 5 Dark Accent 2" w:uiPriority="50"/>
+    <w:lsdException w:name="List Table 6 Colorful Accent 2" w:uiPriority="51"/>
+    <w:lsdException w:name="List Table 7 Colorful Accent 2" w:uiPriority="52"/>
+    <w:lsdException w:name="List Table 1 Light Accent 3" w:uiPriority="46"/>
+    <w:lsdException w:name="List Table 2 Accent 3" w:uiPriority="47"/>
+    <w:lsdException w:name="List Table 3 Accent 3" w:uiPriority="48"/>
+    <w:lsdException w:name="List Table 4 Accent 3" w:uiPriority="49"/>
+    <w:lsdException w:name="List Table 5 Dark Accent 3" w:uiPriority="50"/>
+    <w:lsdException w:name="List Table 6 Colorful Accent 3" w:uiPriority="51"/>
+    <w:lsdException w:name="List Table 7 Colorful Accent 3" w:uiPriority="52"/>
+    <w:lsdException w:name="List Table 1 Light Accent 4" w:uiPriority="46"/>
+    <w:lsdException w:name="List Table 2 Accent 4" w:uiPriority="47"/>
+    <w:lsdException w:name="List Table 3 Accent 4" w:uiPriority="48"/>
+    <w:lsdException w:name="List Table 4 Accent 4" w:uiPriority="49"/>
+    <w:lsdException w:name="List Table 5 Dark Accent 4" w:uiPriority="50"/>
+    <w:lsdException w:name="List Table 6 Colorful Accent 4" w:uiPriority="51"/>
+    <w:lsdException w:name="List Table 7 Colorful Accent 4" w:uiPriority="52"/>
+    <w:lsdException w:name="List Table 1 Light Accent 5" w:uiPriority="46"/>
+    <w:lsdException w:name="List Table 2 Accent 5" w:uiPriority="47"/>
+    <w:lsdException w:name="List Table 3 Accent 5" w:uiPriority="48"/>
+    <w:lsdException w:name="List Table 4 Accent 5" w:uiPriority="49"/>
+    <w:lsdException w:name="List Table 5 Dark Accent 5" w:uiPriority="50"/>
+    <w:lsdException w:name="List Table 6 Colorful Accent 5" w:uiPriority="51"/>
+    <w:lsdException w:name="List Table 7 Colorful Accent 5" w:uiPriority="52"/>
+    <w:lsdException w:name="List Table 1 Light Accent 6" w:uiPriority="46"/>
+    <w:lsdException w:name="List Table 2 Accent 6" w:uiPriority="47"/>
+    <w:lsdException w:name="List Table 3 Accent 6" w:uiPriority="48"/>
+    <w:lsdException w:name="List Table 4 Accent 6" w:uiPriority="49"/>
+    <w:lsdException w:name="List Table 5 Dark Accent 6" w:uiPriority="50"/>
+    <w:lsdException w:name="List Table 6 Colorful Accent 6" w:uiPriority="51"/>
+    <w:lsdException w:name="List Table 7 Colorful Accent 6" w:uiPriority="52"/>
+    <w:lsdException w:name="Mention" w:semiHidden="1" w:unhideWhenUsed="1"/>
+    <w:lsdException w:name="Smart Hyperlink" w:semiHidden="1" w:unhideWhenUsed="1"/>
+    <w:lsdException w:name="Hashtag" w:semiHidden="1" w:unhideWhenUsed="1"/>
+    <w:lsdException w:name="Unresolved Mention" w:semiHidden="1" w:unhideWhenUsed="1"/>
   </w:latentStyles>
   <w:style w:type="paragraph" w:default="1" w:styleId="Normal">
     <w:name w:val="Normal"/>
@@ -8480,7 +8546,6 @@
     <w:uiPriority w:val="99"/>
     <w:semiHidden/>
     <w:unhideWhenUsed/>
-    <w:qFormat/>
     <w:tblPr>
       <w:tblInd w:w="0" w:type="dxa"/>
       <w:tblCellMar>
@@ -8524,7 +8589,6 @@
       <w:spacing w:after="0" w:line="240" w:lineRule="auto"/>
     </w:pPr>
     <w:tblPr>
-      <w:tblInd w:w="0" w:type="dxa"/>
       <w:tblBorders>
         <w:top w:val="single" w:sz="4" w:space="0" w:color="auto"/>
         <w:left w:val="single" w:sz="4" w:space="0" w:color="auto"/>
@@ -8533,12 +8597,6 @@
         <w:insideH w:val="single" w:sz="4" w:space="0" w:color="auto"/>
         <w:insideV w:val="single" w:sz="4" w:space="0" w:color="auto"/>
       </w:tblBorders>
-      <w:tblCellMar>
-        <w:top w:w="0" w:type="dxa"/>
-        <w:left w:w="108" w:type="dxa"/>
-        <w:bottom w:w="0" w:type="dxa"/>
-        <w:right w:w="108" w:type="dxa"/>
-      </w:tblCellMar>
     </w:tblPr>
   </w:style>
   <w:style w:type="character" w:customStyle="1" w:styleId="Heading2Char">
@@ -8737,6 +8795,50 @@
       <w:sz w:val="18"/>
       <w:szCs w:val="18"/>
     </w:rPr>
+  </w:style>
+  <w:style w:type="paragraph" w:styleId="Header">
+    <w:name w:val="header"/>
+    <w:basedOn w:val="Normal"/>
+    <w:link w:val="HeaderChar"/>
+    <w:uiPriority w:val="99"/>
+    <w:unhideWhenUsed/>
+    <w:rsid w:val="00C47D4E"/>
+    <w:pPr>
+      <w:tabs>
+        <w:tab w:val="center" w:pos="4513"/>
+        <w:tab w:val="right" w:pos="9026"/>
+      </w:tabs>
+      <w:spacing w:after="0" w:line="240" w:lineRule="auto"/>
+    </w:pPr>
+  </w:style>
+  <w:style w:type="character" w:customStyle="1" w:styleId="HeaderChar">
+    <w:name w:val="Header Char"/>
+    <w:basedOn w:val="DefaultParagraphFont"/>
+    <w:link w:val="Header"/>
+    <w:uiPriority w:val="99"/>
+    <w:rsid w:val="00C47D4E"/>
+  </w:style>
+  <w:style w:type="paragraph" w:styleId="Footer">
+    <w:name w:val="footer"/>
+    <w:basedOn w:val="Normal"/>
+    <w:link w:val="FooterChar"/>
+    <w:uiPriority w:val="99"/>
+    <w:unhideWhenUsed/>
+    <w:rsid w:val="00C47D4E"/>
+    <w:pPr>
+      <w:tabs>
+        <w:tab w:val="center" w:pos="4513"/>
+        <w:tab w:val="right" w:pos="9026"/>
+      </w:tabs>
+      <w:spacing w:after="0" w:line="240" w:lineRule="auto"/>
+    </w:pPr>
+  </w:style>
+  <w:style w:type="character" w:customStyle="1" w:styleId="FooterChar">
+    <w:name w:val="Footer Char"/>
+    <w:basedOn w:val="DefaultParagraphFont"/>
+    <w:link w:val="Footer"/>
+    <w:uiPriority w:val="99"/>
+    <w:rsid w:val="00C47D4E"/>
   </w:style>
 </w:styles>
 </file>

</xml_diff>

<commit_message>
Started working on Vehicle Articulated translation
</commit_message>
<xml_diff>
--- a/doc/theory/vehicleSimple4DOF.docx
+++ b/doc/theory/vehicleSimple4DOF.docx
@@ -48,7 +48,6 @@
             <w:tcW w:w="495" w:type="dxa"/>
           </w:tcPr>
           <w:p>
-            <w:bookmarkStart w:id="0" w:name="_GoBack" w:colFirst="0" w:colLast="1"/>
             <w:r>
               <w:t>0</w:t>
             </w:r>
@@ -1724,7 +1723,6 @@
           </w:p>
         </w:tc>
       </w:tr>
-      <w:bookmarkEnd w:id="0"/>
     </w:tbl>
     <w:p/>
     <w:p>
@@ -1808,7 +1806,7 @@
         </w:rPr>
         <w:lastRenderedPageBreak/>
         <w:drawing>
-          <wp:inline distT="0" distB="0" distL="0" distR="0">
+          <wp:inline distT="0" distB="0" distL="0" distR="0" wp14:anchorId="28307A5D" wp14:editId="66D30FDC">
             <wp:extent cx="5486400" cy="2395220"/>
             <wp:effectExtent l="0" t="0" r="0" b="5080"/>
             <wp:docPr id="1" name="Picture 1"/>
@@ -2478,7 +2476,7 @@
           <w:noProof/>
         </w:rPr>
         <w:drawing>
-          <wp:inline distT="0" distB="0" distL="0" distR="0">
+          <wp:inline distT="0" distB="0" distL="0" distR="0" wp14:anchorId="4A144F1A" wp14:editId="082B6CAB">
             <wp:extent cx="3657600" cy="510540"/>
             <wp:effectExtent l="19050" t="0" r="0" b="0"/>
             <wp:docPr id="2" name="Picture 1"/>
@@ -2545,7 +2543,7 @@
         </w:rPr>
         <w:lastRenderedPageBreak/>
         <w:drawing>
-          <wp:inline distT="0" distB="0" distL="0" distR="0">
+          <wp:inline distT="0" distB="0" distL="0" distR="0" wp14:anchorId="04F495E5" wp14:editId="36272764">
             <wp:extent cx="2511498" cy="1804234"/>
             <wp:effectExtent l="19050" t="0" r="3102" b="0"/>
             <wp:docPr id="4" name="Picture 4"/>
@@ -2605,7 +2603,7 @@
           <w:noProof/>
         </w:rPr>
         <w:drawing>
-          <wp:inline distT="0" distB="0" distL="0" distR="0">
+          <wp:inline distT="0" distB="0" distL="0" distR="0" wp14:anchorId="171EFFD2" wp14:editId="1B48E2A0">
             <wp:extent cx="2286000" cy="1510030"/>
             <wp:effectExtent l="19050" t="0" r="0" b="0"/>
             <wp:docPr id="7" name="Picture 7"/>
@@ -2665,7 +2663,7 @@
           <w:noProof/>
         </w:rPr>
         <w:drawing>
-          <wp:inline distT="0" distB="0" distL="0" distR="0">
+          <wp:inline distT="0" distB="0" distL="0" distR="0" wp14:anchorId="562AC49A" wp14:editId="41C535CA">
             <wp:extent cx="3976370" cy="1913890"/>
             <wp:effectExtent l="19050" t="0" r="5080" b="0"/>
             <wp:docPr id="10" name="Picture 10"/>
@@ -2738,7 +2736,7 @@
         </w:rPr>
         <w:lastRenderedPageBreak/>
         <w:drawing>
-          <wp:inline distT="0" distB="0" distL="0" distR="0">
+          <wp:inline distT="0" distB="0" distL="0" distR="0" wp14:anchorId="45AD6B29" wp14:editId="28F4E980">
             <wp:extent cx="3263900" cy="2147570"/>
             <wp:effectExtent l="19050" t="0" r="0" b="0"/>
             <wp:docPr id="13" name="Picture 13"/>
@@ -2798,7 +2796,7 @@
           <w:noProof/>
         </w:rPr>
         <w:drawing>
-          <wp:inline distT="0" distB="0" distL="0" distR="0">
+          <wp:inline distT="0" distB="0" distL="0" distR="0" wp14:anchorId="56AE92AA" wp14:editId="023D6252">
             <wp:extent cx="2094865" cy="425450"/>
             <wp:effectExtent l="19050" t="0" r="635" b="0"/>
             <wp:docPr id="16" name="Picture 16"/>
@@ -2846,7 +2844,38 @@
     </w:p>
     <w:p>
       <w:r>
-        <w:t>Where the orientation change of the base Φ is given by</w:t>
+        <w:t>Where the orientation change of the base Φ</w:t>
+      </w:r>
+      <w:r>
+        <w:t xml:space="preserve"> (written on the </w:t>
+      </w:r>
+      <m:oMath>
+        <m:r>
+          <m:rPr>
+            <m:sty m:val="p"/>
+          </m:rPr>
+          <w:rPr>
+            <w:rFonts w:ascii="Cambria Math" w:hAnsi="Cambria Math"/>
+          </w:rPr>
+          <m:t>Ψ</m:t>
+        </m:r>
+      </m:oMath>
+      <w:r>
+        <w:rPr>
+          <w:rFonts w:eastAsiaTheme="minorEastAsia"/>
+          <w:lang w:val="en-GB"/>
+        </w:rPr>
+        <w:t xml:space="preserve"> </w:t>
+      </w:r>
+      <w:r>
+        <w:rPr>
+          <w:rFonts w:eastAsiaTheme="minorEastAsia"/>
+          <w:lang w:val="en-GB"/>
+        </w:rPr>
+        <w:t>coordinate frame)</w:t>
+      </w:r>
+      <w:r>
+        <w:t xml:space="preserve"> is given by</w:t>
       </w:r>
     </w:p>
     <w:p>
@@ -2858,9 +2887,9 @@
           <w:noProof/>
         </w:rPr>
         <w:drawing>
-          <wp:inline distT="0" distB="0" distL="0" distR="0">
-            <wp:extent cx="2349500" cy="425450"/>
-            <wp:effectExtent l="19050" t="0" r="0" b="0"/>
+          <wp:inline distT="0" distB="0" distL="0" distR="0" wp14:anchorId="07F1A01C" wp14:editId="5B980E1E">
+            <wp:extent cx="2346426" cy="248771"/>
+            <wp:effectExtent l="0" t="0" r="0" b="0"/>
             <wp:docPr id="19" name="Picture 19"/>
             <wp:cNvGraphicFramePr>
               <a:graphicFrameLocks xmlns:a="http://schemas.openxmlformats.org/drawingml/2006/main" noChangeAspect="1"/>
@@ -2874,28 +2903,28 @@
                       <a:picLocks noChangeAspect="1" noChangeArrowheads="1"/>
                     </pic:cNvPicPr>
                   </pic:nvPicPr>
-                  <pic:blipFill>
+                  <pic:blipFill rotWithShape="1">
                     <a:blip r:embed="rId14" cstate="print"/>
-                    <a:srcRect/>
-                    <a:stretch>
-                      <a:fillRect/>
-                    </a:stretch>
+                    <a:srcRect t="5243" b="30084"/>
+                    <a:stretch/>
                   </pic:blipFill>
                   <pic:spPr bwMode="auto">
                     <a:xfrm>
                       <a:off x="0" y="0"/>
-                      <a:ext cx="2349500" cy="425450"/>
+                      <a:ext cx="2366930" cy="250945"/>
                     </a:xfrm>
                     <a:prstGeom prst="rect">
                       <a:avLst/>
                     </a:prstGeom>
                     <a:noFill/>
-                    <a:ln w="9525">
+                    <a:ln>
                       <a:noFill/>
-                      <a:miter lim="800000"/>
-                      <a:headEnd/>
-                      <a:tailEnd/>
                     </a:ln>
+                    <a:extLst>
+                      <a:ext uri="{53640926-AAD7-44D8-BBD7-CCE9431645EC}">
+                        <a14:shadowObscured xmlns:a14="http://schemas.microsoft.com/office/drawing/2010/main"/>
+                      </a:ext>
+                    </a:extLst>
                   </pic:spPr>
                 </pic:pic>
               </a:graphicData>
@@ -2903,6 +2932,9 @@
           </wp:inline>
         </w:drawing>
       </w:r>
+      <w:r>
+        <w:t>(8)</w:t>
+      </w:r>
     </w:p>
     <w:p>
       <w:pPr>
@@ -2929,7 +2961,7 @@
           <w:noProof/>
         </w:rPr>
         <w:drawing>
-          <wp:inline distT="0" distB="0" distL="0" distR="0">
+          <wp:inline distT="0" distB="0" distL="0" distR="0" wp14:anchorId="73626B5A" wp14:editId="21BD6424">
             <wp:extent cx="1499235" cy="574040"/>
             <wp:effectExtent l="19050" t="0" r="5715" b="0"/>
             <wp:docPr id="22" name="Picture 22"/>
@@ -2986,7 +3018,7 @@
           <w:noProof/>
         </w:rPr>
         <w:drawing>
-          <wp:inline distT="0" distB="0" distL="0" distR="0">
+          <wp:inline distT="0" distB="0" distL="0" distR="0" wp14:anchorId="79B78A13" wp14:editId="1138E24E">
             <wp:extent cx="5486400" cy="384814"/>
             <wp:effectExtent l="19050" t="0" r="0" b="0"/>
             <wp:docPr id="25" name="Picture 25"/>
@@ -3043,7 +3075,7 @@
           <w:noProof/>
         </w:rPr>
         <w:drawing>
-          <wp:inline distT="0" distB="0" distL="0" distR="0">
+          <wp:inline distT="0" distB="0" distL="0" distR="0" wp14:anchorId="4E4E9749" wp14:editId="380EBA44">
             <wp:extent cx="5486400" cy="949390"/>
             <wp:effectExtent l="19050" t="0" r="0" b="0"/>
             <wp:docPr id="28" name="Picture 28"/>
@@ -3111,7 +3143,7 @@
         </w:rPr>
         <w:lastRenderedPageBreak/>
         <w:drawing>
-          <wp:inline distT="0" distB="0" distL="0" distR="0">
+          <wp:inline distT="0" distB="0" distL="0" distR="0" wp14:anchorId="280C8803" wp14:editId="03CAB59B">
             <wp:extent cx="4773930" cy="1329055"/>
             <wp:effectExtent l="19050" t="0" r="7620" b="0"/>
             <wp:docPr id="31" name="Picture 31"/>
@@ -3184,7 +3216,7 @@
           <w:noProof/>
         </w:rPr>
         <w:drawing>
-          <wp:inline distT="0" distB="0" distL="0" distR="0">
+          <wp:inline distT="0" distB="0" distL="0" distR="0" wp14:anchorId="12A5BEF9" wp14:editId="7B9C0AC1">
             <wp:extent cx="1233170" cy="414655"/>
             <wp:effectExtent l="19050" t="0" r="5080" b="0"/>
             <wp:docPr id="34" name="Picture 34"/>
@@ -3272,7 +3304,7 @@
           <w:noProof/>
         </w:rPr>
         <w:drawing>
-          <wp:inline distT="0" distB="0" distL="0" distR="0">
+          <wp:inline distT="0" distB="0" distL="0" distR="0" wp14:anchorId="2C558613" wp14:editId="68055965">
             <wp:extent cx="4965700" cy="775970"/>
             <wp:effectExtent l="19050" t="0" r="6350" b="0"/>
             <wp:docPr id="37" name="Picture 37"/>
@@ -3337,12 +3369,13 @@
           <w:tab w:val="left" w:pos="3767"/>
         </w:tabs>
       </w:pPr>
+      <w:bookmarkStart w:id="0" w:name="_GoBack"/>
       <w:r>
         <w:rPr>
           <w:noProof/>
         </w:rPr>
         <w:drawing>
-          <wp:inline distT="0" distB="0" distL="0" distR="0">
+          <wp:inline distT="0" distB="0" distL="0" distR="0" wp14:anchorId="3043775F" wp14:editId="27473EC5">
             <wp:extent cx="5252720" cy="903605"/>
             <wp:effectExtent l="19050" t="0" r="5080" b="0"/>
             <wp:docPr id="40" name="Picture 40"/>
@@ -3387,6 +3420,7 @@
           </wp:inline>
         </w:drawing>
       </w:r>
+      <w:bookmarkEnd w:id="0"/>
     </w:p>
     <w:p>
       <w:r>
@@ -3402,7 +3436,7 @@
           <w:noProof/>
         </w:rPr>
         <w:drawing>
-          <wp:inline distT="0" distB="0" distL="0" distR="0">
+          <wp:inline distT="0" distB="0" distL="0" distR="0" wp14:anchorId="733FDB70" wp14:editId="73D249A7">
             <wp:extent cx="3891280" cy="361315"/>
             <wp:effectExtent l="19050" t="0" r="0" b="0"/>
             <wp:docPr id="3" name="Picture 43"/>
@@ -3474,7 +3508,7 @@
           <w:noProof/>
         </w:rPr>
         <w:drawing>
-          <wp:inline distT="0" distB="0" distL="0" distR="0">
+          <wp:inline distT="0" distB="0" distL="0" distR="0" wp14:anchorId="65607025" wp14:editId="3FBB2B9C">
             <wp:extent cx="5486400" cy="839732"/>
             <wp:effectExtent l="19050" t="0" r="0" b="0"/>
             <wp:docPr id="46" name="Picture 46"/>
@@ -3527,7 +3561,64 @@
         </w:tabs>
       </w:pPr>
       <w:r>
-        <w:t>The vector w Φ written on the basis Φ is given by</w:t>
+        <w:t xml:space="preserve">The vector </w:t>
+      </w:r>
+      <w:proofErr w:type="spellStart"/>
+      <w:r>
+        <w:t>w</w:t>
+      </w:r>
+      <w:r>
+        <w:rPr>
+          <w:vertAlign w:val="subscript"/>
+        </w:rPr>
+        <w:t>Φ</w:t>
+      </w:r>
+      <w:proofErr w:type="spellEnd"/>
+      <w:r>
+        <w:t xml:space="preserve"> written on the basis Φ is given </w:t>
+      </w:r>
+      <w:commentRangeStart w:id="1"/>
+      <w:r>
+        <w:t>by</w:t>
+      </w:r>
+      <w:commentRangeEnd w:id="1"/>
+      <w:r>
+        <w:rPr>
+          <w:rStyle w:val="CommentReference"/>
+        </w:rPr>
+        <w:commentReference w:id="1"/>
+      </w:r>
+      <w:r>
+        <w:t xml:space="preserve"> (rotated around the </w:t>
+      </w:r>
+      <w:proofErr w:type="spellStart"/>
+      <w:r>
+        <w:t>n</w:t>
+      </w:r>
+      <w:r>
+        <w:rPr>
+          <w:vertAlign w:val="subscript"/>
+        </w:rPr>
+        <w:t>x</w:t>
+      </w:r>
+      <w:proofErr w:type="spellEnd"/>
+      <w:r>
+        <w:t xml:space="preserve"> </w:t>
+      </w:r>
+      <w:r>
+        <w:t xml:space="preserve">axis by </w:t>
+      </w:r>
+      <w:r>
+        <w:rPr>
+          <w:lang w:val="el-GR"/>
+        </w:rPr>
+        <w:t>φ</w:t>
+      </w:r>
+      <w:r>
+        <w:rPr>
+          <w:lang w:val="en-GB"/>
+        </w:rPr>
+        <w:t>)</w:t>
       </w:r>
       <w:r>
         <w:tab/>
@@ -3546,7 +3637,7 @@
         </w:rPr>
         <w:lastRenderedPageBreak/>
         <w:drawing>
-          <wp:inline distT="0" distB="0" distL="0" distR="0">
+          <wp:inline distT="0" distB="0" distL="0" distR="0" wp14:anchorId="0A84D64B" wp14:editId="251DADD3">
             <wp:extent cx="4529455" cy="414655"/>
             <wp:effectExtent l="19050" t="0" r="4445" b="0"/>
             <wp:docPr id="49" name="Picture 49"/>
@@ -3563,7 +3654,7 @@
                     </pic:cNvPicPr>
                   </pic:nvPicPr>
                   <pic:blipFill>
-                    <a:blip r:embed="rId24" cstate="print"/>
+                    <a:blip r:embed="rId27" cstate="print"/>
                     <a:srcRect/>
                     <a:stretch>
                       <a:fillRect/>
@@ -3606,7 +3697,7 @@
           <w:noProof/>
         </w:rPr>
         <w:drawing>
-          <wp:inline distT="0" distB="0" distL="0" distR="0">
+          <wp:inline distT="0" distB="0" distL="0" distR="0" wp14:anchorId="7EA2426D" wp14:editId="31DB5A71">
             <wp:extent cx="5347970" cy="584835"/>
             <wp:effectExtent l="19050" t="0" r="5080" b="0"/>
             <wp:docPr id="52" name="Picture 52"/>
@@ -3623,7 +3714,7 @@
                     </pic:cNvPicPr>
                   </pic:nvPicPr>
                   <pic:blipFill>
-                    <a:blip r:embed="rId25" cstate="print"/>
+                    <a:blip r:embed="rId28" cstate="print"/>
                     <a:srcRect/>
                     <a:stretch>
                       <a:fillRect/>
@@ -3666,7 +3757,7 @@
           <w:noProof/>
         </w:rPr>
         <w:drawing>
-          <wp:inline distT="0" distB="0" distL="0" distR="0">
+          <wp:inline distT="0" distB="0" distL="0" distR="0" wp14:anchorId="47296ADB" wp14:editId="1AF52A2E">
             <wp:extent cx="3966210" cy="1626870"/>
             <wp:effectExtent l="19050" t="0" r="0" b="0"/>
             <wp:docPr id="55" name="Picture 55"/>
@@ -3683,7 +3774,7 @@
                     </pic:cNvPicPr>
                   </pic:nvPicPr>
                   <pic:blipFill>
-                    <a:blip r:embed="rId26" cstate="print"/>
+                    <a:blip r:embed="rId29" cstate="print"/>
                     <a:srcRect/>
                     <a:stretch>
                       <a:fillRect/>
@@ -3726,7 +3817,7 @@
           <w:noProof/>
         </w:rPr>
         <w:drawing>
-          <wp:inline distT="0" distB="0" distL="0" distR="0">
+          <wp:inline distT="0" distB="0" distL="0" distR="0" wp14:anchorId="4A5FD94A" wp14:editId="5A1FB6A9">
             <wp:extent cx="5486400" cy="2708663"/>
             <wp:effectExtent l="19050" t="0" r="0" b="0"/>
             <wp:docPr id="58" name="Picture 58"/>
@@ -3743,7 +3834,7 @@
                     </pic:cNvPicPr>
                   </pic:nvPicPr>
                   <pic:blipFill>
-                    <a:blip r:embed="rId27" cstate="print"/>
+                    <a:blip r:embed="rId30" cstate="print"/>
                     <a:srcRect/>
                     <a:stretch>
                       <a:fillRect/>
@@ -3774,7 +3865,7 @@
     </w:p>
     <w:p>
       <w:r>
-        <w:t>The momentum generated by the force weight is given by</w:t>
+        <w:t>The moment generated by the force weight is given by</w:t>
       </w:r>
     </w:p>
     <w:p>
@@ -3783,7 +3874,7 @@
           <w:noProof/>
         </w:rPr>
         <w:drawing>
-          <wp:inline distT="0" distB="0" distL="0" distR="0">
+          <wp:inline distT="0" distB="0" distL="0" distR="0" wp14:anchorId="0DAF55E0" wp14:editId="1A7E3C1B">
             <wp:extent cx="5486400" cy="368853"/>
             <wp:effectExtent l="19050" t="0" r="0" b="0"/>
             <wp:docPr id="61" name="Picture 61"/>
@@ -3800,7 +3891,7 @@
                     </pic:cNvPicPr>
                   </pic:nvPicPr>
                   <pic:blipFill>
-                    <a:blip r:embed="rId28" cstate="print"/>
+                    <a:blip r:embed="rId31" cstate="print"/>
                     <a:srcRect/>
                     <a:stretch>
                       <a:fillRect/>
@@ -3842,7 +3933,7 @@
         </w:rPr>
         <w:lastRenderedPageBreak/>
         <w:drawing>
-          <wp:inline distT="0" distB="0" distL="0" distR="0">
+          <wp:inline distT="0" distB="0" distL="0" distR="0" wp14:anchorId="77D4A774" wp14:editId="34291091">
             <wp:extent cx="3689350" cy="425450"/>
             <wp:effectExtent l="19050" t="0" r="6350" b="0"/>
             <wp:docPr id="64" name="Picture 64"/>
@@ -3859,7 +3950,7 @@
                     </pic:cNvPicPr>
                   </pic:nvPicPr>
                   <pic:blipFill>
-                    <a:blip r:embed="rId29" cstate="print"/>
+                    <a:blip r:embed="rId32" cstate="print"/>
                     <a:srcRect/>
                     <a:stretch>
                       <a:fillRect/>
@@ -3890,7 +3981,13 @@
     </w:p>
     <w:p>
       <w:r>
-        <w:t>Finally, the momentum generated by the damping is</w:t>
+        <w:t xml:space="preserve">Finally, the moment generated by the </w:t>
+      </w:r>
+      <w:r>
+        <w:t xml:space="preserve">torsional </w:t>
+      </w:r>
+      <w:r>
+        <w:t>damping is</w:t>
       </w:r>
     </w:p>
     <w:p>
@@ -3902,7 +3999,7 @@
           <w:noProof/>
         </w:rPr>
         <w:drawing>
-          <wp:inline distT="0" distB="0" distL="0" distR="0">
+          <wp:inline distT="0" distB="0" distL="0" distR="0" wp14:anchorId="266D553B" wp14:editId="4B6B8802">
             <wp:extent cx="3785235" cy="467995"/>
             <wp:effectExtent l="19050" t="0" r="5715" b="0"/>
             <wp:docPr id="67" name="Picture 67"/>
@@ -3919,7 +4016,7 @@
                     </pic:cNvPicPr>
                   </pic:nvPicPr>
                   <pic:blipFill>
-                    <a:blip r:embed="rId30" cstate="print"/>
+                    <a:blip r:embed="rId33" cstate="print"/>
                     <a:srcRect/>
                     <a:stretch>
                       <a:fillRect/>
@@ -3958,7 +4055,7 @@
         <w:tabs>
           <w:tab w:val="left" w:pos="5174"/>
         </w:tabs>
-        <w:jc w:val="right"/>
+        <w:jc w:val="center"/>
       </w:pPr>
       <w:r>
         <w:tab/>
@@ -3968,7 +4065,7 @@
           <w:noProof/>
         </w:rPr>
         <w:drawing>
-          <wp:inline distT="0" distB="0" distL="0" distR="0">
+          <wp:inline distT="0" distB="0" distL="0" distR="0" wp14:anchorId="774D8AD1" wp14:editId="74D368D0">
             <wp:extent cx="4220845" cy="967740"/>
             <wp:effectExtent l="19050" t="0" r="8255" b="0"/>
             <wp:docPr id="70" name="Picture 70"/>
@@ -3985,7 +4082,7 @@
                     </pic:cNvPicPr>
                   </pic:nvPicPr>
                   <pic:blipFill>
-                    <a:blip r:embed="rId31" cstate="print"/>
+                    <a:blip r:embed="rId34" cstate="print"/>
                     <a:srcRect/>
                     <a:stretch>
                       <a:fillRect/>
@@ -4034,7 +4131,7 @@
           <w:noProof/>
         </w:rPr>
         <w:drawing>
-          <wp:inline distT="0" distB="0" distL="0" distR="0">
+          <wp:inline distT="0" distB="0" distL="0" distR="0" wp14:anchorId="6D68DB30" wp14:editId="6AADA25E">
             <wp:extent cx="4838065" cy="478155"/>
             <wp:effectExtent l="19050" t="0" r="635" b="0"/>
             <wp:docPr id="73" name="Picture 73"/>
@@ -4051,7 +4148,7 @@
                     </pic:cNvPicPr>
                   </pic:nvPicPr>
                   <pic:blipFill>
-                    <a:blip r:embed="rId32" cstate="print"/>
+                    <a:blip r:embed="rId35" cstate="print"/>
                     <a:srcRect/>
                     <a:stretch>
                       <a:fillRect/>
@@ -4101,7 +4198,7 @@
           <w:noProof/>
         </w:rPr>
         <w:drawing>
-          <wp:inline distT="0" distB="0" distL="0" distR="0">
+          <wp:inline distT="0" distB="0" distL="0" distR="0" wp14:anchorId="223AD993" wp14:editId="46B9A5AF">
             <wp:extent cx="4667885" cy="1052830"/>
             <wp:effectExtent l="19050" t="0" r="0" b="0"/>
             <wp:docPr id="76" name="Picture 76"/>
@@ -4118,7 +4215,7 @@
                     </pic:cNvPicPr>
                   </pic:nvPicPr>
                   <pic:blipFill>
-                    <a:blip r:embed="rId33" cstate="print"/>
+                    <a:blip r:embed="rId36" cstate="print"/>
                     <a:srcRect/>
                     <a:stretch>
                       <a:fillRect/>
@@ -4187,7 +4284,7 @@
         </w:rPr>
         <w:lastRenderedPageBreak/>
         <w:drawing>
-          <wp:inline distT="0" distB="0" distL="0" distR="0">
+          <wp:inline distT="0" distB="0" distL="0" distR="0" wp14:anchorId="5B15F6C6" wp14:editId="593EB8E8">
             <wp:extent cx="5486400" cy="1097516"/>
             <wp:effectExtent l="19050" t="0" r="0" b="0"/>
             <wp:docPr id="79" name="Picture 79"/>
@@ -4204,7 +4301,7 @@
                     </pic:cNvPicPr>
                   </pic:nvPicPr>
                   <pic:blipFill>
-                    <a:blip r:embed="rId34" cstate="print"/>
+                    <a:blip r:embed="rId37" cstate="print"/>
                     <a:srcRect/>
                     <a:stretch>
                       <a:fillRect/>
@@ -4260,7 +4357,7 @@
           <w:noProof/>
         </w:rPr>
         <w:drawing>
-          <wp:inline distT="0" distB="0" distL="0" distR="0">
+          <wp:inline distT="0" distB="0" distL="0" distR="0" wp14:anchorId="1266FE01" wp14:editId="142B1CD8">
             <wp:extent cx="5347970" cy="2030730"/>
             <wp:effectExtent l="19050" t="0" r="5080" b="0"/>
             <wp:docPr id="82" name="Picture 82"/>
@@ -4277,7 +4374,7 @@
                     </pic:cNvPicPr>
                   </pic:nvPicPr>
                   <pic:blipFill>
-                    <a:blip r:embed="rId35" cstate="print"/>
+                    <a:blip r:embed="rId38" cstate="print"/>
                     <a:srcRect/>
                     <a:stretch>
                       <a:fillRect/>
@@ -5419,7 +5516,7 @@
         </w:rPr>
         <w:lastRenderedPageBreak/>
         <w:drawing>
-          <wp:inline distT="0" distB="0" distL="0" distR="0">
+          <wp:inline distT="0" distB="0" distL="0" distR="0" wp14:anchorId="54FE51F3" wp14:editId="3B9ABC0E">
             <wp:extent cx="3870325" cy="1084580"/>
             <wp:effectExtent l="19050" t="0" r="0" b="0"/>
             <wp:docPr id="88" name="Picture 88"/>
@@ -5436,7 +5533,7 @@
                     </pic:cNvPicPr>
                   </pic:nvPicPr>
                   <pic:blipFill>
-                    <a:blip r:embed="rId36" cstate="print"/>
+                    <a:blip r:embed="rId39" cstate="print"/>
                     <a:srcRect/>
                     <a:stretch>
                       <a:fillRect/>
@@ -5479,7 +5576,7 @@
           <w:noProof/>
         </w:rPr>
         <w:drawing>
-          <wp:inline distT="0" distB="0" distL="0" distR="0">
+          <wp:inline distT="0" distB="0" distL="0" distR="0" wp14:anchorId="3A2D4AB0" wp14:editId="76972776">
             <wp:extent cx="3402330" cy="977900"/>
             <wp:effectExtent l="19050" t="0" r="7620" b="0"/>
             <wp:docPr id="91" name="Picture 91"/>
@@ -5496,7 +5593,7 @@
                     </pic:cNvPicPr>
                   </pic:nvPicPr>
                   <pic:blipFill>
-                    <a:blip r:embed="rId37" cstate="print"/>
+                    <a:blip r:embed="rId40" cstate="print"/>
                     <a:srcRect/>
                     <a:stretch>
                       <a:fillRect/>
@@ -5656,7 +5753,7 @@
           <w:noProof/>
         </w:rPr>
         <w:drawing>
-          <wp:inline distT="0" distB="0" distL="0" distR="0">
+          <wp:inline distT="0" distB="0" distL="0" distR="0" wp14:anchorId="1FD1DECB" wp14:editId="515CCE36">
             <wp:extent cx="3157855" cy="1062990"/>
             <wp:effectExtent l="19050" t="0" r="4445" b="0"/>
             <wp:docPr id="94" name="Picture 94"/>
@@ -5673,7 +5770,7 @@
                     </pic:cNvPicPr>
                   </pic:nvPicPr>
                   <pic:blipFill>
-                    <a:blip r:embed="rId38" cstate="print"/>
+                    <a:blip r:embed="rId41" cstate="print"/>
                     <a:srcRect/>
                     <a:stretch>
                       <a:fillRect/>
@@ -5722,7 +5819,7 @@
         </w:rPr>
         <w:lastRenderedPageBreak/>
         <w:drawing>
-          <wp:inline distT="0" distB="0" distL="0" distR="0">
+          <wp:inline distT="0" distB="0" distL="0" distR="0" wp14:anchorId="705FDDDB" wp14:editId="28CF1E82">
             <wp:extent cx="4603750" cy="2796540"/>
             <wp:effectExtent l="19050" t="0" r="6350" b="0"/>
             <wp:docPr id="97" name="Picture 97"/>
@@ -5739,7 +5836,7 @@
                     </pic:cNvPicPr>
                   </pic:nvPicPr>
                   <pic:blipFill>
-                    <a:blip r:embed="rId39" cstate="print"/>
+                    <a:blip r:embed="rId42" cstate="print"/>
                     <a:srcRect/>
                     <a:stretch>
                       <a:fillRect/>
@@ -5908,7 +6005,7 @@
           <w:noProof/>
         </w:rPr>
         <w:drawing>
-          <wp:inline distT="0" distB="0" distL="0" distR="0">
+          <wp:inline distT="0" distB="0" distL="0" distR="0" wp14:anchorId="2CD2361F" wp14:editId="17731563">
             <wp:extent cx="3285490" cy="999490"/>
             <wp:effectExtent l="19050" t="0" r="0" b="0"/>
             <wp:docPr id="100" name="Picture 100"/>
@@ -5925,7 +6022,7 @@
                     </pic:cNvPicPr>
                   </pic:nvPicPr>
                   <pic:blipFill>
-                    <a:blip r:embed="rId40" cstate="print"/>
+                    <a:blip r:embed="rId43" cstate="print"/>
                     <a:srcRect/>
                     <a:stretch>
                       <a:fillRect/>
@@ -5969,7 +6066,7 @@
           <w:noProof/>
         </w:rPr>
         <w:drawing>
-          <wp:inline distT="0" distB="0" distL="0" distR="0">
+          <wp:inline distT="0" distB="0" distL="0" distR="0" wp14:anchorId="35082D70" wp14:editId="15C3FD8D">
             <wp:extent cx="4678045" cy="3636645"/>
             <wp:effectExtent l="19050" t="0" r="8255" b="0"/>
             <wp:docPr id="103" name="Picture 103"/>
@@ -5986,7 +6083,7 @@
                     </pic:cNvPicPr>
                   </pic:nvPicPr>
                   <pic:blipFill>
-                    <a:blip r:embed="rId41" cstate="print"/>
+                    <a:blip r:embed="rId44" cstate="print"/>
                     <a:srcRect/>
                     <a:stretch>
                       <a:fillRect/>
@@ -6085,7 +6182,7 @@
         </w:rPr>
         <w:lastRenderedPageBreak/>
         <w:drawing>
-          <wp:inline distT="0" distB="0" distL="0" distR="0">
+          <wp:inline distT="0" distB="0" distL="0" distR="0" wp14:anchorId="1AE2D83A" wp14:editId="0B8DDFEC">
             <wp:extent cx="4614545" cy="2009775"/>
             <wp:effectExtent l="19050" t="0" r="0" b="0"/>
             <wp:docPr id="106" name="Picture 106"/>
@@ -6102,7 +6199,7 @@
                     </pic:cNvPicPr>
                   </pic:nvPicPr>
                   <pic:blipFill>
-                    <a:blip r:embed="rId42" cstate="print"/>
+                    <a:blip r:embed="rId45" cstate="print"/>
                     <a:srcRect/>
                     <a:stretch>
                       <a:fillRect/>
@@ -6191,7 +6288,7 @@
           <w:noProof/>
         </w:rPr>
         <w:drawing>
-          <wp:inline distT="0" distB="0" distL="0" distR="0">
+          <wp:inline distT="0" distB="0" distL="0" distR="0" wp14:anchorId="5CD412B6" wp14:editId="4EDEAFE0">
             <wp:extent cx="3529965" cy="393700"/>
             <wp:effectExtent l="19050" t="0" r="0" b="0"/>
             <wp:docPr id="109" name="Picture 109"/>
@@ -6208,7 +6305,7 @@
                     </pic:cNvPicPr>
                   </pic:nvPicPr>
                   <pic:blipFill>
-                    <a:blip r:embed="rId43" cstate="print"/>
+                    <a:blip r:embed="rId46" cstate="print"/>
                     <a:srcRect/>
                     <a:stretch>
                       <a:fillRect/>
@@ -6265,7 +6362,7 @@
           <w:noProof/>
         </w:rPr>
         <w:drawing>
-          <wp:inline distT="0" distB="0" distL="0" distR="0">
+          <wp:inline distT="0" distB="0" distL="0" distR="0" wp14:anchorId="500E0375" wp14:editId="44A78C99">
             <wp:extent cx="3157855" cy="351155"/>
             <wp:effectExtent l="19050" t="0" r="4445" b="0"/>
             <wp:docPr id="112" name="Picture 112"/>
@@ -6282,7 +6379,7 @@
                     </pic:cNvPicPr>
                   </pic:nvPicPr>
                   <pic:blipFill>
-                    <a:blip r:embed="rId44" cstate="print"/>
+                    <a:blip r:embed="rId47" cstate="print"/>
                     <a:srcRect/>
                     <a:stretch>
                       <a:fillRect/>
@@ -6869,7 +6966,7 @@
           <w:noProof/>
         </w:rPr>
         <w:drawing>
-          <wp:inline distT="0" distB="0" distL="0" distR="0">
+          <wp:inline distT="0" distB="0" distL="0" distR="0" wp14:anchorId="6AC9B567" wp14:editId="574118DE">
             <wp:extent cx="4614545" cy="3529965"/>
             <wp:effectExtent l="19050" t="0" r="0" b="0"/>
             <wp:docPr id="115" name="Picture 115"/>
@@ -6886,7 +6983,7 @@
                     </pic:cNvPicPr>
                   </pic:nvPicPr>
                   <pic:blipFill>
-                    <a:blip r:embed="rId45" cstate="print"/>
+                    <a:blip r:embed="rId48" cstate="print"/>
                     <a:srcRect/>
                     <a:stretch>
                       <a:fillRect/>
@@ -6990,7 +7087,7 @@
           <w:noProof/>
         </w:rPr>
         <w:drawing>
-          <wp:inline distT="0" distB="0" distL="0" distR="0">
+          <wp:inline distT="0" distB="0" distL="0" distR="0" wp14:anchorId="7763DE94" wp14:editId="4D5EBD1D">
             <wp:extent cx="3253740" cy="638175"/>
             <wp:effectExtent l="19050" t="0" r="3810" b="0"/>
             <wp:docPr id="118" name="Picture 118"/>
@@ -7007,7 +7104,7 @@
                     </pic:cNvPicPr>
                   </pic:nvPicPr>
                   <pic:blipFill>
-                    <a:blip r:embed="rId46" cstate="print"/>
+                    <a:blip r:embed="rId49" cstate="print"/>
                     <a:srcRect/>
                     <a:stretch>
                       <a:fillRect/>
@@ -7062,7 +7159,7 @@
           <w:noProof/>
         </w:rPr>
         <w:drawing>
-          <wp:inline distT="0" distB="0" distL="0" distR="0">
+          <wp:inline distT="0" distB="0" distL="0" distR="0" wp14:anchorId="4689EA5C" wp14:editId="33F0A9AF">
             <wp:extent cx="3200400" cy="605790"/>
             <wp:effectExtent l="19050" t="0" r="0" b="0"/>
             <wp:docPr id="121" name="Picture 121"/>
@@ -7079,7 +7176,7 @@
                     </pic:cNvPicPr>
                   </pic:nvPicPr>
                   <pic:blipFill>
-                    <a:blip r:embed="rId47" cstate="print"/>
+                    <a:blip r:embed="rId50" cstate="print"/>
                     <a:srcRect/>
                     <a:stretch>
                       <a:fillRect/>
@@ -7122,7 +7219,7 @@
           <w:noProof/>
         </w:rPr>
         <w:drawing>
-          <wp:inline distT="0" distB="0" distL="0" distR="0">
+          <wp:inline distT="0" distB="0" distL="0" distR="0" wp14:anchorId="32AA6562" wp14:editId="4E002D07">
             <wp:extent cx="4773930" cy="372110"/>
             <wp:effectExtent l="19050" t="0" r="7620" b="0"/>
             <wp:docPr id="124" name="Picture 124"/>
@@ -7139,7 +7236,7 @@
                     </pic:cNvPicPr>
                   </pic:nvPicPr>
                   <pic:blipFill>
-                    <a:blip r:embed="rId48" cstate="print"/>
+                    <a:blip r:embed="rId51" cstate="print"/>
                     <a:srcRect/>
                     <a:stretch>
                       <a:fillRect/>
@@ -7206,7 +7303,7 @@
           <w:noProof/>
         </w:rPr>
         <w:drawing>
-          <wp:inline distT="0" distB="0" distL="0" distR="0">
+          <wp:inline distT="0" distB="0" distL="0" distR="0" wp14:anchorId="77CC49DE" wp14:editId="733AD22A">
             <wp:extent cx="3115310" cy="255270"/>
             <wp:effectExtent l="19050" t="0" r="8890" b="0"/>
             <wp:docPr id="5" name="Picture 127"/>
@@ -7223,7 +7320,7 @@
                     </pic:cNvPicPr>
                   </pic:nvPicPr>
                   <pic:blipFill>
-                    <a:blip r:embed="rId49" cstate="print"/>
+                    <a:blip r:embed="rId52" cstate="print"/>
                     <a:srcRect/>
                     <a:stretch>
                       <a:fillRect/>
@@ -7266,7 +7363,7 @@
           <w:noProof/>
         </w:rPr>
         <w:drawing>
-          <wp:inline distT="0" distB="0" distL="0" distR="0">
+          <wp:inline distT="0" distB="0" distL="0" distR="0" wp14:anchorId="329D93AA" wp14:editId="6236A4B7">
             <wp:extent cx="2945130" cy="616585"/>
             <wp:effectExtent l="19050" t="0" r="7620" b="0"/>
             <wp:docPr id="6" name="Picture 130"/>
@@ -7283,7 +7380,7 @@
                     </pic:cNvPicPr>
                   </pic:nvPicPr>
                   <pic:blipFill>
-                    <a:blip r:embed="rId50" cstate="print"/>
+                    <a:blip r:embed="rId53" cstate="print"/>
                     <a:srcRect/>
                     <a:stretch>
                       <a:fillRect/>
@@ -7326,7 +7423,7 @@
           <w:noProof/>
         </w:rPr>
         <w:drawing>
-          <wp:inline distT="0" distB="0" distL="0" distR="0">
+          <wp:inline distT="0" distB="0" distL="0" distR="0" wp14:anchorId="6559F704" wp14:editId="47663BEE">
             <wp:extent cx="3306445" cy="425450"/>
             <wp:effectExtent l="19050" t="0" r="8255" b="0"/>
             <wp:docPr id="133" name="Picture 133"/>
@@ -7343,7 +7440,7 @@
                     </pic:cNvPicPr>
                   </pic:nvPicPr>
                   <pic:blipFill>
-                    <a:blip r:embed="rId51" cstate="print"/>
+                    <a:blip r:embed="rId54" cstate="print"/>
                     <a:srcRect/>
                     <a:stretch>
                       <a:fillRect/>
@@ -7576,7 +7673,7 @@
         </w:rPr>
         <w:lastRenderedPageBreak/>
         <w:drawing>
-          <wp:inline distT="0" distB="0" distL="0" distR="0">
+          <wp:inline distT="0" distB="0" distL="0" distR="0" wp14:anchorId="3815ED62" wp14:editId="3C408CDD">
             <wp:extent cx="4529455" cy="3721100"/>
             <wp:effectExtent l="19050" t="0" r="4445" b="0"/>
             <wp:docPr id="136" name="Picture 136"/>
@@ -7593,7 +7690,7 @@
                     </pic:cNvPicPr>
                   </pic:nvPicPr>
                   <pic:blipFill>
-                    <a:blip r:embed="rId52" cstate="print"/>
+                    <a:blip r:embed="rId55" cstate="print"/>
                     <a:srcRect/>
                     <a:stretch>
                       <a:fillRect/>
@@ -7639,30 +7736,24 @@
         <w:rPr>
           <w:noProof/>
         </w:rPr>
-        <w:instrText xml:space="preserve"> SEQ Figure \* ARABI</w:instrText>
+        <w:instrText xml:space="preserve"> SEQ Figure \* ARABIC </w:instrText>
       </w:r>
       <w:r>
         <w:rPr>
           <w:noProof/>
         </w:rPr>
-        <w:instrText xml:space="preserve">C </w:instrText>
+        <w:fldChar w:fldCharType="separate"/>
       </w:r>
       <w:r>
         <w:rPr>
           <w:noProof/>
         </w:rPr>
-        <w:fldChar w:fldCharType="separate"/>
+        <w:t>5</w:t>
       </w:r>
       <w:r>
         <w:rPr>
           <w:noProof/>
         </w:rPr>
-        <w:t>5</w:t>
-      </w:r>
-      <w:r>
-        <w:rPr>
-          <w:noProof/>
-        </w:rPr>
         <w:fldChar w:fldCharType="end"/>
       </w:r>
       <w:r>
@@ -7681,7 +7772,7 @@
       </w:r>
     </w:p>
     <w:sectPr>
-      <w:footerReference w:type="default" r:id="rId53"/>
+      <w:footerReference w:type="default" r:id="rId56"/>
       <w:pgSz w:w="12240" w:h="15840"/>
       <w:pgMar w:top="1440" w:right="1800" w:bottom="1440" w:left="1800" w:header="720" w:footer="720" w:gutter="0"/>
       <w:cols w:space="720"/>
@@ -7689,6 +7780,52 @@
     </w:sectPr>
   </w:body>
 </w:document>
+</file>
+
+<file path=word/comments.xml><?xml version="1.0" encoding="utf-8"?>
+<w:comments xmlns:wpc="http://schemas.microsoft.com/office/word/2010/wordprocessingCanvas" xmlns:cx="http://schemas.microsoft.com/office/drawing/2014/chartex" xmlns:cx1="http://schemas.microsoft.com/office/drawing/2015/9/8/chartex" xmlns:cx2="http://schemas.microsoft.com/office/drawing/2015/10/21/chartex" xmlns:cx3="http://schemas.microsoft.com/office/drawing/2016/5/9/chartex" xmlns:cx4="http://schemas.microsoft.com/office/drawing/2016/5/10/chartex" xmlns:cx5="http://schemas.microsoft.com/office/drawing/2016/5/11/chartex" xmlns:cx6="http://schemas.microsoft.com/office/drawing/2016/5/12/chartex" xmlns:cx7="http://schemas.microsoft.com/office/drawing/2016/5/13/chartex" xmlns:cx8="http://schemas.microsoft.com/office/drawing/2016/5/14/chartex" xmlns:mc="http://schemas.openxmlformats.org/markup-compatibility/2006" xmlns:aink="http://schemas.microsoft.com/office/drawing/2016/ink" xmlns:am3d="http://schemas.microsoft.com/office/drawing/2017/model3d" xmlns:o="urn:schemas-microsoft-com:office:office" xmlns:r="http://schemas.openxmlformats.org/officeDocument/2006/relationships" xmlns:m="http://schemas.openxmlformats.org/officeDocument/2006/math" xmlns:v="urn:schemas-microsoft-com:vml" xmlns:wp14="http://schemas.microsoft.com/office/word/2010/wordprocessingDrawing" xmlns:wp="http://schemas.openxmlformats.org/drawingml/2006/wordprocessingDrawing" xmlns:w10="urn:schemas-microsoft-com:office:word" xmlns:w="http://schemas.openxmlformats.org/wordprocessingml/2006/main" xmlns:w14="http://schemas.microsoft.com/office/word/2010/wordml" xmlns:w15="http://schemas.microsoft.com/office/word/2012/wordml" xmlns:w16cid="http://schemas.microsoft.com/office/word/2016/wordml/cid" xmlns:w16se="http://schemas.microsoft.com/office/word/2015/wordml/symex" xmlns:wpg="http://schemas.microsoft.com/office/word/2010/wordprocessingGroup" xmlns:wpi="http://schemas.microsoft.com/office/word/2010/wordprocessingInk" xmlns:wne="http://schemas.microsoft.com/office/word/2006/wordml" xmlns:wps="http://schemas.microsoft.com/office/word/2010/wordprocessingShape" mc:Ignorable="w14 w15 w16se w16cid wp14">
+  <w:comment w:id="1" w:author="Papadakis Nikolaos" w:date="2018-07-21T23:54:00Z" w:initials="PN">
+    <w:p>
+      <w:pPr>
+        <w:pStyle w:val="CommentText"/>
+      </w:pPr>
+      <w:r>
+        <w:rPr>
+          <w:rStyle w:val="CommentReference"/>
+        </w:rPr>
+        <w:annotationRef/>
+      </w:r>
+      <w:r>
+        <w:t xml:space="preserve">Why is this different from the above </w:t>
+      </w:r>
+      <w:proofErr w:type="spellStart"/>
+      <w:r>
+        <w:t>w_Phi</w:t>
+      </w:r>
+      <w:proofErr w:type="spellEnd"/>
+      <w:r>
+        <w:t xml:space="preserve"> in equation </w:t>
+      </w:r>
+      <w:proofErr w:type="gramStart"/>
+      <w:r>
+        <w:t>8</w:t>
+      </w:r>
+      <w:proofErr w:type="gramEnd"/>
+    </w:p>
+  </w:comment>
+</w:comments>
+</file>
+
+<file path=word/commentsExtended.xml><?xml version="1.0" encoding="utf-8"?>
+<w15:commentsEx xmlns:wpc="http://schemas.microsoft.com/office/word/2010/wordprocessingCanvas" xmlns:cx="http://schemas.microsoft.com/office/drawing/2014/chartex" xmlns:cx1="http://schemas.microsoft.com/office/drawing/2015/9/8/chartex" xmlns:cx2="http://schemas.microsoft.com/office/drawing/2015/10/21/chartex" xmlns:cx3="http://schemas.microsoft.com/office/drawing/2016/5/9/chartex" xmlns:cx4="http://schemas.microsoft.com/office/drawing/2016/5/10/chartex" xmlns:cx5="http://schemas.microsoft.com/office/drawing/2016/5/11/chartex" xmlns:cx6="http://schemas.microsoft.com/office/drawing/2016/5/12/chartex" xmlns:cx7="http://schemas.microsoft.com/office/drawing/2016/5/13/chartex" xmlns:cx8="http://schemas.microsoft.com/office/drawing/2016/5/14/chartex" xmlns:mc="http://schemas.openxmlformats.org/markup-compatibility/2006" xmlns:aink="http://schemas.microsoft.com/office/drawing/2016/ink" xmlns:am3d="http://schemas.microsoft.com/office/drawing/2017/model3d" xmlns:o="urn:schemas-microsoft-com:office:office" xmlns:r="http://schemas.openxmlformats.org/officeDocument/2006/relationships" xmlns:m="http://schemas.openxmlformats.org/officeDocument/2006/math" xmlns:v="urn:schemas-microsoft-com:vml" xmlns:wp14="http://schemas.microsoft.com/office/word/2010/wordprocessingDrawing" xmlns:wp="http://schemas.openxmlformats.org/drawingml/2006/wordprocessingDrawing" xmlns:w10="urn:schemas-microsoft-com:office:word" xmlns:w="http://schemas.openxmlformats.org/wordprocessingml/2006/main" xmlns:w14="http://schemas.microsoft.com/office/word/2010/wordml" xmlns:w15="http://schemas.microsoft.com/office/word/2012/wordml" xmlns:w16cid="http://schemas.microsoft.com/office/word/2016/wordml/cid" xmlns:w16se="http://schemas.microsoft.com/office/word/2015/wordml/symex" xmlns:wpg="http://schemas.microsoft.com/office/word/2010/wordprocessingGroup" xmlns:wpi="http://schemas.microsoft.com/office/word/2010/wordprocessingInk" xmlns:wne="http://schemas.microsoft.com/office/word/2006/wordml" xmlns:wps="http://schemas.microsoft.com/office/word/2010/wordprocessingShape" mc:Ignorable="w14 w15 w16se w16cid wp14">
+  <w15:commentEx w15:paraId="34996416" w15:done="0"/>
+</w15:commentsEx>
+</file>
+
+<file path=word/commentsIds.xml><?xml version="1.0" encoding="utf-8"?>
+<w16cid:commentsIds xmlns:wpc="http://schemas.microsoft.com/office/word/2010/wordprocessingCanvas" xmlns:cx="http://schemas.microsoft.com/office/drawing/2014/chartex" xmlns:cx1="http://schemas.microsoft.com/office/drawing/2015/9/8/chartex" xmlns:cx2="http://schemas.microsoft.com/office/drawing/2015/10/21/chartex" xmlns:cx3="http://schemas.microsoft.com/office/drawing/2016/5/9/chartex" xmlns:cx4="http://schemas.microsoft.com/office/drawing/2016/5/10/chartex" xmlns:cx5="http://schemas.microsoft.com/office/drawing/2016/5/11/chartex" xmlns:cx6="http://schemas.microsoft.com/office/drawing/2016/5/12/chartex" xmlns:cx7="http://schemas.microsoft.com/office/drawing/2016/5/13/chartex" xmlns:cx8="http://schemas.microsoft.com/office/drawing/2016/5/14/chartex" xmlns:mc="http://schemas.openxmlformats.org/markup-compatibility/2006" xmlns:aink="http://schemas.microsoft.com/office/drawing/2016/ink" xmlns:am3d="http://schemas.microsoft.com/office/drawing/2017/model3d" xmlns:o="urn:schemas-microsoft-com:office:office" xmlns:r="http://schemas.openxmlformats.org/officeDocument/2006/relationships" xmlns:m="http://schemas.openxmlformats.org/officeDocument/2006/math" xmlns:v="urn:schemas-microsoft-com:vml" xmlns:wp14="http://schemas.microsoft.com/office/word/2010/wordprocessingDrawing" xmlns:wp="http://schemas.openxmlformats.org/drawingml/2006/wordprocessingDrawing" xmlns:w10="urn:schemas-microsoft-com:office:word" xmlns:w="http://schemas.openxmlformats.org/wordprocessingml/2006/main" xmlns:w14="http://schemas.microsoft.com/office/word/2010/wordml" xmlns:w15="http://schemas.microsoft.com/office/word/2012/wordml" xmlns:w16cid="http://schemas.microsoft.com/office/word/2016/wordml/cid" xmlns:w16se="http://schemas.microsoft.com/office/word/2015/wordml/symex" xmlns:wpg="http://schemas.microsoft.com/office/word/2010/wordprocessingGroup" xmlns:wpi="http://schemas.microsoft.com/office/word/2010/wordprocessingInk" xmlns:wne="http://schemas.microsoft.com/office/word/2006/wordml" xmlns:wps="http://schemas.microsoft.com/office/word/2010/wordprocessingShape" mc:Ignorable="w14 w15 w16se w16cid wp14">
+  <w16cid:commentId w16cid:paraId="34996416" w16cid:durableId="1EFE463F"/>
+</w16cid:commentsIds>
 </file>
 
 <file path=word/endnotes.xml><?xml version="1.0" encoding="utf-8"?>
@@ -7895,6 +8032,14 @@
     <w:abstractNumId w:val="0"/>
   </w:num>
 </w:numbering>
+</file>
+
+<file path=word/people.xml><?xml version="1.0" encoding="utf-8"?>
+<w15:people xmlns:wpc="http://schemas.microsoft.com/office/word/2010/wordprocessingCanvas" xmlns:cx="http://schemas.microsoft.com/office/drawing/2014/chartex" xmlns:cx1="http://schemas.microsoft.com/office/drawing/2015/9/8/chartex" xmlns:cx2="http://schemas.microsoft.com/office/drawing/2015/10/21/chartex" xmlns:cx3="http://schemas.microsoft.com/office/drawing/2016/5/9/chartex" xmlns:cx4="http://schemas.microsoft.com/office/drawing/2016/5/10/chartex" xmlns:cx5="http://schemas.microsoft.com/office/drawing/2016/5/11/chartex" xmlns:cx6="http://schemas.microsoft.com/office/drawing/2016/5/12/chartex" xmlns:cx7="http://schemas.microsoft.com/office/drawing/2016/5/13/chartex" xmlns:cx8="http://schemas.microsoft.com/office/drawing/2016/5/14/chartex" xmlns:mc="http://schemas.openxmlformats.org/markup-compatibility/2006" xmlns:aink="http://schemas.microsoft.com/office/drawing/2016/ink" xmlns:am3d="http://schemas.microsoft.com/office/drawing/2017/model3d" xmlns:o="urn:schemas-microsoft-com:office:office" xmlns:r="http://schemas.openxmlformats.org/officeDocument/2006/relationships" xmlns:m="http://schemas.openxmlformats.org/officeDocument/2006/math" xmlns:v="urn:schemas-microsoft-com:vml" xmlns:wp14="http://schemas.microsoft.com/office/word/2010/wordprocessingDrawing" xmlns:wp="http://schemas.openxmlformats.org/drawingml/2006/wordprocessingDrawing" xmlns:w10="urn:schemas-microsoft-com:office:word" xmlns:w="http://schemas.openxmlformats.org/wordprocessingml/2006/main" xmlns:w14="http://schemas.microsoft.com/office/word/2010/wordml" xmlns:w15="http://schemas.microsoft.com/office/word/2012/wordml" xmlns:w16cid="http://schemas.microsoft.com/office/word/2016/wordml/cid" xmlns:w16se="http://schemas.microsoft.com/office/word/2015/wordml/symex" xmlns:wpg="http://schemas.microsoft.com/office/word/2010/wordprocessingGroup" xmlns:wpi="http://schemas.microsoft.com/office/word/2010/wordprocessingInk" xmlns:wne="http://schemas.microsoft.com/office/word/2006/wordml" xmlns:wps="http://schemas.microsoft.com/office/word/2010/wordprocessingShape" mc:Ignorable="w14 w15 w16se w16cid wp14">
+  <w15:person w15:author="Papadakis Nikolaos">
+    <w15:presenceInfo w15:providerId="AD" w15:userId="S-1-5-21-1176417606-492203615-1233539164-1001"/>
+  </w15:person>
+</w15:people>
 </file>
 
 <file path=word/styles.xml><?xml version="1.0" encoding="utf-8"?>
@@ -8069,7 +8214,7 @@
     <w:lsdException w:name="Table Web 2" w:semiHidden="1" w:unhideWhenUsed="1"/>
     <w:lsdException w:name="Table Web 3" w:semiHidden="1" w:unhideWhenUsed="1"/>
     <w:lsdException w:name="Balloon Text" w:semiHidden="1" w:unhideWhenUsed="1"/>
-    <w:lsdException w:name="Table Grid" w:semiHidden="1" w:uiPriority="59" w:unhideWhenUsed="1"/>
+    <w:lsdException w:name="Table Grid" w:uiPriority="59"/>
     <w:lsdException w:name="Table Theme" w:semiHidden="1" w:unhideWhenUsed="1"/>
     <w:lsdException w:name="Placeholder Text" w:semiHidden="1"/>
     <w:lsdException w:name="No Spacing" w:uiPriority="1" w:qFormat="1"/>
@@ -8840,6 +8985,74 @@
     <w:uiPriority w:val="99"/>
     <w:rsid w:val="00C47D4E"/>
   </w:style>
+  <w:style w:type="character" w:styleId="CommentReference">
+    <w:name w:val="annotation reference"/>
+    <w:basedOn w:val="DefaultParagraphFont"/>
+    <w:uiPriority w:val="99"/>
+    <w:semiHidden/>
+    <w:unhideWhenUsed/>
+    <w:rsid w:val="008735BA"/>
+    <w:rPr>
+      <w:sz w:val="16"/>
+      <w:szCs w:val="16"/>
+    </w:rPr>
+  </w:style>
+  <w:style w:type="paragraph" w:styleId="CommentText">
+    <w:name w:val="annotation text"/>
+    <w:basedOn w:val="Normal"/>
+    <w:link w:val="CommentTextChar"/>
+    <w:uiPriority w:val="99"/>
+    <w:semiHidden/>
+    <w:unhideWhenUsed/>
+    <w:rsid w:val="008735BA"/>
+    <w:pPr>
+      <w:spacing w:line="240" w:lineRule="auto"/>
+    </w:pPr>
+    <w:rPr>
+      <w:sz w:val="20"/>
+      <w:szCs w:val="20"/>
+    </w:rPr>
+  </w:style>
+  <w:style w:type="character" w:customStyle="1" w:styleId="CommentTextChar">
+    <w:name w:val="Comment Text Char"/>
+    <w:basedOn w:val="DefaultParagraphFont"/>
+    <w:link w:val="CommentText"/>
+    <w:uiPriority w:val="99"/>
+    <w:semiHidden/>
+    <w:rsid w:val="008735BA"/>
+    <w:rPr>
+      <w:sz w:val="20"/>
+      <w:szCs w:val="20"/>
+    </w:rPr>
+  </w:style>
+  <w:style w:type="paragraph" w:styleId="CommentSubject">
+    <w:name w:val="annotation subject"/>
+    <w:basedOn w:val="CommentText"/>
+    <w:next w:val="CommentText"/>
+    <w:link w:val="CommentSubjectChar"/>
+    <w:uiPriority w:val="99"/>
+    <w:semiHidden/>
+    <w:unhideWhenUsed/>
+    <w:rsid w:val="008735BA"/>
+    <w:rPr>
+      <w:b/>
+      <w:bCs/>
+    </w:rPr>
+  </w:style>
+  <w:style w:type="character" w:customStyle="1" w:styleId="CommentSubjectChar">
+    <w:name w:val="Comment Subject Char"/>
+    <w:basedOn w:val="CommentTextChar"/>
+    <w:link w:val="CommentSubject"/>
+    <w:uiPriority w:val="99"/>
+    <w:semiHidden/>
+    <w:rsid w:val="008735BA"/>
+    <w:rPr>
+      <w:b/>
+      <w:bCs/>
+      <w:sz w:val="20"/>
+      <w:szCs w:val="20"/>
+    </w:rPr>
+  </w:style>
 </w:styles>
 </file>
 

</xml_diff>